<commit_message>
Update for EC2 Lifecycle
</commit_message>
<xml_diff>
--- a/AWS Essiensials.docx
+++ b/AWS Essiensials.docx
@@ -8194,13 +8194,7 @@
       </w:r>
       <w:proofErr w:type="gramEnd"/>
       <w:r>
-        <w:t xml:space="preserve"> can handle Hypertext Transfer Protocol (HTTP) requests and send responses to clients following the client-server model, though any API based communication also falls under this model. A client being a person or computer that seconds a request, and a server handling the requests is a computer, or collection of computers, connected to the internet serving websites to internet </w:t>
-      </w:r>
-      <w:r>
-        <w:t>users. These</w:t>
-      </w:r>
-      <w:r>
-        <w:t xml:space="preserve"> servers power your application by providing CPU, memory, and networking capacity to process users’ requests and transform them into responses. For context, common HTTP servers include:</w:t>
+        <w:t xml:space="preserve"> can handle Hypertext Transfer Protocol (HTTP) requests and send responses to clients following the client-server model, though any API based communication also falls under this model. A client being a person or computer that seconds a request, and a server handling the requests is a computer, or collection of computers, connected to the internet serving websites to internet users. These servers power your application by providing CPU, memory, and networking capacity to process users’ requests and transform them into responses. For context, common HTTP servers include:</w:t>
       </w:r>
     </w:p>
     <w:p>
@@ -8332,19 +8326,7 @@
         <w:t>virtual machines, container services, and serverless.</w:t>
       </w:r>
       <w:r>
-        <w:t xml:space="preserve"> If you’re coming to AWS with prior infrastructure knowledge, a virtual machine can often be the easiest compute option in AWS to understand. This is because a virtual machine emulates a physical server and allows you to install an HTTP server to run your applications. To run these virtual machines, you install a hypervisor on a host machine. This hypervisor provisions the resources to create and run your virtual </w:t>
-      </w:r>
-      <w:r>
-        <w:t>machines. In</w:t>
-      </w:r>
-      <w:r>
-        <w:t xml:space="preserve"> AWS, these virtual machines are called Amazon Elastic Compute Cloud or Amazon EC2. Behind the scenes, AWS operates and manages the host machines and the hypervisor layer. AWS also installs the virtual machine operating system, called the guest operating </w:t>
-      </w:r>
-      <w:r>
-        <w:t>system. Some</w:t>
-      </w:r>
-      <w:r>
-        <w:t xml:space="preserve"> AWS compute services use Amazon EC2 or use virtualization concepts under the hood, therefore it is best to understand this service first before moving on to container services and serverless compute. </w:t>
+        <w:t xml:space="preserve"> If you’re coming to AWS with prior infrastructure knowledge, a virtual machine can often be the easiest compute option in AWS to understand. This is because a virtual machine emulates a physical server and allows you to install an HTTP server to run your applications. To run these virtual machines, you install a hypervisor on a host machine. This hypervisor provisions the resources to create and run your virtual machines. In AWS, these virtual machines are called Amazon Elastic Compute Cloud or Amazon EC2. Behind the scenes, AWS operates and manages the host machines and the hypervisor layer. AWS also installs the virtual machine operating system, called the guest operating system. Some AWS compute services use Amazon EC2 or use virtualization concepts under the hood, therefore it is best to understand this service first before moving on to container services and serverless compute. </w:t>
       </w:r>
     </w:p>
     <w:p/>
@@ -8874,6 +8856,1388 @@
         </w:drawing>
       </w:r>
     </w:p>
+    <w:p>
+      <w:pPr>
+        <w:rPr>
+          <w:cs/>
+        </w:rPr>
+      </w:pPr>
+      <w:r>
+        <w:rPr>
+          <w:cs/>
+        </w:rPr>
+        <w:br w:type="page"/>
+      </w:r>
+    </w:p>
+    <w:p>
+      <w:pPr>
+        <w:pStyle w:val="Heading1"/>
+        <w:shd w:val="clear" w:color="auto" w:fill="FFFFFF"/>
+        <w:spacing w:before="0" w:beforeAutospacing="0" w:after="0" w:afterAutospacing="0"/>
+        <w:rPr>
+          <w:rFonts w:asciiTheme="minorHAnsi" w:hAnsiTheme="minorHAnsi" w:cstheme="minorHAnsi"/>
+          <w:color w:val="1F1F1F"/>
+          <w:spacing w:val="-2"/>
+          <w:sz w:val="44"/>
+          <w:szCs w:val="44"/>
+        </w:rPr>
+      </w:pPr>
+      <w:r>
+        <w:rPr>
+          <w:rFonts w:asciiTheme="minorHAnsi" w:hAnsiTheme="minorHAnsi" w:cstheme="minorHAnsi"/>
+          <w:color w:val="1F1F1F"/>
+          <w:spacing w:val="-2"/>
+          <w:sz w:val="44"/>
+          <w:szCs w:val="44"/>
+        </w:rPr>
+        <w:lastRenderedPageBreak/>
+        <w:t>Amazon EC2 Instance Lifecycl</w:t>
+      </w:r>
+      <w:r>
+        <w:rPr>
+          <w:rFonts w:asciiTheme="minorHAnsi" w:hAnsiTheme="minorHAnsi" w:cstheme="minorHAnsi"/>
+          <w:color w:val="1F1F1F"/>
+          <w:spacing w:val="-2"/>
+          <w:sz w:val="44"/>
+          <w:szCs w:val="44"/>
+        </w:rPr>
+        <w:t>e</w:t>
+      </w:r>
+    </w:p>
+    <w:p/>
+    <w:p>
+      <w:pPr>
+        <w:rPr>
+          <w:rFonts w:cstheme="minorHAnsi"/>
+        </w:rPr>
+      </w:pPr>
+      <w:r>
+        <w:rPr>
+          <w:rFonts w:cstheme="minorHAnsi"/>
+          <w:color w:val="1F1F1F"/>
+          <w:shd w:val="clear" w:color="auto" w:fill="FFFFFF"/>
+        </w:rPr>
+        <w:t>Now that you know how to select an operating system for your EC2 instance, it’s time to choose other configurations to create your EC2 instance, such as the instance type, network, and storage. For an application like the employee directory application, you need instances with enough capacity to run web servers and process incoming customer requests. Your instance sizing will depend on both the demands of your application and the anticipated size of your user base. Forecasting server capacity for an on-premises application requires difficult decisions involving significant up-front capital spending, while changes to the allocation of your cloud-based services can be made with a simple API call. Because of AWS’s pay-as-you-go model, you can match your infrastructure capacity to your application’s demand, instead of the other way around.</w:t>
+      </w:r>
+    </w:p>
+    <w:p>
+      <w:r>
+        <w:t xml:space="preserve"> </w:t>
+      </w:r>
+      <w:r>
+        <w:tab/>
+      </w:r>
+      <w:r>
+        <w:drawing>
+          <wp:inline distT="0" distB="0" distL="0" distR="0" wp14:anchorId="53A994EB" wp14:editId="58B4F89A">
+            <wp:extent cx="5097145" cy="2681445"/>
+            <wp:effectExtent l="0" t="0" r="8255" b="5080"/>
+            <wp:docPr id="15" name="Picture 15" descr="Diagram&#10;&#10;Description automatically generated"/>
+            <wp:cNvGraphicFramePr>
+              <a:graphicFrameLocks xmlns:a="http://schemas.openxmlformats.org/drawingml/2006/main" noChangeAspect="1"/>
+            </wp:cNvGraphicFramePr>
+            <a:graphic xmlns:a="http://schemas.openxmlformats.org/drawingml/2006/main">
+              <a:graphicData uri="http://schemas.openxmlformats.org/drawingml/2006/picture">
+                <pic:pic xmlns:pic="http://schemas.openxmlformats.org/drawingml/2006/picture">
+                  <pic:nvPicPr>
+                    <pic:cNvPr id="15" name="Picture 15" descr="Diagram&#10;&#10;Description automatically generated"/>
+                    <pic:cNvPicPr/>
+                  </pic:nvPicPr>
+                  <pic:blipFill>
+                    <a:blip r:embed="rId26"/>
+                    <a:stretch>
+                      <a:fillRect/>
+                    </a:stretch>
+                  </pic:blipFill>
+                  <pic:spPr>
+                    <a:xfrm>
+                      <a:off x="0" y="0"/>
+                      <a:ext cx="5207122" cy="2739300"/>
+                    </a:xfrm>
+                    <a:prstGeom prst="rect">
+                      <a:avLst/>
+                    </a:prstGeom>
+                  </pic:spPr>
+                </pic:pic>
+              </a:graphicData>
+            </a:graphic>
+          </wp:inline>
+        </w:drawing>
+      </w:r>
+    </w:p>
+    <w:p>
+      <w:r>
+        <w:t xml:space="preserve">  </w:t>
+      </w:r>
+      <w:r>
+        <w:tab/>
+      </w:r>
+      <w:r>
+        <w:drawing>
+          <wp:inline distT="0" distB="0" distL="0" distR="0" wp14:anchorId="2344DBFC" wp14:editId="1769C75A">
+            <wp:extent cx="5097600" cy="2797144"/>
+            <wp:effectExtent l="0" t="0" r="8255" b="3810"/>
+            <wp:docPr id="16" name="Picture 16" descr="Diagram&#10;&#10;Description automatically generated"/>
+            <wp:cNvGraphicFramePr>
+              <a:graphicFrameLocks xmlns:a="http://schemas.openxmlformats.org/drawingml/2006/main" noChangeAspect="1"/>
+            </wp:cNvGraphicFramePr>
+            <a:graphic xmlns:a="http://schemas.openxmlformats.org/drawingml/2006/main">
+              <a:graphicData uri="http://schemas.openxmlformats.org/drawingml/2006/picture">
+                <pic:pic xmlns:pic="http://schemas.openxmlformats.org/drawingml/2006/picture">
+                  <pic:nvPicPr>
+                    <pic:cNvPr id="16" name="Picture 16" descr="Diagram&#10;&#10;Description automatically generated"/>
+                    <pic:cNvPicPr/>
+                  </pic:nvPicPr>
+                  <pic:blipFill>
+                    <a:blip r:embed="rId27"/>
+                    <a:stretch>
+                      <a:fillRect/>
+                    </a:stretch>
+                  </pic:blipFill>
+                  <pic:spPr>
+                    <a:xfrm>
+                      <a:off x="0" y="0"/>
+                      <a:ext cx="5146851" cy="2824169"/>
+                    </a:xfrm>
+                    <a:prstGeom prst="rect">
+                      <a:avLst/>
+                    </a:prstGeom>
+                  </pic:spPr>
+                </pic:pic>
+              </a:graphicData>
+            </a:graphic>
+          </wp:inline>
+        </w:drawing>
+      </w:r>
+    </w:p>
+    <w:p>
+      <w:pPr>
+        <w:rPr>
+          <w:b/>
+          <w:bCs/>
+        </w:rPr>
+      </w:pPr>
+      <w:r>
+        <w:rPr>
+          <w:b/>
+          <w:bCs/>
+        </w:rPr>
+        <w:lastRenderedPageBreak/>
+        <w:t>What Makes Up an EC2 Instance?</w:t>
+      </w:r>
+    </w:p>
+    <w:p>
+      <w:r>
+        <w:t>EC2 instances are a combination of virtual processors (vCPUs), memory, network, and in some cases, instance storage and graphics processing units (GPUs). When you create an EC2 instance, you need to choose how much you need of each of these components.</w:t>
+      </w:r>
+    </w:p>
+    <w:p>
+      <w:r>
+        <w:t xml:space="preserve"> AWS offers a variety of instances that differ based on performance. Some instances provide you with more capacity and others provide less. To get an overview of the capacity details for a particular instance, you should look at the instance type. Instance types consist of a prefix identifying the type of workloads they’re optimized for, followed by a size. For example, the instance type </w:t>
+      </w:r>
+      <w:r>
+        <w:rPr>
+          <w:color w:val="FF0000"/>
+        </w:rPr>
+        <w:t>c</w:t>
+      </w:r>
+      <w:proofErr w:type="gramStart"/>
+      <w:r>
+        <w:rPr>
+          <w:color w:val="FF0000"/>
+        </w:rPr>
+        <w:t>5.large</w:t>
+      </w:r>
+      <w:proofErr w:type="gramEnd"/>
+      <w:r>
+        <w:rPr>
+          <w:color w:val="FF0000"/>
+        </w:rPr>
+        <w:t xml:space="preserve"> </w:t>
+      </w:r>
+      <w:r>
+        <w:t xml:space="preserve">can be broken down into the following elements. </w:t>
+      </w:r>
+    </w:p>
+    <w:p>
+      <w:pPr>
+        <w:pStyle w:val="ListParagraph"/>
+        <w:numPr>
+          <w:ilvl w:val="0"/>
+          <w:numId w:val="18"/>
+        </w:numPr>
+      </w:pPr>
+      <w:r>
+        <w:rPr>
+          <w:b/>
+          <w:bCs/>
+          <w:color w:val="FF0000"/>
+        </w:rPr>
+        <w:t>c5</w:t>
+      </w:r>
+      <w:r>
+        <w:t xml:space="preserve"> determines the instance family and generation number. Here, the instance belongs to the fifth generation of instances in an instance family that’s optimized for generic computation.</w:t>
+      </w:r>
+    </w:p>
+    <w:p>
+      <w:pPr>
+        <w:pStyle w:val="ListParagraph"/>
+        <w:numPr>
+          <w:ilvl w:val="0"/>
+          <w:numId w:val="18"/>
+        </w:numPr>
+      </w:pPr>
+      <w:r>
+        <w:rPr>
+          <w:b/>
+          <w:bCs/>
+          <w:color w:val="FF0000"/>
+        </w:rPr>
+        <w:t>large</w:t>
+      </w:r>
+      <w:r>
+        <w:t>, which determines the amount of instance capacity.</w:t>
+      </w:r>
+      <w:r>
+        <w:t xml:space="preserve"> </w:t>
+      </w:r>
+    </w:p>
+    <w:p/>
+    <w:p>
+      <w:pPr>
+        <w:rPr>
+          <w:b/>
+          <w:bCs/>
+        </w:rPr>
+      </w:pPr>
+      <w:r>
+        <w:rPr>
+          <w:b/>
+          <w:bCs/>
+        </w:rPr>
+        <w:t>What Are Instance Families?</w:t>
+      </w:r>
+      <w:r>
+        <w:rPr>
+          <w:b/>
+          <w:bCs/>
+        </w:rPr>
+        <w:t xml:space="preserve"> </w:t>
+      </w:r>
+    </w:p>
+    <w:tbl>
+      <w:tblPr>
+        <w:tblW w:w="11869" w:type="dxa"/>
+        <w:tblInd w:w="-1253" w:type="dxa"/>
+        <w:shd w:val="clear" w:color="auto" w:fill="FFFFFF"/>
+        <w:tblCellMar>
+          <w:top w:w="15" w:type="dxa"/>
+          <w:left w:w="15" w:type="dxa"/>
+          <w:bottom w:w="15" w:type="dxa"/>
+          <w:right w:w="15" w:type="dxa"/>
+        </w:tblCellMar>
+        <w:tblLook w:val="04A0" w:firstRow="1" w:lastRow="0" w:firstColumn="1" w:lastColumn="0" w:noHBand="0" w:noVBand="1"/>
+      </w:tblPr>
+      <w:tblGrid>
+        <w:gridCol w:w="1496"/>
+        <w:gridCol w:w="5717"/>
+        <w:gridCol w:w="4656"/>
+      </w:tblGrid>
+      <w:tr>
+        <w:trPr>
+          <w:trHeight w:val="494"/>
+          <w:tblHeader/>
+        </w:trPr>
+        <w:tc>
+          <w:tcPr>
+            <w:tcW w:w="0" w:type="auto"/>
+            <w:tcBorders>
+              <w:top w:val="single" w:sz="6" w:space="0" w:color="48494A"/>
+              <w:left w:val="single" w:sz="6" w:space="0" w:color="48494A"/>
+              <w:bottom w:val="single" w:sz="6" w:space="0" w:color="48494A"/>
+              <w:right w:val="single" w:sz="6" w:space="0" w:color="48494A"/>
+            </w:tcBorders>
+            <w:shd w:val="clear" w:color="auto" w:fill="FFFFFF"/>
+            <w:tcMar>
+              <w:top w:w="60" w:type="dxa"/>
+              <w:left w:w="240" w:type="dxa"/>
+              <w:bottom w:w="60" w:type="dxa"/>
+              <w:right w:w="240" w:type="dxa"/>
+            </w:tcMar>
+            <w:vAlign w:val="center"/>
+            <w:hideMark/>
+          </w:tcPr>
+          <w:p>
+            <w:pPr>
+              <w:pStyle w:val="NormalWeb"/>
+              <w:spacing w:before="0" w:beforeAutospacing="0" w:after="0" w:afterAutospacing="0"/>
+              <w:rPr>
+                <w:rFonts w:asciiTheme="minorHAnsi" w:hAnsiTheme="minorHAnsi" w:cstheme="minorHAnsi"/>
+                <w:b/>
+                <w:bCs/>
+                <w:color w:val="1F1F1F"/>
+                <w:sz w:val="21"/>
+                <w:szCs w:val="21"/>
+              </w:rPr>
+            </w:pPr>
+            <w:r>
+              <w:rPr>
+                <w:rFonts w:asciiTheme="minorHAnsi" w:hAnsiTheme="minorHAnsi" w:cstheme="minorHAnsi"/>
+                <w:b/>
+                <w:bCs/>
+                <w:color w:val="1F1F1F"/>
+                <w:sz w:val="21"/>
+                <w:szCs w:val="21"/>
+              </w:rPr>
+              <w:t>Instance Family</w:t>
+            </w:r>
+          </w:p>
+        </w:tc>
+        <w:tc>
+          <w:tcPr>
+            <w:tcW w:w="5593" w:type="dxa"/>
+            <w:tcBorders>
+              <w:top w:val="single" w:sz="6" w:space="0" w:color="48494A"/>
+              <w:left w:val="single" w:sz="6" w:space="0" w:color="48494A"/>
+              <w:bottom w:val="single" w:sz="6" w:space="0" w:color="48494A"/>
+              <w:right w:val="single" w:sz="6" w:space="0" w:color="48494A"/>
+            </w:tcBorders>
+            <w:shd w:val="clear" w:color="auto" w:fill="FFFFFF"/>
+            <w:tcMar>
+              <w:top w:w="60" w:type="dxa"/>
+              <w:left w:w="240" w:type="dxa"/>
+              <w:bottom w:w="60" w:type="dxa"/>
+              <w:right w:w="240" w:type="dxa"/>
+            </w:tcMar>
+            <w:vAlign w:val="center"/>
+            <w:hideMark/>
+          </w:tcPr>
+          <w:p>
+            <w:pPr>
+              <w:pStyle w:val="NormalWeb"/>
+              <w:spacing w:before="0" w:beforeAutospacing="0" w:after="0" w:afterAutospacing="0"/>
+              <w:rPr>
+                <w:rFonts w:asciiTheme="minorHAnsi" w:hAnsiTheme="minorHAnsi" w:cstheme="minorHAnsi"/>
+                <w:b/>
+                <w:bCs/>
+                <w:color w:val="1F1F1F"/>
+                <w:sz w:val="21"/>
+                <w:szCs w:val="21"/>
+              </w:rPr>
+            </w:pPr>
+            <w:r>
+              <w:rPr>
+                <w:rFonts w:asciiTheme="minorHAnsi" w:hAnsiTheme="minorHAnsi" w:cstheme="minorHAnsi"/>
+                <w:b/>
+                <w:bCs/>
+                <w:color w:val="1F1F1F"/>
+                <w:sz w:val="21"/>
+                <w:szCs w:val="21"/>
+              </w:rPr>
+              <w:t>Description</w:t>
+            </w:r>
+          </w:p>
+        </w:tc>
+        <w:tc>
+          <w:tcPr>
+            <w:tcW w:w="4589" w:type="dxa"/>
+            <w:tcBorders>
+              <w:top w:val="single" w:sz="6" w:space="0" w:color="48494A"/>
+              <w:left w:val="single" w:sz="6" w:space="0" w:color="48494A"/>
+              <w:bottom w:val="single" w:sz="6" w:space="0" w:color="48494A"/>
+              <w:right w:val="single" w:sz="6" w:space="0" w:color="48494A"/>
+            </w:tcBorders>
+            <w:shd w:val="clear" w:color="auto" w:fill="FFFFFF"/>
+            <w:tcMar>
+              <w:top w:w="60" w:type="dxa"/>
+              <w:left w:w="240" w:type="dxa"/>
+              <w:bottom w:w="60" w:type="dxa"/>
+              <w:right w:w="240" w:type="dxa"/>
+            </w:tcMar>
+            <w:vAlign w:val="center"/>
+            <w:hideMark/>
+          </w:tcPr>
+          <w:p>
+            <w:pPr>
+              <w:pStyle w:val="NormalWeb"/>
+              <w:spacing w:before="0" w:beforeAutospacing="0" w:after="0" w:afterAutospacing="0"/>
+              <w:rPr>
+                <w:rFonts w:asciiTheme="minorHAnsi" w:hAnsiTheme="minorHAnsi" w:cstheme="minorHAnsi"/>
+                <w:b/>
+                <w:bCs/>
+                <w:color w:val="1F1F1F"/>
+                <w:sz w:val="21"/>
+                <w:szCs w:val="21"/>
+              </w:rPr>
+            </w:pPr>
+            <w:r>
+              <w:rPr>
+                <w:rFonts w:asciiTheme="minorHAnsi" w:hAnsiTheme="minorHAnsi" w:cstheme="minorHAnsi"/>
+                <w:b/>
+                <w:bCs/>
+                <w:color w:val="1F1F1F"/>
+                <w:sz w:val="21"/>
+                <w:szCs w:val="21"/>
+              </w:rPr>
+              <w:t>Use Cases</w:t>
+            </w:r>
+          </w:p>
+        </w:tc>
+      </w:tr>
+      <w:tr>
+        <w:trPr>
+          <w:trHeight w:val="1010"/>
+        </w:trPr>
+        <w:tc>
+          <w:tcPr>
+            <w:tcW w:w="0" w:type="auto"/>
+            <w:tcBorders>
+              <w:top w:val="single" w:sz="6" w:space="0" w:color="E5E7E8"/>
+              <w:left w:val="single" w:sz="6" w:space="0" w:color="E5E7E8"/>
+              <w:bottom w:val="single" w:sz="6" w:space="0" w:color="E5E7E8"/>
+              <w:right w:val="single" w:sz="6" w:space="0" w:color="E5E7E8"/>
+            </w:tcBorders>
+            <w:shd w:val="clear" w:color="auto" w:fill="FFFFFF"/>
+            <w:tcMar>
+              <w:top w:w="60" w:type="dxa"/>
+              <w:left w:w="240" w:type="dxa"/>
+              <w:bottom w:w="60" w:type="dxa"/>
+              <w:right w:w="240" w:type="dxa"/>
+            </w:tcMar>
+            <w:vAlign w:val="center"/>
+            <w:hideMark/>
+          </w:tcPr>
+          <w:p>
+            <w:pPr>
+              <w:pStyle w:val="NormalWeb"/>
+              <w:spacing w:before="0" w:beforeAutospacing="0" w:after="0" w:afterAutospacing="0"/>
+              <w:rPr>
+                <w:rFonts w:asciiTheme="minorHAnsi" w:hAnsiTheme="minorHAnsi" w:cstheme="minorHAnsi"/>
+                <w:color w:val="1F1F1F"/>
+                <w:sz w:val="21"/>
+                <w:szCs w:val="21"/>
+              </w:rPr>
+            </w:pPr>
+            <w:r>
+              <w:rPr>
+                <w:rFonts w:asciiTheme="minorHAnsi" w:hAnsiTheme="minorHAnsi" w:cstheme="minorHAnsi"/>
+                <w:color w:val="1F1F1F"/>
+                <w:sz w:val="21"/>
+                <w:szCs w:val="21"/>
+              </w:rPr>
+              <w:t>General purpose</w:t>
+            </w:r>
+          </w:p>
+        </w:tc>
+        <w:tc>
+          <w:tcPr>
+            <w:tcW w:w="0" w:type="auto"/>
+            <w:tcBorders>
+              <w:top w:val="single" w:sz="6" w:space="0" w:color="E5E7E8"/>
+              <w:left w:val="single" w:sz="6" w:space="0" w:color="E5E7E8"/>
+              <w:bottom w:val="single" w:sz="6" w:space="0" w:color="E5E7E8"/>
+              <w:right w:val="single" w:sz="6" w:space="0" w:color="E5E7E8"/>
+            </w:tcBorders>
+            <w:shd w:val="clear" w:color="auto" w:fill="FFFFFF"/>
+            <w:tcMar>
+              <w:top w:w="60" w:type="dxa"/>
+              <w:left w:w="240" w:type="dxa"/>
+              <w:bottom w:w="60" w:type="dxa"/>
+              <w:right w:w="240" w:type="dxa"/>
+            </w:tcMar>
+            <w:vAlign w:val="center"/>
+            <w:hideMark/>
+          </w:tcPr>
+          <w:p>
+            <w:pPr>
+              <w:pStyle w:val="NormalWeb"/>
+              <w:spacing w:before="0" w:beforeAutospacing="0" w:after="0" w:afterAutospacing="0"/>
+              <w:rPr>
+                <w:rFonts w:asciiTheme="minorHAnsi" w:hAnsiTheme="minorHAnsi" w:cstheme="minorHAnsi"/>
+                <w:color w:val="1F1F1F"/>
+                <w:sz w:val="21"/>
+                <w:szCs w:val="21"/>
+              </w:rPr>
+            </w:pPr>
+            <w:r>
+              <w:rPr>
+                <w:rFonts w:asciiTheme="minorHAnsi" w:hAnsiTheme="minorHAnsi" w:cstheme="minorHAnsi"/>
+                <w:color w:val="1F1F1F"/>
+                <w:sz w:val="21"/>
+                <w:szCs w:val="21"/>
+              </w:rPr>
+              <w:t>Provides a balance of compute, memory, and networking resources, and can be used for a variety of workloads.</w:t>
+            </w:r>
+          </w:p>
+        </w:tc>
+        <w:tc>
+          <w:tcPr>
+            <w:tcW w:w="0" w:type="auto"/>
+            <w:tcBorders>
+              <w:top w:val="single" w:sz="6" w:space="0" w:color="E5E7E8"/>
+              <w:left w:val="single" w:sz="6" w:space="0" w:color="E5E7E8"/>
+              <w:bottom w:val="single" w:sz="6" w:space="0" w:color="E5E7E8"/>
+              <w:right w:val="single" w:sz="6" w:space="0" w:color="E5E7E8"/>
+            </w:tcBorders>
+            <w:shd w:val="clear" w:color="auto" w:fill="FFFFFF"/>
+            <w:tcMar>
+              <w:top w:w="60" w:type="dxa"/>
+              <w:left w:w="240" w:type="dxa"/>
+              <w:bottom w:w="60" w:type="dxa"/>
+              <w:right w:w="240" w:type="dxa"/>
+            </w:tcMar>
+            <w:vAlign w:val="center"/>
+            <w:hideMark/>
+          </w:tcPr>
+          <w:p>
+            <w:pPr>
+              <w:pStyle w:val="NormalWeb"/>
+              <w:spacing w:before="0" w:beforeAutospacing="0" w:after="0" w:afterAutospacing="0"/>
+              <w:rPr>
+                <w:rFonts w:asciiTheme="minorHAnsi" w:hAnsiTheme="minorHAnsi" w:cstheme="minorHAnsi"/>
+                <w:color w:val="1F1F1F"/>
+                <w:sz w:val="21"/>
+                <w:szCs w:val="21"/>
+              </w:rPr>
+            </w:pPr>
+            <w:r>
+              <w:rPr>
+                <w:rFonts w:asciiTheme="minorHAnsi" w:hAnsiTheme="minorHAnsi" w:cstheme="minorHAnsi"/>
+                <w:color w:val="1F1F1F"/>
+                <w:sz w:val="21"/>
+                <w:szCs w:val="21"/>
+              </w:rPr>
+              <w:t>Scale-out workloads such as web servers, containerized microservices, caching fleets, distributed data stores, and development environments.</w:t>
+            </w:r>
+          </w:p>
+        </w:tc>
+      </w:tr>
+      <w:tr>
+        <w:trPr>
+          <w:trHeight w:val="1268"/>
+        </w:trPr>
+        <w:tc>
+          <w:tcPr>
+            <w:tcW w:w="0" w:type="auto"/>
+            <w:tcBorders>
+              <w:top w:val="single" w:sz="6" w:space="0" w:color="E5E7E8"/>
+              <w:left w:val="single" w:sz="6" w:space="0" w:color="E5E7E8"/>
+              <w:bottom w:val="single" w:sz="6" w:space="0" w:color="E5E7E8"/>
+              <w:right w:val="single" w:sz="6" w:space="0" w:color="E5E7E8"/>
+            </w:tcBorders>
+            <w:shd w:val="clear" w:color="auto" w:fill="FFFFFF"/>
+            <w:tcMar>
+              <w:top w:w="60" w:type="dxa"/>
+              <w:left w:w="240" w:type="dxa"/>
+              <w:bottom w:w="60" w:type="dxa"/>
+              <w:right w:w="240" w:type="dxa"/>
+            </w:tcMar>
+            <w:vAlign w:val="center"/>
+            <w:hideMark/>
+          </w:tcPr>
+          <w:p>
+            <w:pPr>
+              <w:pStyle w:val="NormalWeb"/>
+              <w:spacing w:before="0" w:beforeAutospacing="0" w:after="0" w:afterAutospacing="0"/>
+              <w:rPr>
+                <w:rFonts w:asciiTheme="minorHAnsi" w:hAnsiTheme="minorHAnsi" w:cstheme="minorHAnsi"/>
+                <w:color w:val="1F1F1F"/>
+                <w:sz w:val="21"/>
+                <w:szCs w:val="21"/>
+              </w:rPr>
+            </w:pPr>
+            <w:r>
+              <w:rPr>
+                <w:rFonts w:asciiTheme="minorHAnsi" w:hAnsiTheme="minorHAnsi" w:cstheme="minorHAnsi"/>
+                <w:color w:val="1F1F1F"/>
+                <w:sz w:val="21"/>
+                <w:szCs w:val="21"/>
+              </w:rPr>
+              <w:t>Compute optimized</w:t>
+            </w:r>
+          </w:p>
+        </w:tc>
+        <w:tc>
+          <w:tcPr>
+            <w:tcW w:w="0" w:type="auto"/>
+            <w:tcBorders>
+              <w:top w:val="single" w:sz="6" w:space="0" w:color="E5E7E8"/>
+              <w:left w:val="single" w:sz="6" w:space="0" w:color="E5E7E8"/>
+              <w:bottom w:val="single" w:sz="6" w:space="0" w:color="E5E7E8"/>
+              <w:right w:val="single" w:sz="6" w:space="0" w:color="E5E7E8"/>
+            </w:tcBorders>
+            <w:shd w:val="clear" w:color="auto" w:fill="FFFFFF"/>
+            <w:tcMar>
+              <w:top w:w="60" w:type="dxa"/>
+              <w:left w:w="240" w:type="dxa"/>
+              <w:bottom w:w="60" w:type="dxa"/>
+              <w:right w:w="240" w:type="dxa"/>
+            </w:tcMar>
+            <w:vAlign w:val="center"/>
+            <w:hideMark/>
+          </w:tcPr>
+          <w:p>
+            <w:pPr>
+              <w:pStyle w:val="NormalWeb"/>
+              <w:spacing w:before="0" w:beforeAutospacing="0" w:after="0" w:afterAutospacing="0"/>
+              <w:rPr>
+                <w:rFonts w:asciiTheme="minorHAnsi" w:hAnsiTheme="minorHAnsi" w:cstheme="minorHAnsi"/>
+                <w:color w:val="1F1F1F"/>
+                <w:sz w:val="21"/>
+                <w:szCs w:val="21"/>
+              </w:rPr>
+            </w:pPr>
+            <w:r>
+              <w:rPr>
+                <w:rFonts w:asciiTheme="minorHAnsi" w:hAnsiTheme="minorHAnsi" w:cstheme="minorHAnsi"/>
+                <w:color w:val="1F1F1F"/>
+                <w:sz w:val="21"/>
+                <w:szCs w:val="21"/>
+              </w:rPr>
+              <w:t>Ideal for compute-bound applications that benefit from high-performance processors.</w:t>
+            </w:r>
+          </w:p>
+        </w:tc>
+        <w:tc>
+          <w:tcPr>
+            <w:tcW w:w="0" w:type="auto"/>
+            <w:tcBorders>
+              <w:top w:val="single" w:sz="6" w:space="0" w:color="E5E7E8"/>
+              <w:left w:val="single" w:sz="6" w:space="0" w:color="E5E7E8"/>
+              <w:bottom w:val="single" w:sz="6" w:space="0" w:color="E5E7E8"/>
+              <w:right w:val="single" w:sz="6" w:space="0" w:color="E5E7E8"/>
+            </w:tcBorders>
+            <w:shd w:val="clear" w:color="auto" w:fill="FFFFFF"/>
+            <w:tcMar>
+              <w:top w:w="60" w:type="dxa"/>
+              <w:left w:w="240" w:type="dxa"/>
+              <w:bottom w:w="60" w:type="dxa"/>
+              <w:right w:w="240" w:type="dxa"/>
+            </w:tcMar>
+            <w:vAlign w:val="center"/>
+            <w:hideMark/>
+          </w:tcPr>
+          <w:p>
+            <w:pPr>
+              <w:pStyle w:val="NormalWeb"/>
+              <w:spacing w:before="0" w:beforeAutospacing="0" w:after="0" w:afterAutospacing="0"/>
+              <w:rPr>
+                <w:rFonts w:asciiTheme="minorHAnsi" w:hAnsiTheme="minorHAnsi" w:cstheme="minorHAnsi"/>
+                <w:color w:val="1F1F1F"/>
+                <w:sz w:val="21"/>
+                <w:szCs w:val="21"/>
+              </w:rPr>
+            </w:pPr>
+            <w:r>
+              <w:rPr>
+                <w:rFonts w:asciiTheme="minorHAnsi" w:hAnsiTheme="minorHAnsi" w:cstheme="minorHAnsi"/>
+                <w:color w:val="1F1F1F"/>
+                <w:sz w:val="21"/>
+                <w:szCs w:val="21"/>
+              </w:rPr>
+              <w:t>High-performance web servers, scientific modeling, batch processing, distributed analytics, high-performance computing (HPC), machine/deep learning, ad serving, highly scalable multiplayer gaming.</w:t>
+            </w:r>
+          </w:p>
+        </w:tc>
+      </w:tr>
+      <w:tr>
+        <w:trPr>
+          <w:trHeight w:val="1268"/>
+        </w:trPr>
+        <w:tc>
+          <w:tcPr>
+            <w:tcW w:w="0" w:type="auto"/>
+            <w:tcBorders>
+              <w:top w:val="single" w:sz="6" w:space="0" w:color="E5E7E8"/>
+              <w:left w:val="single" w:sz="6" w:space="0" w:color="E5E7E8"/>
+              <w:bottom w:val="single" w:sz="6" w:space="0" w:color="E5E7E8"/>
+              <w:right w:val="single" w:sz="6" w:space="0" w:color="E5E7E8"/>
+            </w:tcBorders>
+            <w:shd w:val="clear" w:color="auto" w:fill="FFFFFF"/>
+            <w:tcMar>
+              <w:top w:w="60" w:type="dxa"/>
+              <w:left w:w="240" w:type="dxa"/>
+              <w:bottom w:w="60" w:type="dxa"/>
+              <w:right w:w="240" w:type="dxa"/>
+            </w:tcMar>
+            <w:vAlign w:val="center"/>
+            <w:hideMark/>
+          </w:tcPr>
+          <w:p>
+            <w:pPr>
+              <w:pStyle w:val="NormalWeb"/>
+              <w:spacing w:before="0" w:beforeAutospacing="0" w:after="0" w:afterAutospacing="0"/>
+              <w:rPr>
+                <w:rFonts w:asciiTheme="minorHAnsi" w:hAnsiTheme="minorHAnsi" w:cstheme="minorHAnsi"/>
+                <w:color w:val="1F1F1F"/>
+                <w:sz w:val="21"/>
+                <w:szCs w:val="21"/>
+              </w:rPr>
+            </w:pPr>
+            <w:r>
+              <w:rPr>
+                <w:rFonts w:asciiTheme="minorHAnsi" w:hAnsiTheme="minorHAnsi" w:cstheme="minorHAnsi"/>
+                <w:color w:val="1F1F1F"/>
+                <w:sz w:val="21"/>
+                <w:szCs w:val="21"/>
+              </w:rPr>
+              <w:t>Memory optimized</w:t>
+            </w:r>
+          </w:p>
+        </w:tc>
+        <w:tc>
+          <w:tcPr>
+            <w:tcW w:w="0" w:type="auto"/>
+            <w:tcBorders>
+              <w:top w:val="single" w:sz="6" w:space="0" w:color="E5E7E8"/>
+              <w:left w:val="single" w:sz="6" w:space="0" w:color="E5E7E8"/>
+              <w:bottom w:val="single" w:sz="6" w:space="0" w:color="E5E7E8"/>
+              <w:right w:val="single" w:sz="6" w:space="0" w:color="E5E7E8"/>
+            </w:tcBorders>
+            <w:shd w:val="clear" w:color="auto" w:fill="FFFFFF"/>
+            <w:tcMar>
+              <w:top w:w="60" w:type="dxa"/>
+              <w:left w:w="240" w:type="dxa"/>
+              <w:bottom w:w="60" w:type="dxa"/>
+              <w:right w:w="240" w:type="dxa"/>
+            </w:tcMar>
+            <w:vAlign w:val="center"/>
+            <w:hideMark/>
+          </w:tcPr>
+          <w:p>
+            <w:pPr>
+              <w:pStyle w:val="NormalWeb"/>
+              <w:spacing w:before="0" w:beforeAutospacing="0" w:after="0" w:afterAutospacing="0"/>
+              <w:rPr>
+                <w:rFonts w:asciiTheme="minorHAnsi" w:hAnsiTheme="minorHAnsi" w:cstheme="minorHAnsi"/>
+                <w:color w:val="1F1F1F"/>
+                <w:sz w:val="21"/>
+                <w:szCs w:val="21"/>
+              </w:rPr>
+            </w:pPr>
+            <w:r>
+              <w:rPr>
+                <w:rFonts w:asciiTheme="minorHAnsi" w:hAnsiTheme="minorHAnsi" w:cstheme="minorHAnsi"/>
+                <w:color w:val="1F1F1F"/>
+                <w:sz w:val="21"/>
+                <w:szCs w:val="21"/>
+              </w:rPr>
+              <w:t>Designed to deliver fast performance for workloads that process large data sets in memory.</w:t>
+            </w:r>
+          </w:p>
+        </w:tc>
+        <w:tc>
+          <w:tcPr>
+            <w:tcW w:w="0" w:type="auto"/>
+            <w:tcBorders>
+              <w:top w:val="single" w:sz="6" w:space="0" w:color="E5E7E8"/>
+              <w:left w:val="single" w:sz="6" w:space="0" w:color="E5E7E8"/>
+              <w:bottom w:val="single" w:sz="6" w:space="0" w:color="E5E7E8"/>
+              <w:right w:val="single" w:sz="6" w:space="0" w:color="E5E7E8"/>
+            </w:tcBorders>
+            <w:shd w:val="clear" w:color="auto" w:fill="FFFFFF"/>
+            <w:tcMar>
+              <w:top w:w="60" w:type="dxa"/>
+              <w:left w:w="240" w:type="dxa"/>
+              <w:bottom w:w="60" w:type="dxa"/>
+              <w:right w:w="240" w:type="dxa"/>
+            </w:tcMar>
+            <w:vAlign w:val="center"/>
+            <w:hideMark/>
+          </w:tcPr>
+          <w:p>
+            <w:pPr>
+              <w:pStyle w:val="NormalWeb"/>
+              <w:spacing w:before="0" w:beforeAutospacing="0" w:after="0" w:afterAutospacing="0"/>
+              <w:rPr>
+                <w:rFonts w:asciiTheme="minorHAnsi" w:hAnsiTheme="minorHAnsi" w:cstheme="minorHAnsi"/>
+                <w:color w:val="1F1F1F"/>
+                <w:sz w:val="21"/>
+                <w:szCs w:val="21"/>
+              </w:rPr>
+            </w:pPr>
+            <w:r>
+              <w:rPr>
+                <w:rFonts w:asciiTheme="minorHAnsi" w:hAnsiTheme="minorHAnsi" w:cstheme="minorHAnsi"/>
+                <w:color w:val="1F1F1F"/>
+                <w:sz w:val="21"/>
+                <w:szCs w:val="21"/>
+              </w:rPr>
+              <w:t>Memory-intensive applications such as high-performance databases, distributed web-scale in-memory caches, mid-size in-memory databases, real-time big-data analytics, and other enterprise applications.</w:t>
+            </w:r>
+          </w:p>
+        </w:tc>
+      </w:tr>
+      <w:tr>
+        <w:trPr>
+          <w:trHeight w:val="990"/>
+        </w:trPr>
+        <w:tc>
+          <w:tcPr>
+            <w:tcW w:w="0" w:type="auto"/>
+            <w:tcBorders>
+              <w:top w:val="single" w:sz="6" w:space="0" w:color="E5E7E8"/>
+              <w:left w:val="single" w:sz="6" w:space="0" w:color="E5E7E8"/>
+              <w:bottom w:val="single" w:sz="6" w:space="0" w:color="E5E7E8"/>
+              <w:right w:val="single" w:sz="6" w:space="0" w:color="E5E7E8"/>
+            </w:tcBorders>
+            <w:shd w:val="clear" w:color="auto" w:fill="FFFFFF"/>
+            <w:tcMar>
+              <w:top w:w="60" w:type="dxa"/>
+              <w:left w:w="240" w:type="dxa"/>
+              <w:bottom w:w="60" w:type="dxa"/>
+              <w:right w:w="240" w:type="dxa"/>
+            </w:tcMar>
+            <w:vAlign w:val="center"/>
+            <w:hideMark/>
+          </w:tcPr>
+          <w:p>
+            <w:pPr>
+              <w:pStyle w:val="NormalWeb"/>
+              <w:spacing w:before="0" w:beforeAutospacing="0" w:after="0" w:afterAutospacing="0"/>
+              <w:rPr>
+                <w:rFonts w:asciiTheme="minorHAnsi" w:hAnsiTheme="minorHAnsi" w:cstheme="minorHAnsi"/>
+                <w:color w:val="1F1F1F"/>
+                <w:sz w:val="21"/>
+                <w:szCs w:val="21"/>
+              </w:rPr>
+            </w:pPr>
+            <w:r>
+              <w:rPr>
+                <w:rFonts w:asciiTheme="minorHAnsi" w:hAnsiTheme="minorHAnsi" w:cstheme="minorHAnsi"/>
+                <w:color w:val="1F1F1F"/>
+                <w:sz w:val="21"/>
+                <w:szCs w:val="21"/>
+              </w:rPr>
+              <w:t>Accelerated computing</w:t>
+            </w:r>
+          </w:p>
+        </w:tc>
+        <w:tc>
+          <w:tcPr>
+            <w:tcW w:w="0" w:type="auto"/>
+            <w:tcBorders>
+              <w:top w:val="single" w:sz="6" w:space="0" w:color="E5E7E8"/>
+              <w:left w:val="single" w:sz="6" w:space="0" w:color="E5E7E8"/>
+              <w:bottom w:val="single" w:sz="6" w:space="0" w:color="E5E7E8"/>
+              <w:right w:val="single" w:sz="6" w:space="0" w:color="E5E7E8"/>
+            </w:tcBorders>
+            <w:shd w:val="clear" w:color="auto" w:fill="FFFFFF"/>
+            <w:tcMar>
+              <w:top w:w="60" w:type="dxa"/>
+              <w:left w:w="240" w:type="dxa"/>
+              <w:bottom w:w="60" w:type="dxa"/>
+              <w:right w:w="240" w:type="dxa"/>
+            </w:tcMar>
+            <w:vAlign w:val="center"/>
+            <w:hideMark/>
+          </w:tcPr>
+          <w:p>
+            <w:pPr>
+              <w:pStyle w:val="NormalWeb"/>
+              <w:spacing w:before="0" w:beforeAutospacing="0" w:after="0" w:afterAutospacing="0"/>
+              <w:rPr>
+                <w:rFonts w:asciiTheme="minorHAnsi" w:hAnsiTheme="minorHAnsi" w:cstheme="minorHAnsi"/>
+                <w:color w:val="1F1F1F"/>
+                <w:sz w:val="21"/>
+                <w:szCs w:val="21"/>
+              </w:rPr>
+            </w:pPr>
+            <w:r>
+              <w:rPr>
+                <w:rFonts w:asciiTheme="minorHAnsi" w:hAnsiTheme="minorHAnsi" w:cstheme="minorHAnsi"/>
+                <w:color w:val="1F1F1F"/>
+                <w:sz w:val="21"/>
+                <w:szCs w:val="21"/>
+              </w:rPr>
+              <w:t>Use hardware accelerators or co-processors to perform functions such as floating-point number calculations, graphics processing, or data pattern matching more efficiently than is possible with conventional CPUs.</w:t>
+            </w:r>
+          </w:p>
+        </w:tc>
+        <w:tc>
+          <w:tcPr>
+            <w:tcW w:w="0" w:type="auto"/>
+            <w:tcBorders>
+              <w:top w:val="single" w:sz="6" w:space="0" w:color="E5E7E8"/>
+              <w:left w:val="single" w:sz="6" w:space="0" w:color="E5E7E8"/>
+              <w:bottom w:val="single" w:sz="6" w:space="0" w:color="E5E7E8"/>
+              <w:right w:val="single" w:sz="6" w:space="0" w:color="E5E7E8"/>
+            </w:tcBorders>
+            <w:shd w:val="clear" w:color="auto" w:fill="FFFFFF"/>
+            <w:tcMar>
+              <w:top w:w="60" w:type="dxa"/>
+              <w:left w:w="240" w:type="dxa"/>
+              <w:bottom w:w="60" w:type="dxa"/>
+              <w:right w:w="240" w:type="dxa"/>
+            </w:tcMar>
+            <w:vAlign w:val="center"/>
+            <w:hideMark/>
+          </w:tcPr>
+          <w:p>
+            <w:pPr>
+              <w:pStyle w:val="NormalWeb"/>
+              <w:spacing w:before="0" w:beforeAutospacing="0" w:after="0" w:afterAutospacing="0"/>
+              <w:rPr>
+                <w:rFonts w:asciiTheme="minorHAnsi" w:hAnsiTheme="minorHAnsi" w:cstheme="minorHAnsi"/>
+                <w:color w:val="1F1F1F"/>
+                <w:sz w:val="21"/>
+                <w:szCs w:val="21"/>
+              </w:rPr>
+            </w:pPr>
+            <w:r>
+              <w:rPr>
+                <w:rFonts w:asciiTheme="minorHAnsi" w:hAnsiTheme="minorHAnsi" w:cstheme="minorHAnsi"/>
+                <w:color w:val="1F1F1F"/>
+                <w:sz w:val="21"/>
+                <w:szCs w:val="21"/>
+              </w:rPr>
+              <w:t>3D visualizations, graphics-intensive remote workstations, 3D rendering, application streaming, video encoding, and other server-side graphics workloads.</w:t>
+            </w:r>
+          </w:p>
+        </w:tc>
+      </w:tr>
+      <w:tr>
+        <w:trPr>
+          <w:trHeight w:val="1268"/>
+        </w:trPr>
+        <w:tc>
+          <w:tcPr>
+            <w:tcW w:w="0" w:type="auto"/>
+            <w:tcBorders>
+              <w:top w:val="single" w:sz="6" w:space="0" w:color="E5E7E8"/>
+              <w:left w:val="single" w:sz="6" w:space="0" w:color="E5E7E8"/>
+              <w:bottom w:val="single" w:sz="6" w:space="0" w:color="E5E7E8"/>
+              <w:right w:val="single" w:sz="6" w:space="0" w:color="E5E7E8"/>
+            </w:tcBorders>
+            <w:shd w:val="clear" w:color="auto" w:fill="FFFFFF"/>
+            <w:tcMar>
+              <w:top w:w="60" w:type="dxa"/>
+              <w:left w:w="240" w:type="dxa"/>
+              <w:bottom w:w="60" w:type="dxa"/>
+              <w:right w:w="240" w:type="dxa"/>
+            </w:tcMar>
+            <w:vAlign w:val="center"/>
+            <w:hideMark/>
+          </w:tcPr>
+          <w:p>
+            <w:pPr>
+              <w:pStyle w:val="NormalWeb"/>
+              <w:spacing w:before="0" w:beforeAutospacing="0" w:after="0" w:afterAutospacing="0"/>
+              <w:rPr>
+                <w:rFonts w:asciiTheme="minorHAnsi" w:hAnsiTheme="minorHAnsi" w:cstheme="minorHAnsi"/>
+                <w:color w:val="1F1F1F"/>
+                <w:sz w:val="21"/>
+                <w:szCs w:val="21"/>
+              </w:rPr>
+            </w:pPr>
+            <w:r>
+              <w:rPr>
+                <w:rFonts w:asciiTheme="minorHAnsi" w:hAnsiTheme="minorHAnsi" w:cstheme="minorHAnsi"/>
+                <w:color w:val="1F1F1F"/>
+                <w:sz w:val="21"/>
+                <w:szCs w:val="21"/>
+              </w:rPr>
+              <w:t>Storage optimized</w:t>
+            </w:r>
+          </w:p>
+        </w:tc>
+        <w:tc>
+          <w:tcPr>
+            <w:tcW w:w="0" w:type="auto"/>
+            <w:tcBorders>
+              <w:top w:val="single" w:sz="6" w:space="0" w:color="E5E7E8"/>
+              <w:left w:val="single" w:sz="6" w:space="0" w:color="E5E7E8"/>
+              <w:bottom w:val="single" w:sz="6" w:space="0" w:color="E5E7E8"/>
+              <w:right w:val="single" w:sz="6" w:space="0" w:color="E5E7E8"/>
+            </w:tcBorders>
+            <w:shd w:val="clear" w:color="auto" w:fill="FFFFFF"/>
+            <w:tcMar>
+              <w:top w:w="60" w:type="dxa"/>
+              <w:left w:w="240" w:type="dxa"/>
+              <w:bottom w:w="60" w:type="dxa"/>
+              <w:right w:w="240" w:type="dxa"/>
+            </w:tcMar>
+            <w:vAlign w:val="center"/>
+            <w:hideMark/>
+          </w:tcPr>
+          <w:p>
+            <w:pPr>
+              <w:pStyle w:val="NormalWeb"/>
+              <w:spacing w:before="0" w:beforeAutospacing="0" w:after="0" w:afterAutospacing="0"/>
+              <w:rPr>
+                <w:rFonts w:asciiTheme="minorHAnsi" w:hAnsiTheme="minorHAnsi" w:cstheme="minorHAnsi"/>
+                <w:color w:val="1F1F1F"/>
+                <w:sz w:val="21"/>
+                <w:szCs w:val="21"/>
+              </w:rPr>
+            </w:pPr>
+            <w:r>
+              <w:rPr>
+                <w:rFonts w:asciiTheme="minorHAnsi" w:hAnsiTheme="minorHAnsi" w:cstheme="minorHAnsi"/>
+                <w:color w:val="1F1F1F"/>
+                <w:sz w:val="21"/>
+                <w:szCs w:val="21"/>
+              </w:rPr>
+              <w:t>Designed for workloads that require high, sequential read and write access to large data sets on local storage. They are optimized to deliver tens of thousands of low-latency random I/O operations per second (IOPS) to applications that replicate their data across different instances.</w:t>
+            </w:r>
+          </w:p>
+        </w:tc>
+        <w:tc>
+          <w:tcPr>
+            <w:tcW w:w="0" w:type="auto"/>
+            <w:tcBorders>
+              <w:top w:val="single" w:sz="6" w:space="0" w:color="E5E7E8"/>
+              <w:left w:val="single" w:sz="6" w:space="0" w:color="E5E7E8"/>
+              <w:bottom w:val="single" w:sz="6" w:space="0" w:color="E5E7E8"/>
+              <w:right w:val="single" w:sz="6" w:space="0" w:color="E5E7E8"/>
+            </w:tcBorders>
+            <w:shd w:val="clear" w:color="auto" w:fill="FFFFFF"/>
+            <w:tcMar>
+              <w:top w:w="60" w:type="dxa"/>
+              <w:left w:w="240" w:type="dxa"/>
+              <w:bottom w:w="60" w:type="dxa"/>
+              <w:right w:w="240" w:type="dxa"/>
+            </w:tcMar>
+            <w:vAlign w:val="center"/>
+            <w:hideMark/>
+          </w:tcPr>
+          <w:p>
+            <w:pPr>
+              <w:pStyle w:val="NormalWeb"/>
+              <w:spacing w:before="0" w:beforeAutospacing="0" w:after="0" w:afterAutospacing="0"/>
+              <w:rPr>
+                <w:rFonts w:asciiTheme="minorHAnsi" w:hAnsiTheme="minorHAnsi" w:cstheme="minorHAnsi"/>
+                <w:color w:val="1F1F1F"/>
+                <w:sz w:val="21"/>
+                <w:szCs w:val="21"/>
+              </w:rPr>
+            </w:pPr>
+            <w:r>
+              <w:rPr>
+                <w:rFonts w:asciiTheme="minorHAnsi" w:hAnsiTheme="minorHAnsi" w:cstheme="minorHAnsi"/>
+                <w:color w:val="1F1F1F"/>
+                <w:sz w:val="21"/>
+                <w:szCs w:val="21"/>
+              </w:rPr>
+              <w:t>NoSQL databases, such as Cassandra, MongoDB, and Redis, in-memory databases, scale-out transactional databases, data warehousing, Elasticsearch, and analytics.</w:t>
+            </w:r>
+          </w:p>
+        </w:tc>
+      </w:tr>
+    </w:tbl>
+    <w:p>
+      <w:pPr>
+        <w:rPr>
+          <w:b/>
+          <w:bCs/>
+        </w:rPr>
+      </w:pPr>
+      <w:r>
+        <w:rPr>
+          <w:b/>
+          <w:bCs/>
+        </w:rPr>
+        <w:t xml:space="preserve"> </w:t>
+      </w:r>
+    </w:p>
+    <w:p>
+      <w:pPr>
+        <w:rPr>
+          <w:b/>
+          <w:bCs/>
+        </w:rPr>
+      </w:pPr>
+      <w:r>
+        <w:rPr>
+          <w:b/>
+          <w:bCs/>
+        </w:rPr>
+        <w:br w:type="page"/>
+      </w:r>
+      <w:r>
+        <w:rPr>
+          <w:b/>
+          <w:bCs/>
+        </w:rPr>
+        <w:lastRenderedPageBreak/>
+        <w:t>Where Does Your EC2 Instance Live?</w:t>
+      </w:r>
+    </w:p>
+    <w:p>
+      <w:r>
+        <w:t xml:space="preserve">By default, your EC2 instances are placed in a network called the default Amazon Virtual Private Cloud (VPC). This network was created so that you can easily get started with Amazon EC2 without having to learn how to create and configure a VPC. Any resource you put inside the default VPC will be public and accessible by the internet, so you shouldn’t place any customer data or private information inside of it. Once you get more comfortable with networking on AWS, you should change this default setting to choose your own custom VPCs and restrict access with additional routing and connectivity mechanisms. </w:t>
+      </w:r>
+    </w:p>
+    <w:p/>
+    <w:p>
+      <w:pPr>
+        <w:rPr>
+          <w:b/>
+          <w:bCs/>
+        </w:rPr>
+      </w:pPr>
+      <w:r>
+        <w:rPr>
+          <w:b/>
+          <w:bCs/>
+        </w:rPr>
+        <w:t>Architect for High Availability</w:t>
+      </w:r>
+    </w:p>
+    <w:p>
+      <w:r>
+        <w:t xml:space="preserve">Inside this network, your instance resides in an Availability Zone of your choice. AWS services that are scoped at the Availability Zone level must be architected with high availability in mind. While EC2 instances are typically reliable, two is better than one, and three is better than two. Specifying the instance size gives you an advantage when designing your architecture because you can use more smaller instances instead of a few larger ones. If your frontend only has a single instance and that instance fails, your application goes down. On the other hand, if your workload is distributed across 10 instances and one fails, you lose only 10 percent of your </w:t>
+      </w:r>
+      <w:proofErr w:type="gramStart"/>
+      <w:r>
+        <w:t>fleet</w:t>
+      </w:r>
+      <w:proofErr w:type="gramEnd"/>
+      <w:r>
+        <w:t xml:space="preserve"> and your application availability is hardly affected. When architecting any application for high availability, consider using at least two EC2 instances in two separate Availability Zones.</w:t>
+      </w:r>
+    </w:p>
+    <w:p/>
+    <w:p>
+      <w:pPr>
+        <w:rPr>
+          <w:b/>
+          <w:bCs/>
+        </w:rPr>
+      </w:pPr>
+      <w:r>
+        <w:rPr>
+          <w:b/>
+          <w:bCs/>
+        </w:rPr>
+        <w:t>Explore the EC2 Instance Lifecycle</w:t>
+      </w:r>
+    </w:p>
+    <w:p>
+      <w:r>
+        <w:t xml:space="preserve">An EC2 instance transitions between different states from the moment you create it all the way through to its termination. </w:t>
+      </w:r>
+    </w:p>
+    <w:p>
+      <w:r>
+        <w:t xml:space="preserve">When you launch an instance, it enters the pending state (1). When the instance is pending, billing has not started. At this stage, the instance is preparing to enter the running state. Pending is where AWS performs all actions needed to set up an instance, such as copying the AMI content to the root device and allocating the necessary networking components. When your instance is running (2), it's ready to use. This is also the stage where billing begins. As soon as an instance is running, you are then able to take other actions on the instance, such as reboot, terminate, stop, and stop-hibernate. When you reboot an instance (3), it’s different than performing a stop action and then a start action. Rebooting an instance is equivalent to rebooting an operating system. The instance remains on the same host computer and maintains its public and private IP address, and any data on its instance store. It typically takes a few minutes for the reboot to complete. When you stop and start an instance (4), your instance may be placed on a new underlying physical server. Therefore, you lose any data on the instance store that were on the previous host computer. When you stop an instance, the instance gets a new public IP address but maintains the same private IP address. When you terminate an instance (5), the instance store </w:t>
+      </w:r>
+      <w:proofErr w:type="gramStart"/>
+      <w:r>
+        <w:t>are</w:t>
+      </w:r>
+      <w:proofErr w:type="gramEnd"/>
+      <w:r>
+        <w:t xml:space="preserve"> erased, and you lose both the public IP address and private IP address of the machine. Termination of an instance means you can no longer access the machine.</w:t>
+      </w:r>
+    </w:p>
+    <w:p>
+      <w:r>
+        <w:br w:type="page"/>
+      </w:r>
+    </w:p>
+    <w:p>
+      <w:pPr>
+        <w:rPr>
+          <w:b/>
+          <w:bCs/>
+        </w:rPr>
+      </w:pPr>
+      <w:r>
+        <w:rPr>
+          <w:b/>
+          <w:bCs/>
+        </w:rPr>
+        <w:lastRenderedPageBreak/>
+        <w:t>What Is the Difference Between Stop and Stop-Hibernate?</w:t>
+      </w:r>
+    </w:p>
+    <w:p>
+      <w:r>
+        <w:t xml:space="preserve">When you stop your instance, it enters the stopping state, and then the stopped state. AWS does not charge usage or data transfer fees for your instance after you stop it, but storage for any Amazon EBS volumes is still charged. While your instance is in the stopped state, you can modify some attributes, like the instance type. When you stop your instance, the data stored in memory (RAM) is lost. When you stop-hibernate your instance, AWS signals the operating system to perform hibernation (suspend-to-disk), which saves the contents from the instance memory (RAM) to the Amazon EBS root volume. Consider a scenario where you build a standard three tier application, where you have web servers, application servers and database servers. Turns out, the application you built becomes extremely popular. To relieve some stress on the database that supports your application, you want to implement a custom backend layer that caches database information in memory (RAM). You decide to run this custom backend caching solution on Amazon EC2. In this scenario, the stop-hibernate feature would be instrumental in persisting storage. It would prevent you from having to manually create scripts to save this RAM data before shutting down the server. </w:t>
+      </w:r>
+    </w:p>
+    <w:p/>
+    <w:p>
+      <w:pPr>
+        <w:rPr>
+          <w:b/>
+          <w:bCs/>
+        </w:rPr>
+      </w:pPr>
+      <w:r>
+        <w:rPr>
+          <w:b/>
+          <w:bCs/>
+        </w:rPr>
+        <w:t>What Makes Up the Pricing?</w:t>
+      </w:r>
+    </w:p>
+    <w:p>
+      <w:r>
+        <w:t>To understand EC2 pricing, let’s decouple the instance price from other services attached to it, such as storage and networking costs. In this unit we refer to the instance cost as the cost associated with the instance in terms of specifications and not the total blended cost of running an instance. Once an instance is launched in your AWS account, the billing usually accrues on a per-second basis. For simplicity of calculation, prices are stated per-hour. For example, if you have an instance running for 5 minutes and 38 seconds during a given month, you only pay for 338 seconds of utilization at the end of the month. One exception to this pricing convention may be third-party AMIs purchased from the AWS Marketplace, which may have a minimum billing of 1 hour. For more details, check out the resources section of this unit.</w:t>
+      </w:r>
+    </w:p>
+    <w:p/>
+    <w:p>
+      <w:pPr>
+        <w:rPr>
+          <w:b/>
+          <w:bCs/>
+        </w:rPr>
+      </w:pPr>
+      <w:r>
+        <w:rPr>
+          <w:b/>
+          <w:bCs/>
+        </w:rPr>
+        <w:t>What Are the EC2 Pricing Options?</w:t>
+      </w:r>
+    </w:p>
+    <w:p>
+      <w:r>
+        <w:t xml:space="preserve">One of the ways to reduce costs with Amazon EC2 is to choose the right pricing option for the way your applications run. There are three main purchasing options for EC2 instances: on-demand, reserved, and spot instances. </w:t>
+      </w:r>
+    </w:p>
+    <w:p>
+      <w:r>
+        <w:br w:type="page"/>
+      </w:r>
+    </w:p>
+    <w:p>
+      <w:pPr>
+        <w:rPr>
+          <w:b/>
+          <w:bCs/>
+        </w:rPr>
+      </w:pPr>
+      <w:r>
+        <w:rPr>
+          <w:b/>
+          <w:bCs/>
+        </w:rPr>
+        <w:lastRenderedPageBreak/>
+        <w:t>Pay As You Go with On-Demand Instances</w:t>
+      </w:r>
+    </w:p>
+    <w:p>
+      <w:r>
+        <w:t>With On-Demand instances, you pay for compute capacity with no long-term commitments. Billing begins whenever the instance is running, and billing stops when the instance is in a stopped or terminated state. The price per second for a running On-Demand instance is fixed. For applications that require servers to be running all the time, you are less likely to benefit from the On-Demand pricing model, simply because there is no situation where you will need to turn servers off. For example, you might want the web server hosting the frontend of your corporate directory application to be running 24/7 so that users can access the website at any time. Even if there are no users connected to your website, you don’t want to shut down the servers supporting the site in case of potential user activity. In the case when servers cannot be stopped, consider using a Reserved Instance to save on costs.</w:t>
+      </w:r>
+    </w:p>
+    <w:p/>
+    <w:p>
+      <w:pPr>
+        <w:rPr>
+          <w:b/>
+          <w:bCs/>
+        </w:rPr>
+      </w:pPr>
+      <w:r>
+        <w:rPr>
+          <w:b/>
+          <w:bCs/>
+        </w:rPr>
+        <w:t>Reserve Capacity with Reserved Instances (RIs)</w:t>
+      </w:r>
+    </w:p>
+    <w:p>
+      <w:r>
+        <w:t xml:space="preserve">RIs provide you with a significant discount compared to On-Demand instance pricing. RIs provide a discounted hourly rate and an optional capacity reservation for EC2 instances. You can choose between three payment options: All Upfront, Partial Upfront, or No Upfront. You can select either a 1-year or 3-year term for each of these options. Depending on which option you choose, you are discounted differently. </w:t>
+      </w:r>
+    </w:p>
+    <w:p>
+      <w:pPr>
+        <w:pStyle w:val="ListParagraph"/>
+        <w:numPr>
+          <w:ilvl w:val="0"/>
+          <w:numId w:val="19"/>
+        </w:numPr>
+      </w:pPr>
+      <w:r>
+        <w:t>All Upfront offers a higher discount than Partial Upfront instances.</w:t>
+      </w:r>
+    </w:p>
+    <w:p>
+      <w:pPr>
+        <w:pStyle w:val="ListParagraph"/>
+        <w:numPr>
+          <w:ilvl w:val="0"/>
+          <w:numId w:val="19"/>
+        </w:numPr>
+      </w:pPr>
+      <w:r>
+        <w:t>Partial Upfront instances offer a higher discount than No Upfront.</w:t>
+      </w:r>
+    </w:p>
+    <w:p>
+      <w:pPr>
+        <w:pStyle w:val="ListParagraph"/>
+        <w:numPr>
+          <w:ilvl w:val="0"/>
+          <w:numId w:val="19"/>
+        </w:numPr>
+      </w:pPr>
+      <w:r>
+        <w:t>No Upfront offers a higher discount than On-Demand.</w:t>
+      </w:r>
+    </w:p>
+    <w:p>
+      <w:r>
+        <w:rPr>
+          <w:i/>
+          <w:iCs/>
+        </w:rPr>
+        <w:t>On-Demand</w:t>
+      </w:r>
+      <w:r>
+        <w:t xml:space="preserve"> and </w:t>
+      </w:r>
+      <w:r>
+        <w:rPr>
+          <w:i/>
+          <w:iCs/>
+        </w:rPr>
+        <w:t>No Upfront</w:t>
+      </w:r>
+      <w:r>
+        <w:t xml:space="preserve"> are similar since both do not require any upfront payment. However, there is a major difference. When you choose an On-Demand instance, you stop paying for the instance when you stop or terminate the instance. When you stop an RI, you still pay for it because you committed to a 1-year or 3-year term. Reserved Instances are associated with an instance type and an Availability Zone depending on how you reserve it. The discount applied by a Reserved Instance purchase is not directly associated with a specific instance ID, but with an instance type. </w:t>
+      </w:r>
+    </w:p>
+    <w:p>
+      <w:r>
+        <w:br w:type="page"/>
+      </w:r>
+    </w:p>
+    <w:p>
+      <w:pPr>
+        <w:rPr>
+          <w:b/>
+          <w:bCs/>
+        </w:rPr>
+      </w:pPr>
+      <w:r>
+        <w:rPr>
+          <w:b/>
+          <w:bCs/>
+        </w:rPr>
+        <w:lastRenderedPageBreak/>
+        <w:t>Save on Costs with Spot Instances</w:t>
+      </w:r>
+    </w:p>
+    <w:p>
+      <w:r>
+        <w:t xml:space="preserve">Another way of paying for EC2 instances is by using Spot Instances. Amazon EC2 Spot Instances allow you to take advantage of unused EC2 capacity in the AWS Cloud. They are available at up to a 90% discount compared to On-Demand prices. With Spot Instances, you set a limit on how much you would like to pay for the instance hour. This is compared against the current Spot price that AWS determines. If the amount you pay is more than the current Spot price and there is capacity, then you will receive an instance. While they are very promising from the billing perspective, there are some architectural considerations you will need to consider </w:t>
+      </w:r>
+      <w:proofErr w:type="gramStart"/>
+      <w:r>
+        <w:t>in order to</w:t>
+      </w:r>
+      <w:proofErr w:type="gramEnd"/>
+      <w:r>
+        <w:t xml:space="preserve"> use them effectively. One consideration is that your spot instance may be interrupted. For example, if AWS determines that capacity is no longer available for a particular spot instance or if the Spot price exceeds how much you are willing to pay, AWS will give you a 2-minute warning before it interrupts your instance. That means any application or workload that runs on a Spot instance must be able to be interrupted. Because of this unique consideration, inherently fault-tolerant workloads are typically good candidates to use with Spot instances. These include big data, containerized workloads, continuous integration/continuous delivery (CI/CD), web servers, high-performance computing (HPC), image and media rendering, or other test and development workloads.</w:t>
+      </w:r>
+    </w:p>
     <w:sectPr>
       <w:pgSz w:w="12240" w:h="15840"/>
       <w:pgMar w:top="1440" w:right="1440" w:bottom="1440" w:left="1440" w:header="720" w:footer="720" w:gutter="0"/>
@@ -10360,6 +11724,119 @@
     </w:lvl>
   </w:abstractNum>
   <w:abstractNum w:abstractNumId="11" w15:restartNumberingAfterBreak="0">
+    <w:nsid w:val="563C04E0"/>
+    <w:multiLevelType w:val="hybridMultilevel"/>
+    <w:tmpl w:val="55C6DEFA"/>
+    <w:lvl w:ilvl="0" w:tplc="04090001">
+      <w:start w:val="1"/>
+      <w:numFmt w:val="bullet"/>
+      <w:lvlText w:val=""/>
+      <w:lvlJc w:val="left"/>
+      <w:pPr>
+        <w:ind w:left="720" w:hanging="360"/>
+      </w:pPr>
+      <w:rPr>
+        <w:rFonts w:ascii="Symbol" w:hAnsi="Symbol" w:hint="default"/>
+      </w:rPr>
+    </w:lvl>
+    <w:lvl w:ilvl="1" w:tplc="04090003" w:tentative="1">
+      <w:start w:val="1"/>
+      <w:numFmt w:val="bullet"/>
+      <w:lvlText w:val="o"/>
+      <w:lvlJc w:val="left"/>
+      <w:pPr>
+        <w:ind w:left="1440" w:hanging="360"/>
+      </w:pPr>
+      <w:rPr>
+        <w:rFonts w:ascii="Courier New" w:hAnsi="Courier New" w:cs="Courier New" w:hint="default"/>
+      </w:rPr>
+    </w:lvl>
+    <w:lvl w:ilvl="2" w:tplc="04090005" w:tentative="1">
+      <w:start w:val="1"/>
+      <w:numFmt w:val="bullet"/>
+      <w:lvlText w:val=""/>
+      <w:lvlJc w:val="left"/>
+      <w:pPr>
+        <w:ind w:left="2160" w:hanging="360"/>
+      </w:pPr>
+      <w:rPr>
+        <w:rFonts w:ascii="Wingdings" w:hAnsi="Wingdings" w:hint="default"/>
+      </w:rPr>
+    </w:lvl>
+    <w:lvl w:ilvl="3" w:tplc="04090001" w:tentative="1">
+      <w:start w:val="1"/>
+      <w:numFmt w:val="bullet"/>
+      <w:lvlText w:val=""/>
+      <w:lvlJc w:val="left"/>
+      <w:pPr>
+        <w:ind w:left="2880" w:hanging="360"/>
+      </w:pPr>
+      <w:rPr>
+        <w:rFonts w:ascii="Symbol" w:hAnsi="Symbol" w:hint="default"/>
+      </w:rPr>
+    </w:lvl>
+    <w:lvl w:ilvl="4" w:tplc="04090003" w:tentative="1">
+      <w:start w:val="1"/>
+      <w:numFmt w:val="bullet"/>
+      <w:lvlText w:val="o"/>
+      <w:lvlJc w:val="left"/>
+      <w:pPr>
+        <w:ind w:left="3600" w:hanging="360"/>
+      </w:pPr>
+      <w:rPr>
+        <w:rFonts w:ascii="Courier New" w:hAnsi="Courier New" w:cs="Courier New" w:hint="default"/>
+      </w:rPr>
+    </w:lvl>
+    <w:lvl w:ilvl="5" w:tplc="04090005" w:tentative="1">
+      <w:start w:val="1"/>
+      <w:numFmt w:val="bullet"/>
+      <w:lvlText w:val=""/>
+      <w:lvlJc w:val="left"/>
+      <w:pPr>
+        <w:ind w:left="4320" w:hanging="360"/>
+      </w:pPr>
+      <w:rPr>
+        <w:rFonts w:ascii="Wingdings" w:hAnsi="Wingdings" w:hint="default"/>
+      </w:rPr>
+    </w:lvl>
+    <w:lvl w:ilvl="6" w:tplc="04090001" w:tentative="1">
+      <w:start w:val="1"/>
+      <w:numFmt w:val="bullet"/>
+      <w:lvlText w:val=""/>
+      <w:lvlJc w:val="left"/>
+      <w:pPr>
+        <w:ind w:left="5040" w:hanging="360"/>
+      </w:pPr>
+      <w:rPr>
+        <w:rFonts w:ascii="Symbol" w:hAnsi="Symbol" w:hint="default"/>
+      </w:rPr>
+    </w:lvl>
+    <w:lvl w:ilvl="7" w:tplc="04090003" w:tentative="1">
+      <w:start w:val="1"/>
+      <w:numFmt w:val="bullet"/>
+      <w:lvlText w:val="o"/>
+      <w:lvlJc w:val="left"/>
+      <w:pPr>
+        <w:ind w:left="5760" w:hanging="360"/>
+      </w:pPr>
+      <w:rPr>
+        <w:rFonts w:ascii="Courier New" w:hAnsi="Courier New" w:cs="Courier New" w:hint="default"/>
+      </w:rPr>
+    </w:lvl>
+    <w:lvl w:ilvl="8" w:tplc="04090005" w:tentative="1">
+      <w:start w:val="1"/>
+      <w:numFmt w:val="bullet"/>
+      <w:lvlText w:val=""/>
+      <w:lvlJc w:val="left"/>
+      <w:pPr>
+        <w:ind w:left="6480" w:hanging="360"/>
+      </w:pPr>
+      <w:rPr>
+        <w:rFonts w:ascii="Wingdings" w:hAnsi="Wingdings" w:hint="default"/>
+      </w:rPr>
+    </w:lvl>
+  </w:abstractNum>
+  <w:abstractNum w:abstractNumId="12" w15:restartNumberingAfterBreak="0">
     <w:nsid w:val="5CBC525A"/>
     <w:multiLevelType w:val="multilevel"/>
     <w:tmpl w:val="1DDE4EEE"/>
@@ -10508,7 +11985,7 @@
       </w:rPr>
     </w:lvl>
   </w:abstractNum>
-  <w:abstractNum w:abstractNumId="12" w15:restartNumberingAfterBreak="0">
+  <w:abstractNum w:abstractNumId="13" w15:restartNumberingAfterBreak="0">
     <w:nsid w:val="5F9347C7"/>
     <w:multiLevelType w:val="multilevel"/>
     <w:tmpl w:val="A998B988"/>
@@ -10657,7 +12134,7 @@
       </w:rPr>
     </w:lvl>
   </w:abstractNum>
-  <w:abstractNum w:abstractNumId="13" w15:restartNumberingAfterBreak="0">
+  <w:abstractNum w:abstractNumId="14" w15:restartNumberingAfterBreak="0">
     <w:nsid w:val="66B3373F"/>
     <w:multiLevelType w:val="multilevel"/>
     <w:tmpl w:val="71788936"/>
@@ -10806,7 +12283,7 @@
       </w:rPr>
     </w:lvl>
   </w:abstractNum>
-  <w:abstractNum w:abstractNumId="14" w15:restartNumberingAfterBreak="0">
+  <w:abstractNum w:abstractNumId="15" w15:restartNumberingAfterBreak="0">
     <w:nsid w:val="6A7D1D2D"/>
     <w:multiLevelType w:val="multilevel"/>
     <w:tmpl w:val="E7C05776"/>
@@ -10955,7 +12432,120 @@
       </w:rPr>
     </w:lvl>
   </w:abstractNum>
-  <w:abstractNum w:abstractNumId="15" w15:restartNumberingAfterBreak="0">
+  <w:abstractNum w:abstractNumId="16" w15:restartNumberingAfterBreak="0">
+    <w:nsid w:val="6C4318E4"/>
+    <w:multiLevelType w:val="hybridMultilevel"/>
+    <w:tmpl w:val="1F86D04C"/>
+    <w:lvl w:ilvl="0" w:tplc="04090001">
+      <w:start w:val="1"/>
+      <w:numFmt w:val="bullet"/>
+      <w:lvlText w:val=""/>
+      <w:lvlJc w:val="left"/>
+      <w:pPr>
+        <w:ind w:left="720" w:hanging="360"/>
+      </w:pPr>
+      <w:rPr>
+        <w:rFonts w:ascii="Symbol" w:hAnsi="Symbol" w:hint="default"/>
+      </w:rPr>
+    </w:lvl>
+    <w:lvl w:ilvl="1" w:tplc="04090003" w:tentative="1">
+      <w:start w:val="1"/>
+      <w:numFmt w:val="bullet"/>
+      <w:lvlText w:val="o"/>
+      <w:lvlJc w:val="left"/>
+      <w:pPr>
+        <w:ind w:left="1440" w:hanging="360"/>
+      </w:pPr>
+      <w:rPr>
+        <w:rFonts w:ascii="Courier New" w:hAnsi="Courier New" w:cs="Courier New" w:hint="default"/>
+      </w:rPr>
+    </w:lvl>
+    <w:lvl w:ilvl="2" w:tplc="04090005" w:tentative="1">
+      <w:start w:val="1"/>
+      <w:numFmt w:val="bullet"/>
+      <w:lvlText w:val=""/>
+      <w:lvlJc w:val="left"/>
+      <w:pPr>
+        <w:ind w:left="2160" w:hanging="360"/>
+      </w:pPr>
+      <w:rPr>
+        <w:rFonts w:ascii="Wingdings" w:hAnsi="Wingdings" w:hint="default"/>
+      </w:rPr>
+    </w:lvl>
+    <w:lvl w:ilvl="3" w:tplc="04090001" w:tentative="1">
+      <w:start w:val="1"/>
+      <w:numFmt w:val="bullet"/>
+      <w:lvlText w:val=""/>
+      <w:lvlJc w:val="left"/>
+      <w:pPr>
+        <w:ind w:left="2880" w:hanging="360"/>
+      </w:pPr>
+      <w:rPr>
+        <w:rFonts w:ascii="Symbol" w:hAnsi="Symbol" w:hint="default"/>
+      </w:rPr>
+    </w:lvl>
+    <w:lvl w:ilvl="4" w:tplc="04090003" w:tentative="1">
+      <w:start w:val="1"/>
+      <w:numFmt w:val="bullet"/>
+      <w:lvlText w:val="o"/>
+      <w:lvlJc w:val="left"/>
+      <w:pPr>
+        <w:ind w:left="3600" w:hanging="360"/>
+      </w:pPr>
+      <w:rPr>
+        <w:rFonts w:ascii="Courier New" w:hAnsi="Courier New" w:cs="Courier New" w:hint="default"/>
+      </w:rPr>
+    </w:lvl>
+    <w:lvl w:ilvl="5" w:tplc="04090005" w:tentative="1">
+      <w:start w:val="1"/>
+      <w:numFmt w:val="bullet"/>
+      <w:lvlText w:val=""/>
+      <w:lvlJc w:val="left"/>
+      <w:pPr>
+        <w:ind w:left="4320" w:hanging="360"/>
+      </w:pPr>
+      <w:rPr>
+        <w:rFonts w:ascii="Wingdings" w:hAnsi="Wingdings" w:hint="default"/>
+      </w:rPr>
+    </w:lvl>
+    <w:lvl w:ilvl="6" w:tplc="04090001" w:tentative="1">
+      <w:start w:val="1"/>
+      <w:numFmt w:val="bullet"/>
+      <w:lvlText w:val=""/>
+      <w:lvlJc w:val="left"/>
+      <w:pPr>
+        <w:ind w:left="5040" w:hanging="360"/>
+      </w:pPr>
+      <w:rPr>
+        <w:rFonts w:ascii="Symbol" w:hAnsi="Symbol" w:hint="default"/>
+      </w:rPr>
+    </w:lvl>
+    <w:lvl w:ilvl="7" w:tplc="04090003" w:tentative="1">
+      <w:start w:val="1"/>
+      <w:numFmt w:val="bullet"/>
+      <w:lvlText w:val="o"/>
+      <w:lvlJc w:val="left"/>
+      <w:pPr>
+        <w:ind w:left="5760" w:hanging="360"/>
+      </w:pPr>
+      <w:rPr>
+        <w:rFonts w:ascii="Courier New" w:hAnsi="Courier New" w:cs="Courier New" w:hint="default"/>
+      </w:rPr>
+    </w:lvl>
+    <w:lvl w:ilvl="8" w:tplc="04090005" w:tentative="1">
+      <w:start w:val="1"/>
+      <w:numFmt w:val="bullet"/>
+      <w:lvlText w:val=""/>
+      <w:lvlJc w:val="left"/>
+      <w:pPr>
+        <w:ind w:left="6480" w:hanging="360"/>
+      </w:pPr>
+      <w:rPr>
+        <w:rFonts w:ascii="Wingdings" w:hAnsi="Wingdings" w:hint="default"/>
+      </w:rPr>
+    </w:lvl>
+  </w:abstractNum>
+  <w:abstractNum w:abstractNumId="17" w15:restartNumberingAfterBreak="0">
     <w:nsid w:val="71150CDD"/>
     <w:multiLevelType w:val="hybridMultilevel"/>
     <w:tmpl w:val="5B460026"/>
@@ -11068,7 +12658,7 @@
       </w:rPr>
     </w:lvl>
   </w:abstractNum>
-  <w:abstractNum w:abstractNumId="16" w15:restartNumberingAfterBreak="0">
+  <w:abstractNum w:abstractNumId="18" w15:restartNumberingAfterBreak="0">
     <w:nsid w:val="7F315740"/>
     <w:multiLevelType w:val="multilevel"/>
     <w:tmpl w:val="E0C80EEE"/>
@@ -11230,7 +12820,7 @@
     <w:abstractNumId w:val="7"/>
   </w:num>
   <w:num w:numId="5" w16cid:durableId="1810441090">
-    <w:abstractNumId w:val="14"/>
+    <w:abstractNumId w:val="15"/>
   </w:num>
   <w:num w:numId="6" w16cid:durableId="1872496102">
     <w:abstractNumId w:val="0"/>
@@ -11239,25 +12829,25 @@
     <w:abstractNumId w:val="1"/>
   </w:num>
   <w:num w:numId="8" w16cid:durableId="164902200">
-    <w:abstractNumId w:val="16"/>
+    <w:abstractNumId w:val="18"/>
   </w:num>
   <w:num w:numId="9" w16cid:durableId="1656295969">
-    <w:abstractNumId w:val="11"/>
+    <w:abstractNumId w:val="12"/>
   </w:num>
   <w:num w:numId="10" w16cid:durableId="1092969406">
     <w:abstractNumId w:val="9"/>
   </w:num>
   <w:num w:numId="11" w16cid:durableId="850796240">
-    <w:abstractNumId w:val="12"/>
+    <w:abstractNumId w:val="13"/>
   </w:num>
   <w:num w:numId="12" w16cid:durableId="1507549228">
     <w:abstractNumId w:val="10"/>
   </w:num>
   <w:num w:numId="13" w16cid:durableId="1371497718">
-    <w:abstractNumId w:val="13"/>
+    <w:abstractNumId w:val="14"/>
   </w:num>
   <w:num w:numId="14" w16cid:durableId="21824354">
-    <w:abstractNumId w:val="15"/>
+    <w:abstractNumId w:val="17"/>
   </w:num>
   <w:num w:numId="15" w16cid:durableId="945305474">
     <w:abstractNumId w:val="4"/>
@@ -11267,6 +12857,12 @@
   </w:num>
   <w:num w:numId="17" w16cid:durableId="1805729500">
     <w:abstractNumId w:val="5"/>
+  </w:num>
+  <w:num w:numId="18" w16cid:durableId="536239516">
+    <w:abstractNumId w:val="16"/>
+  </w:num>
+  <w:num w:numId="19" w16cid:durableId="1304119182">
+    <w:abstractNumId w:val="11"/>
   </w:num>
 </w:numbering>
 </file>

</xml_diff>

<commit_message>
Container Services on AWS
</commit_message>
<xml_diff>
--- a/AWS Essiensials.docx
+++ b/AWS Essiensials.docx
@@ -8928,6 +8928,9 @@
         <w:tab/>
       </w:r>
       <w:r>
+        <w:rPr>
+          <w:noProof/>
+        </w:rPr>
         <w:drawing>
           <wp:inline distT="0" distB="0" distL="0" distR="0" wp14:anchorId="53A994EB" wp14:editId="58B4F89A">
             <wp:extent cx="5097145" cy="2681445"/>
@@ -8973,6 +8976,9 @@
         <w:tab/>
       </w:r>
       <w:r>
+        <w:rPr>
+          <w:noProof/>
+        </w:rPr>
         <w:drawing>
           <wp:inline distT="0" distB="0" distL="0" distR="0" wp14:anchorId="2344DBFC" wp14:editId="1769C75A">
             <wp:extent cx="5097600" cy="2797144"/>
@@ -9096,10 +9102,7 @@
         <w:t>large</w:t>
       </w:r>
       <w:r>
-        <w:t>, which determines the amount of instance capacity.</w:t>
-      </w:r>
-      <w:r>
-        <w:t xml:space="preserve"> </w:t>
+        <w:t xml:space="preserve">, which determines the amount of instance capacity. </w:t>
       </w:r>
     </w:p>
     <w:p/>
@@ -9115,14 +9118,7 @@
           <w:b/>
           <w:bCs/>
         </w:rPr>
-        <w:t>What Are Instance Families?</w:t>
-      </w:r>
-      <w:r>
-        <w:rPr>
-          <w:b/>
-          <w:bCs/>
-        </w:rPr>
-        <w:t xml:space="preserve"> </w:t>
+        <w:t xml:space="preserve">What Are Instance Families? </w:t>
       </w:r>
     </w:p>
     <w:tbl>
@@ -10238,6 +10234,1299 @@
         <w:t xml:space="preserve"> use them effectively. One consideration is that your spot instance may be interrupted. For example, if AWS determines that capacity is no longer available for a particular spot instance or if the Spot price exceeds how much you are willing to pay, AWS will give you a 2-minute warning before it interrupts your instance. That means any application or workload that runs on a Spot instance must be able to be interrupted. Because of this unique consideration, inherently fault-tolerant workloads are typically good candidates to use with Spot instances. These include big data, containerized workloads, continuous integration/continuous delivery (CI/CD), web servers, high-performance computing (HPC), image and media rendering, or other test and development workloads.</w:t>
       </w:r>
     </w:p>
+    <w:p>
+      <w:r>
+        <w:br w:type="page"/>
+      </w:r>
+    </w:p>
+    <w:p>
+      <w:pPr>
+        <w:pStyle w:val="Heading1"/>
+        <w:shd w:val="clear" w:color="auto" w:fill="FFFFFF"/>
+        <w:spacing w:before="0" w:beforeAutospacing="0" w:after="0" w:afterAutospacing="0"/>
+        <w:rPr>
+          <w:rFonts w:asciiTheme="minorHAnsi" w:hAnsiTheme="minorHAnsi" w:cstheme="minorHAnsi"/>
+          <w:color w:val="1F1F1F"/>
+          <w:spacing w:val="-2"/>
+          <w:sz w:val="44"/>
+          <w:szCs w:val="44"/>
+        </w:rPr>
+      </w:pPr>
+      <w:r>
+        <w:rPr>
+          <w:rFonts w:asciiTheme="minorHAnsi" w:hAnsiTheme="minorHAnsi" w:cstheme="minorHAnsi"/>
+          <w:color w:val="1F1F1F"/>
+          <w:spacing w:val="-2"/>
+          <w:sz w:val="44"/>
+          <w:szCs w:val="44"/>
+        </w:rPr>
+        <w:lastRenderedPageBreak/>
+        <w:t>Container Services on AWS</w:t>
+      </w:r>
+    </w:p>
+    <w:p>
+      <w:pPr>
+        <w:rPr>
+          <w:rFonts w:cstheme="minorHAnsi"/>
+          <w:color w:val="1F1F1F"/>
+          <w:shd w:val="clear" w:color="auto" w:fill="FFFFFF"/>
+        </w:rPr>
+      </w:pPr>
+    </w:p>
+    <w:p>
+      <w:pPr>
+        <w:rPr>
+          <w:rFonts w:cstheme="minorHAnsi"/>
+          <w:color w:val="1F1F1F"/>
+          <w:shd w:val="clear" w:color="auto" w:fill="FFFFFF"/>
+        </w:rPr>
+      </w:pPr>
+      <w:r>
+        <w:rPr>
+          <w:rFonts w:cstheme="minorHAnsi"/>
+          <w:color w:val="1F1F1F"/>
+          <w:shd w:val="clear" w:color="auto" w:fill="FFFFFF"/>
+        </w:rPr>
+        <w:t>AWS offers a broad spectrum of compute offerings that give you the flexibility to choose the right tool for the right job. The three main categories of compute are </w:t>
+      </w:r>
+      <w:r>
+        <w:rPr>
+          <w:rStyle w:val="Emphasis"/>
+          <w:rFonts w:cstheme="minorHAnsi"/>
+          <w:color w:val="1F1F1F"/>
+          <w:shd w:val="clear" w:color="auto" w:fill="FFFFFF"/>
+        </w:rPr>
+        <w:t>virtual machines</w:t>
+      </w:r>
+      <w:r>
+        <w:rPr>
+          <w:rFonts w:cstheme="minorHAnsi"/>
+          <w:color w:val="1F1F1F"/>
+          <w:shd w:val="clear" w:color="auto" w:fill="FFFFFF"/>
+        </w:rPr>
+        <w:t>, </w:t>
+      </w:r>
+      <w:r>
+        <w:rPr>
+          <w:rStyle w:val="Emphasis"/>
+          <w:rFonts w:cstheme="minorHAnsi"/>
+          <w:color w:val="1F1F1F"/>
+          <w:shd w:val="clear" w:color="auto" w:fill="FFFFFF"/>
+        </w:rPr>
+        <w:t>containers</w:t>
+      </w:r>
+      <w:r>
+        <w:rPr>
+          <w:rFonts w:cstheme="minorHAnsi"/>
+          <w:color w:val="1F1F1F"/>
+          <w:shd w:val="clear" w:color="auto" w:fill="FFFFFF"/>
+        </w:rPr>
+        <w:t>, and </w:t>
+      </w:r>
+      <w:r>
+        <w:rPr>
+          <w:rStyle w:val="Emphasis"/>
+          <w:rFonts w:cstheme="minorHAnsi"/>
+          <w:color w:val="1F1F1F"/>
+          <w:shd w:val="clear" w:color="auto" w:fill="FFFFFF"/>
+        </w:rPr>
+        <w:t>serverless</w:t>
+      </w:r>
+      <w:r>
+        <w:rPr>
+          <w:rFonts w:cstheme="minorHAnsi"/>
+          <w:color w:val="1F1F1F"/>
+          <w:shd w:val="clear" w:color="auto" w:fill="FFFFFF"/>
+        </w:rPr>
+        <w:t xml:space="preserve">. There is no one-size-fits-all service because it depends on your </w:t>
+      </w:r>
+      <w:r>
+        <w:rPr>
+          <w:rFonts w:cstheme="minorHAnsi"/>
+          <w:color w:val="1F1F1F"/>
+          <w:shd w:val="clear" w:color="auto" w:fill="FFFFFF"/>
+        </w:rPr>
+        <w:t>needs. The</w:t>
+      </w:r>
+      <w:r>
+        <w:rPr>
+          <w:rFonts w:cstheme="minorHAnsi"/>
+          <w:color w:val="1F1F1F"/>
+          <w:shd w:val="clear" w:color="auto" w:fill="FFFFFF"/>
+        </w:rPr>
+        <w:t xml:space="preserve"> key is to understand what each option has to offer </w:t>
+      </w:r>
+      <w:proofErr w:type="gramStart"/>
+      <w:r>
+        <w:rPr>
+          <w:rFonts w:cstheme="minorHAnsi"/>
+          <w:color w:val="1F1F1F"/>
+          <w:shd w:val="clear" w:color="auto" w:fill="FFFFFF"/>
+        </w:rPr>
+        <w:t>in order to</w:t>
+      </w:r>
+      <w:proofErr w:type="gramEnd"/>
+      <w:r>
+        <w:rPr>
+          <w:rFonts w:cstheme="minorHAnsi"/>
+          <w:color w:val="1F1F1F"/>
+          <w:shd w:val="clear" w:color="auto" w:fill="FFFFFF"/>
+        </w:rPr>
+        <w:t xml:space="preserve"> build a more appropriate cloud architecture for your use case. In this unit, you learn about containers and how to run them on </w:t>
+      </w:r>
+      <w:proofErr w:type="spellStart"/>
+      <w:r>
+        <w:rPr>
+          <w:rFonts w:cstheme="minorHAnsi"/>
+          <w:color w:val="1F1F1F"/>
+          <w:shd w:val="clear" w:color="auto" w:fill="FFFFFF"/>
+        </w:rPr>
+        <w:t>AWS.Containers</w:t>
+      </w:r>
+      <w:proofErr w:type="spellEnd"/>
+      <w:r>
+        <w:rPr>
+          <w:rFonts w:cstheme="minorHAnsi"/>
+          <w:color w:val="1F1F1F"/>
+          <w:shd w:val="clear" w:color="auto" w:fill="FFFFFF"/>
+        </w:rPr>
+        <w:t xml:space="preserve"> can host a variety of different workloads, including web applications, lift and shift migrations, distributed applications, and streamlining of development, test, and production environments.</w:t>
+      </w:r>
+    </w:p>
+    <w:p>
+      <w:pPr>
+        <w:rPr>
+          <w:rFonts w:cstheme="minorHAnsi"/>
+          <w:color w:val="1F1F1F"/>
+          <w:shd w:val="clear" w:color="auto" w:fill="FFFFFF"/>
+        </w:rPr>
+      </w:pPr>
+    </w:p>
+    <w:p>
+      <w:pPr>
+        <w:rPr>
+          <w:rFonts w:cstheme="minorHAnsi"/>
+          <w:b/>
+          <w:bCs/>
+        </w:rPr>
+      </w:pPr>
+      <w:r>
+        <w:rPr>
+          <w:rFonts w:cstheme="minorHAnsi"/>
+          <w:b/>
+          <w:bCs/>
+        </w:rPr>
+        <w:t>WHAT IS A CONTAINER?</w:t>
+      </w:r>
+    </w:p>
+    <w:p>
+      <w:pPr>
+        <w:rPr>
+          <w:rFonts w:cstheme="minorHAnsi"/>
+        </w:rPr>
+      </w:pPr>
+      <w:r>
+        <w:rPr>
+          <w:rFonts w:cstheme="minorHAnsi"/>
+        </w:rPr>
+        <w:t xml:space="preserve">While containers are often referred to as a new technology, the idea started in the 1970s with certain Linux kernels having the ability to separate their processes through isolation. At the time, this was configured manually, making operations </w:t>
+      </w:r>
+      <w:r>
+        <w:rPr>
+          <w:rFonts w:cstheme="minorHAnsi"/>
+        </w:rPr>
+        <w:t>complex. With</w:t>
+      </w:r>
+      <w:r>
+        <w:rPr>
+          <w:rFonts w:cstheme="minorHAnsi"/>
+        </w:rPr>
+        <w:t xml:space="preserve"> the evolution of the </w:t>
+      </w:r>
+      <w:r>
+        <w:rPr>
+          <w:rFonts w:cstheme="minorHAnsi"/>
+        </w:rPr>
+        <w:t>open-source</w:t>
+      </w:r>
+      <w:r>
+        <w:rPr>
+          <w:rFonts w:cstheme="minorHAnsi"/>
+        </w:rPr>
+        <w:t xml:space="preserve"> software community, containers evolved. Today, containers are used as a solution to problems of traditional compute, including the issue of getting software to run reliably when it moves from one compute environment to </w:t>
+      </w:r>
+      <w:r>
+        <w:rPr>
+          <w:rFonts w:cstheme="minorHAnsi"/>
+        </w:rPr>
+        <w:t>another. A</w:t>
+      </w:r>
+      <w:r>
+        <w:rPr>
+          <w:rFonts w:cstheme="minorHAnsi"/>
+        </w:rPr>
+        <w:t xml:space="preserve"> container is a standardized unit that packages up your code and </w:t>
+      </w:r>
+      <w:proofErr w:type="gramStart"/>
+      <w:r>
+        <w:rPr>
+          <w:rFonts w:cstheme="minorHAnsi"/>
+        </w:rPr>
+        <w:t>all of</w:t>
+      </w:r>
+      <w:proofErr w:type="gramEnd"/>
+      <w:r>
+        <w:rPr>
+          <w:rFonts w:cstheme="minorHAnsi"/>
+        </w:rPr>
+        <w:t xml:space="preserve"> its dependencies. This package is designed to run reliably on any platform, because the container creates its own independent environment. This makes it easy to carry workloads from one place to another, such as from development to production or from on-premises to the cloud.</w:t>
+      </w:r>
+    </w:p>
+    <w:p>
+      <w:pPr>
+        <w:rPr>
+          <w:rFonts w:cstheme="minorHAnsi"/>
+        </w:rPr>
+      </w:pPr>
+    </w:p>
+    <w:p>
+      <w:pPr>
+        <w:rPr>
+          <w:rFonts w:cstheme="minorHAnsi"/>
+          <w:b/>
+          <w:bCs/>
+        </w:rPr>
+      </w:pPr>
+      <w:r>
+        <w:rPr>
+          <w:rFonts w:cstheme="minorHAnsi"/>
+          <w:b/>
+          <w:bCs/>
+        </w:rPr>
+        <w:t>WHAT IS DOCKER?</w:t>
+      </w:r>
+    </w:p>
+    <w:p>
+      <w:pPr>
+        <w:rPr>
+          <w:rFonts w:cstheme="minorHAnsi"/>
+        </w:rPr>
+      </w:pPr>
+      <w:r>
+        <w:rPr>
+          <w:rFonts w:cstheme="minorHAnsi"/>
+        </w:rPr>
+        <w:t>When you hear the word container, you may associate it with Docker. Docker is a popular container runtime that simplifies the management of the entire operating system stack needed for container isolation, including networking and storage. Docker makes it easy to create, package, deploy, and run containers.</w:t>
+      </w:r>
+    </w:p>
+    <w:p>
+      <w:pPr>
+        <w:rPr>
+          <w:rFonts w:cstheme="minorHAnsi"/>
+        </w:rPr>
+      </w:pPr>
+      <w:r>
+        <w:rPr>
+          <w:rFonts w:cstheme="minorHAnsi"/>
+        </w:rPr>
+        <w:br w:type="page"/>
+      </w:r>
+    </w:p>
+    <w:p>
+      <w:pPr>
+        <w:rPr>
+          <w:rFonts w:cstheme="minorHAnsi"/>
+          <w:b/>
+          <w:bCs/>
+        </w:rPr>
+      </w:pPr>
+      <w:r>
+        <w:rPr>
+          <w:rFonts w:cstheme="minorHAnsi"/>
+          <w:b/>
+          <w:bCs/>
+        </w:rPr>
+        <w:lastRenderedPageBreak/>
+        <w:t>WHAT IS THE DIFFERENCE BETWEEN CONTAINERS AND VMS?</w:t>
+      </w:r>
+    </w:p>
+    <w:p>
+      <w:pPr>
+        <w:rPr>
+          <w:rFonts w:cstheme="minorHAnsi"/>
+          <w:b/>
+          <w:bCs/>
+        </w:rPr>
+      </w:pPr>
+      <w:r>
+        <w:rPr>
+          <w:rFonts w:cstheme="minorHAnsi"/>
+          <w:b/>
+          <w:bCs/>
+          <w:noProof/>
+        </w:rPr>
+        <w:drawing>
+          <wp:inline distT="0" distB="0" distL="0" distR="0" wp14:anchorId="42F29911" wp14:editId="1986F647">
+            <wp:extent cx="5060254" cy="2252901"/>
+            <wp:effectExtent l="19050" t="19050" r="26670" b="14605"/>
+            <wp:docPr id="17" name="Picture 17"/>
+            <wp:cNvGraphicFramePr>
+              <a:graphicFrameLocks xmlns:a="http://schemas.openxmlformats.org/drawingml/2006/main" noChangeAspect="1"/>
+            </wp:cNvGraphicFramePr>
+            <a:graphic xmlns:a="http://schemas.openxmlformats.org/drawingml/2006/main">
+              <a:graphicData uri="http://schemas.openxmlformats.org/drawingml/2006/picture">
+                <pic:pic xmlns:pic="http://schemas.openxmlformats.org/drawingml/2006/picture">
+                  <pic:nvPicPr>
+                    <pic:cNvPr id="0" name="Picture 2"/>
+                    <pic:cNvPicPr>
+                      <a:picLocks noChangeAspect="1" noChangeArrowheads="1"/>
+                    </pic:cNvPicPr>
+                  </pic:nvPicPr>
+                  <pic:blipFill>
+                    <a:blip r:embed="rId28" cstate="print">
+                      <a:extLst>
+                        <a:ext uri="{28A0092B-C50C-407E-A947-70E740481C1C}">
+                          <a14:useLocalDpi xmlns:a14="http://schemas.microsoft.com/office/drawing/2010/main" val="0"/>
+                        </a:ext>
+                      </a:extLst>
+                    </a:blip>
+                    <a:srcRect/>
+                    <a:stretch>
+                      <a:fillRect/>
+                    </a:stretch>
+                  </pic:blipFill>
+                  <pic:spPr bwMode="auto">
+                    <a:xfrm>
+                      <a:off x="0" y="0"/>
+                      <a:ext cx="5122745" cy="2280723"/>
+                    </a:xfrm>
+                    <a:prstGeom prst="rect">
+                      <a:avLst/>
+                    </a:prstGeom>
+                    <a:noFill/>
+                    <a:ln>
+                      <a:solidFill>
+                        <a:schemeClr val="tx1"/>
+                      </a:solidFill>
+                    </a:ln>
+                  </pic:spPr>
+                </pic:pic>
+              </a:graphicData>
+            </a:graphic>
+          </wp:inline>
+        </w:drawing>
+      </w:r>
+    </w:p>
+    <w:p>
+      <w:pPr>
+        <w:rPr>
+          <w:rFonts w:cstheme="minorHAnsi"/>
+          <w:color w:val="1F1F1F"/>
+          <w:shd w:val="clear" w:color="auto" w:fill="FFFFFF"/>
+        </w:rPr>
+      </w:pPr>
+      <w:r>
+        <w:rPr>
+          <w:rFonts w:cstheme="minorHAnsi"/>
+          <w:color w:val="1F1F1F"/>
+          <w:shd w:val="clear" w:color="auto" w:fill="FFFFFF"/>
+        </w:rPr>
+        <w:t xml:space="preserve">Containers share the same operating system and kernel as the host they exist on, whereas virtual machines contain their operating system. Since each virtual machine </w:t>
+      </w:r>
+      <w:proofErr w:type="gramStart"/>
+      <w:r>
+        <w:rPr>
+          <w:rFonts w:cstheme="minorHAnsi"/>
+          <w:color w:val="1F1F1F"/>
+          <w:shd w:val="clear" w:color="auto" w:fill="FFFFFF"/>
+        </w:rPr>
+        <w:t>has to</w:t>
+      </w:r>
+      <w:proofErr w:type="gramEnd"/>
+      <w:r>
+        <w:rPr>
+          <w:rFonts w:cstheme="minorHAnsi"/>
+          <w:color w:val="1F1F1F"/>
+          <w:shd w:val="clear" w:color="auto" w:fill="FFFFFF"/>
+        </w:rPr>
+        <w:t xml:space="preserve"> maintain a copy of an operating system, there’s a degree of wasted </w:t>
+      </w:r>
+      <w:r>
+        <w:rPr>
+          <w:rFonts w:cstheme="minorHAnsi"/>
+          <w:color w:val="1F1F1F"/>
+          <w:shd w:val="clear" w:color="auto" w:fill="FFFFFF"/>
+        </w:rPr>
+        <w:t>space. A</w:t>
+      </w:r>
+      <w:r>
+        <w:rPr>
+          <w:rFonts w:cstheme="minorHAnsi"/>
+          <w:color w:val="1F1F1F"/>
+          <w:shd w:val="clear" w:color="auto" w:fill="FFFFFF"/>
+        </w:rPr>
+        <w:t xml:space="preserve"> container is more lightweight. They spin up quicker, almost instantly. This difference in startup time becomes instrumental when designing applications that need to scale quickly during input/output (I/O) </w:t>
+      </w:r>
+      <w:r>
+        <w:rPr>
+          <w:rFonts w:cstheme="minorHAnsi"/>
+          <w:color w:val="1F1F1F"/>
+          <w:shd w:val="clear" w:color="auto" w:fill="FFFFFF"/>
+        </w:rPr>
+        <w:t>bursts. While</w:t>
+      </w:r>
+      <w:r>
+        <w:rPr>
+          <w:rFonts w:cstheme="minorHAnsi"/>
+          <w:color w:val="1F1F1F"/>
+          <w:shd w:val="clear" w:color="auto" w:fill="FFFFFF"/>
+        </w:rPr>
+        <w:t xml:space="preserve"> containers can provide speed, virtual machines offer you the full strength of an operating system and offer more resources, like package installation, a dedicated kernel, and more.</w:t>
+      </w:r>
+    </w:p>
+    <w:p>
+      <w:pPr>
+        <w:rPr>
+          <w:rFonts w:cstheme="minorHAnsi"/>
+          <w:color w:val="1F1F1F"/>
+          <w:shd w:val="clear" w:color="auto" w:fill="FFFFFF"/>
+        </w:rPr>
+      </w:pPr>
+    </w:p>
+    <w:p>
+      <w:pPr>
+        <w:rPr>
+          <w:rFonts w:cstheme="minorHAnsi"/>
+          <w:b/>
+          <w:bCs/>
+        </w:rPr>
+      </w:pPr>
+      <w:r>
+        <w:rPr>
+          <w:rFonts w:cstheme="minorHAnsi"/>
+          <w:b/>
+          <w:bCs/>
+        </w:rPr>
+        <w:t>ORCHESTRATE CONTAINERS</w:t>
+      </w:r>
+    </w:p>
+    <w:p>
+      <w:pPr>
+        <w:rPr>
+          <w:rFonts w:cstheme="minorHAnsi"/>
+        </w:rPr>
+      </w:pPr>
+      <w:r>
+        <w:rPr>
+          <w:rFonts w:cstheme="minorHAnsi"/>
+        </w:rPr>
+        <w:t xml:space="preserve">In AWS, containers run on EC2 instances. For example, you may have a large instance and run a few containers on that </w:t>
+      </w:r>
+      <w:r>
+        <w:rPr>
+          <w:rFonts w:cstheme="minorHAnsi"/>
+        </w:rPr>
+        <w:t>instance. While</w:t>
+      </w:r>
+      <w:r>
+        <w:rPr>
+          <w:rFonts w:cstheme="minorHAnsi"/>
+        </w:rPr>
+        <w:t xml:space="preserve"> running one instance is easy to manage, it lacks high availability and scalability. Most companies and organizations run many containers on many EC2 instances across several Availability </w:t>
+      </w:r>
+      <w:r>
+        <w:rPr>
+          <w:rFonts w:cstheme="minorHAnsi"/>
+        </w:rPr>
+        <w:t>Zones. If</w:t>
+      </w:r>
+      <w:r>
+        <w:rPr>
+          <w:rFonts w:cstheme="minorHAnsi"/>
+        </w:rPr>
+        <w:t xml:space="preserve"> you’re trying to manage your compute at a large scale, you need to know:</w:t>
+      </w:r>
+    </w:p>
+    <w:p>
+      <w:pPr>
+        <w:pStyle w:val="ListParagraph"/>
+        <w:numPr>
+          <w:ilvl w:val="0"/>
+          <w:numId w:val="20"/>
+        </w:numPr>
+        <w:rPr>
+          <w:rFonts w:cstheme="minorHAnsi"/>
+        </w:rPr>
+      </w:pPr>
+      <w:r>
+        <w:rPr>
+          <w:rFonts w:cstheme="minorHAnsi"/>
+        </w:rPr>
+        <w:t>How to place your containers on your instances.</w:t>
+      </w:r>
+    </w:p>
+    <w:p>
+      <w:pPr>
+        <w:pStyle w:val="ListParagraph"/>
+        <w:numPr>
+          <w:ilvl w:val="0"/>
+          <w:numId w:val="20"/>
+        </w:numPr>
+        <w:rPr>
+          <w:rFonts w:cstheme="minorHAnsi"/>
+        </w:rPr>
+      </w:pPr>
+      <w:r>
+        <w:rPr>
+          <w:rFonts w:cstheme="minorHAnsi"/>
+        </w:rPr>
+        <w:t>What happens if your container fails.</w:t>
+      </w:r>
+    </w:p>
+    <w:p>
+      <w:pPr>
+        <w:pStyle w:val="ListParagraph"/>
+        <w:numPr>
+          <w:ilvl w:val="0"/>
+          <w:numId w:val="20"/>
+        </w:numPr>
+        <w:rPr>
+          <w:rFonts w:cstheme="minorHAnsi"/>
+        </w:rPr>
+      </w:pPr>
+      <w:r>
+        <w:rPr>
+          <w:rFonts w:cstheme="minorHAnsi"/>
+        </w:rPr>
+        <w:t>What happens if your instance fails.</w:t>
+      </w:r>
+    </w:p>
+    <w:p>
+      <w:pPr>
+        <w:pStyle w:val="ListParagraph"/>
+        <w:numPr>
+          <w:ilvl w:val="0"/>
+          <w:numId w:val="20"/>
+        </w:numPr>
+        <w:rPr>
+          <w:rFonts w:cstheme="minorHAnsi"/>
+        </w:rPr>
+      </w:pPr>
+      <w:r>
+        <w:rPr>
+          <w:rFonts w:cstheme="minorHAnsi"/>
+        </w:rPr>
+        <w:t>How to monitor deployments of your containers.</w:t>
+      </w:r>
+    </w:p>
+    <w:p>
+      <w:pPr>
+        <w:rPr>
+          <w:rFonts w:cstheme="minorHAnsi"/>
+        </w:rPr>
+      </w:pPr>
+      <w:r>
+        <w:rPr>
+          <w:rFonts w:cstheme="minorHAnsi"/>
+        </w:rPr>
+        <w:t>This coordination is handled by a container orchestration service. AWS offers two container orchestration services: Amazon Elastic Container Service (ECS) and Amazon Elastic Kubernetes Service (EKS).</w:t>
+      </w:r>
+    </w:p>
+    <w:p>
+      <w:pPr>
+        <w:rPr>
+          <w:rFonts w:cstheme="minorHAnsi"/>
+        </w:rPr>
+      </w:pPr>
+      <w:r>
+        <w:rPr>
+          <w:rFonts w:cstheme="minorHAnsi"/>
+        </w:rPr>
+        <w:br w:type="page"/>
+      </w:r>
+    </w:p>
+    <w:p>
+      <w:pPr>
+        <w:rPr>
+          <w:rFonts w:cstheme="minorHAnsi"/>
+          <w:b/>
+          <w:bCs/>
+        </w:rPr>
+      </w:pPr>
+      <w:r>
+        <w:rPr>
+          <w:rFonts w:cstheme="minorHAnsi"/>
+          <w:b/>
+          <w:bCs/>
+        </w:rPr>
+        <w:lastRenderedPageBreak/>
+        <w:t>MANAGE CONTAINERS WITH AMAZON ELASTIC CONTAINER SERVICE (AMAZON ECS)</w:t>
+      </w:r>
+    </w:p>
+    <w:p>
+      <w:pPr>
+        <w:rPr>
+          <w:rFonts w:cstheme="minorHAnsi"/>
+        </w:rPr>
+      </w:pPr>
+      <w:r>
+        <w:rPr>
+          <w:rFonts w:cstheme="minorHAnsi"/>
+        </w:rPr>
+        <w:t>Amazon ECS is an end-to-end container orchestration service that allows you to quickly spin up new containers and manage them across a cluster of EC2 instances.</w:t>
+      </w:r>
+    </w:p>
+    <w:p>
+      <w:pPr>
+        <w:rPr>
+          <w:rFonts w:cstheme="minorHAnsi"/>
+        </w:rPr>
+      </w:pPr>
+      <w:r>
+        <w:rPr>
+          <w:rFonts w:cstheme="minorHAnsi"/>
+          <w:noProof/>
+        </w:rPr>
+        <w:drawing>
+          <wp:inline distT="0" distB="0" distL="0" distR="0" wp14:anchorId="5BEF3C37" wp14:editId="45E1BCEE">
+            <wp:extent cx="2220686" cy="2451276"/>
+            <wp:effectExtent l="19050" t="19050" r="27305" b="25400"/>
+            <wp:docPr id="18" name="Picture 18"/>
+            <wp:cNvGraphicFramePr>
+              <a:graphicFrameLocks xmlns:a="http://schemas.openxmlformats.org/drawingml/2006/main" noChangeAspect="1"/>
+            </wp:cNvGraphicFramePr>
+            <a:graphic xmlns:a="http://schemas.openxmlformats.org/drawingml/2006/main">
+              <a:graphicData uri="http://schemas.openxmlformats.org/drawingml/2006/picture">
+                <pic:pic xmlns:pic="http://schemas.openxmlformats.org/drawingml/2006/picture">
+                  <pic:nvPicPr>
+                    <pic:cNvPr id="0" name="Picture 3"/>
+                    <pic:cNvPicPr>
+                      <a:picLocks noChangeAspect="1" noChangeArrowheads="1"/>
+                    </pic:cNvPicPr>
+                  </pic:nvPicPr>
+                  <pic:blipFill>
+                    <a:blip r:embed="rId29">
+                      <a:extLst>
+                        <a:ext uri="{28A0092B-C50C-407E-A947-70E740481C1C}">
+                          <a14:useLocalDpi xmlns:a14="http://schemas.microsoft.com/office/drawing/2010/main" val="0"/>
+                        </a:ext>
+                      </a:extLst>
+                    </a:blip>
+                    <a:srcRect/>
+                    <a:stretch>
+                      <a:fillRect/>
+                    </a:stretch>
+                  </pic:blipFill>
+                  <pic:spPr bwMode="auto">
+                    <a:xfrm>
+                      <a:off x="0" y="0"/>
+                      <a:ext cx="2233334" cy="2465237"/>
+                    </a:xfrm>
+                    <a:prstGeom prst="rect">
+                      <a:avLst/>
+                    </a:prstGeom>
+                    <a:noFill/>
+                    <a:ln>
+                      <a:solidFill>
+                        <a:schemeClr val="tx1"/>
+                      </a:solidFill>
+                    </a:ln>
+                  </pic:spPr>
+                </pic:pic>
+              </a:graphicData>
+            </a:graphic>
+          </wp:inline>
+        </w:drawing>
+      </w:r>
+    </w:p>
+    <w:p>
+      <w:pPr>
+        <w:rPr>
+          <w:rFonts w:cstheme="minorHAnsi"/>
+          <w:i/>
+          <w:iCs/>
+        </w:rPr>
+      </w:pPr>
+      <w:r>
+        <w:rPr>
+          <w:rFonts w:cstheme="minorHAnsi"/>
+        </w:rPr>
+        <w:t xml:space="preserve">To run and manage your containers, you need to install the Amazon ECS Container Agent on your EC2 instances. This agent is open source and responsible for communicating back to the Amazon ECS service about cluster management details. You can run this agent on both Linux and Windows AMIs. An instance with the container agent installed is often called a </w:t>
+      </w:r>
+      <w:r>
+        <w:rPr>
+          <w:rFonts w:cstheme="minorHAnsi"/>
+          <w:i/>
+          <w:iCs/>
+        </w:rPr>
+        <w:t>container instance.</w:t>
+      </w:r>
+    </w:p>
+    <w:p>
+      <w:pPr>
+        <w:rPr>
+          <w:rFonts w:cstheme="minorHAnsi"/>
+        </w:rPr>
+      </w:pPr>
+      <w:r>
+        <w:rPr>
+          <w:rFonts w:cstheme="minorHAnsi"/>
+          <w:noProof/>
+        </w:rPr>
+        <w:drawing>
+          <wp:inline distT="0" distB="0" distL="0" distR="0" wp14:anchorId="2B1A88B3" wp14:editId="7A78B84D">
+            <wp:extent cx="2241173" cy="1658983"/>
+            <wp:effectExtent l="19050" t="19050" r="26035" b="17780"/>
+            <wp:docPr id="19" name="Picture 19"/>
+            <wp:cNvGraphicFramePr>
+              <a:graphicFrameLocks xmlns:a="http://schemas.openxmlformats.org/drawingml/2006/main" noChangeAspect="1"/>
+            </wp:cNvGraphicFramePr>
+            <a:graphic xmlns:a="http://schemas.openxmlformats.org/drawingml/2006/main">
+              <a:graphicData uri="http://schemas.openxmlformats.org/drawingml/2006/picture">
+                <pic:pic xmlns:pic="http://schemas.openxmlformats.org/drawingml/2006/picture">
+                  <pic:nvPicPr>
+                    <pic:cNvPr id="0" name="Picture 4"/>
+                    <pic:cNvPicPr>
+                      <a:picLocks noChangeAspect="1" noChangeArrowheads="1"/>
+                    </pic:cNvPicPr>
+                  </pic:nvPicPr>
+                  <pic:blipFill>
+                    <a:blip r:embed="rId30">
+                      <a:extLst>
+                        <a:ext uri="{28A0092B-C50C-407E-A947-70E740481C1C}">
+                          <a14:useLocalDpi xmlns:a14="http://schemas.microsoft.com/office/drawing/2010/main" val="0"/>
+                        </a:ext>
+                      </a:extLst>
+                    </a:blip>
+                    <a:srcRect/>
+                    <a:stretch>
+                      <a:fillRect/>
+                    </a:stretch>
+                  </pic:blipFill>
+                  <pic:spPr bwMode="auto">
+                    <a:xfrm>
+                      <a:off x="0" y="0"/>
+                      <a:ext cx="2251572" cy="1666681"/>
+                    </a:xfrm>
+                    <a:prstGeom prst="rect">
+                      <a:avLst/>
+                    </a:prstGeom>
+                    <a:noFill/>
+                    <a:ln>
+                      <a:solidFill>
+                        <a:schemeClr val="tx1"/>
+                      </a:solidFill>
+                    </a:ln>
+                  </pic:spPr>
+                </pic:pic>
+              </a:graphicData>
+            </a:graphic>
+          </wp:inline>
+        </w:drawing>
+      </w:r>
+    </w:p>
+    <w:p>
+      <w:pPr>
+        <w:rPr>
+          <w:rFonts w:cstheme="minorHAnsi"/>
+        </w:rPr>
+      </w:pPr>
+      <w:r>
+        <w:rPr>
+          <w:rFonts w:cstheme="minorHAnsi"/>
+        </w:rPr>
+        <w:t xml:space="preserve">Once the Amazon ECS container instances are up and running, you can perform actions that include, but are not limited to, </w:t>
+      </w:r>
+      <w:proofErr w:type="gramStart"/>
+      <w:r>
+        <w:rPr>
+          <w:rFonts w:cstheme="minorHAnsi"/>
+        </w:rPr>
+        <w:t>launching</w:t>
+      </w:r>
+      <w:proofErr w:type="gramEnd"/>
+      <w:r>
+        <w:rPr>
+          <w:rFonts w:cstheme="minorHAnsi"/>
+        </w:rPr>
+        <w:t xml:space="preserve"> and stopping containers, getting cluster state, scaling in and out, scheduling the placement of containers across your cluster, assigning permissions, and meeting availability requirements.</w:t>
+      </w:r>
+    </w:p>
+    <w:p>
+      <w:pPr>
+        <w:rPr>
+          <w:rFonts w:cstheme="minorHAnsi"/>
+        </w:rPr>
+      </w:pPr>
+      <w:r>
+        <w:rPr>
+          <w:rFonts w:cstheme="minorHAnsi"/>
+        </w:rPr>
+        <w:br w:type="page"/>
+      </w:r>
+    </w:p>
+    <w:p>
+      <w:pPr>
+        <w:rPr>
+          <w:rFonts w:cstheme="minorHAnsi"/>
+        </w:rPr>
+      </w:pPr>
+      <w:r>
+        <w:rPr>
+          <w:rFonts w:cstheme="minorHAnsi"/>
+        </w:rPr>
+        <w:lastRenderedPageBreak/>
+        <w:t xml:space="preserve">To prepare your application to run on Amazon ECS, you create a task definition. The task definition is a text file, in JSON format, that describes one or more containers. A task definition is </w:t>
+      </w:r>
+      <w:proofErr w:type="gramStart"/>
+      <w:r>
+        <w:rPr>
+          <w:rFonts w:cstheme="minorHAnsi"/>
+        </w:rPr>
+        <w:t>similar to</w:t>
+      </w:r>
+      <w:proofErr w:type="gramEnd"/>
+      <w:r>
+        <w:rPr>
+          <w:rFonts w:cstheme="minorHAnsi"/>
+        </w:rPr>
+        <w:t xml:space="preserve"> a blueprint that describes the resources you need to run that container, such as CPU, memory, ports, images, storage, and networking information.</w:t>
+      </w:r>
+    </w:p>
+    <w:p>
+      <w:pPr>
+        <w:rPr>
+          <w:rFonts w:cstheme="minorHAnsi"/>
+        </w:rPr>
+      </w:pPr>
+      <w:r>
+        <w:rPr>
+          <w:rFonts w:cstheme="minorHAnsi"/>
+        </w:rPr>
+        <w:t>Here is a simple task definition that you can use for your corporate director application. In this example, the runs on the Nginx web server.</w:t>
+      </w:r>
+    </w:p>
+    <w:p>
+      <w:pPr>
+        <w:rPr>
+          <w:rFonts w:cstheme="minorHAnsi"/>
+        </w:rPr>
+      </w:pPr>
+      <w:r>
+        <w:rPr>
+          <w:rFonts w:cstheme="minorHAnsi"/>
+        </w:rPr>
+        <w:t xml:space="preserve">{    </w:t>
+      </w:r>
+    </w:p>
+    <w:p>
+      <w:pPr>
+        <w:rPr>
+          <w:rFonts w:cstheme="minorHAnsi"/>
+        </w:rPr>
+      </w:pPr>
+      <w:r>
+        <w:rPr>
+          <w:rFonts w:cstheme="minorHAnsi"/>
+        </w:rPr>
+        <w:t xml:space="preserve">     "family": "webserver",    </w:t>
+      </w:r>
+    </w:p>
+    <w:p>
+      <w:pPr>
+        <w:rPr>
+          <w:rFonts w:cstheme="minorHAnsi"/>
+        </w:rPr>
+      </w:pPr>
+      <w:r>
+        <w:rPr>
+          <w:rFonts w:cstheme="minorHAnsi"/>
+        </w:rPr>
+        <w:t xml:space="preserve">     "</w:t>
+      </w:r>
+      <w:proofErr w:type="spellStart"/>
+      <w:r>
+        <w:rPr>
+          <w:rFonts w:cstheme="minorHAnsi"/>
+        </w:rPr>
+        <w:t>containerDefinitions</w:t>
+      </w:r>
+      <w:proofErr w:type="spellEnd"/>
+      <w:r>
+        <w:rPr>
+          <w:rFonts w:cstheme="minorHAnsi"/>
+        </w:rPr>
+        <w:t xml:space="preserve">": [ {        </w:t>
+      </w:r>
+    </w:p>
+    <w:p>
+      <w:pPr>
+        <w:rPr>
+          <w:rFonts w:cstheme="minorHAnsi"/>
+        </w:rPr>
+      </w:pPr>
+      <w:r>
+        <w:rPr>
+          <w:rFonts w:cstheme="minorHAnsi"/>
+        </w:rPr>
+        <w:t xml:space="preserve">          "name": "web",        </w:t>
+      </w:r>
+    </w:p>
+    <w:p>
+      <w:pPr>
+        <w:rPr>
+          <w:rFonts w:cstheme="minorHAnsi"/>
+        </w:rPr>
+      </w:pPr>
+      <w:r>
+        <w:rPr>
+          <w:rFonts w:cstheme="minorHAnsi"/>
+        </w:rPr>
+        <w:t xml:space="preserve">          "image": "nginx",        </w:t>
+      </w:r>
+    </w:p>
+    <w:p>
+      <w:pPr>
+        <w:rPr>
+          <w:rFonts w:cstheme="minorHAnsi"/>
+        </w:rPr>
+      </w:pPr>
+      <w:r>
+        <w:rPr>
+          <w:rFonts w:cstheme="minorHAnsi"/>
+        </w:rPr>
+        <w:t xml:space="preserve">          "memory": "100",        </w:t>
+      </w:r>
+    </w:p>
+    <w:p>
+      <w:pPr>
+        <w:rPr>
+          <w:rFonts w:cstheme="minorHAnsi"/>
+        </w:rPr>
+      </w:pPr>
+      <w:r>
+        <w:rPr>
+          <w:rFonts w:cstheme="minorHAnsi"/>
+        </w:rPr>
+        <w:t xml:space="preserve">          "</w:t>
+      </w:r>
+      <w:proofErr w:type="spellStart"/>
+      <w:r>
+        <w:rPr>
+          <w:rFonts w:cstheme="minorHAnsi"/>
+        </w:rPr>
+        <w:t>cpu</w:t>
+      </w:r>
+      <w:proofErr w:type="spellEnd"/>
+      <w:r>
+        <w:rPr>
+          <w:rFonts w:cstheme="minorHAnsi"/>
+        </w:rPr>
+        <w:t xml:space="preserve">": "99"    </w:t>
+      </w:r>
+    </w:p>
+    <w:p>
+      <w:pPr>
+        <w:rPr>
+          <w:rFonts w:cstheme="minorHAnsi"/>
+        </w:rPr>
+      </w:pPr>
+      <w:r>
+        <w:rPr>
+          <w:rFonts w:cstheme="minorHAnsi"/>
+        </w:rPr>
+        <w:t xml:space="preserve">     } ],    </w:t>
+      </w:r>
+    </w:p>
+    <w:p>
+      <w:pPr>
+        <w:rPr>
+          <w:rFonts w:cstheme="minorHAnsi"/>
+        </w:rPr>
+      </w:pPr>
+      <w:r>
+        <w:rPr>
+          <w:rFonts w:cstheme="minorHAnsi"/>
+        </w:rPr>
+        <w:t xml:space="preserve">     "</w:t>
+      </w:r>
+      <w:proofErr w:type="spellStart"/>
+      <w:r>
+        <w:rPr>
+          <w:rFonts w:cstheme="minorHAnsi"/>
+        </w:rPr>
+        <w:t>requiresCompatibilities</w:t>
+      </w:r>
+      <w:proofErr w:type="spellEnd"/>
+      <w:r>
+        <w:rPr>
+          <w:rFonts w:cstheme="minorHAnsi"/>
+        </w:rPr>
+        <w:t>": [ "FARGATE</w:t>
+      </w:r>
+      <w:proofErr w:type="gramStart"/>
+      <w:r>
+        <w:rPr>
+          <w:rFonts w:cstheme="minorHAnsi"/>
+        </w:rPr>
+        <w:t>" ]</w:t>
+      </w:r>
+      <w:proofErr w:type="gramEnd"/>
+      <w:r>
+        <w:rPr>
+          <w:rFonts w:cstheme="minorHAnsi"/>
+        </w:rPr>
+        <w:t xml:space="preserve">,    </w:t>
+      </w:r>
+    </w:p>
+    <w:p>
+      <w:pPr>
+        <w:rPr>
+          <w:rFonts w:cstheme="minorHAnsi"/>
+        </w:rPr>
+      </w:pPr>
+      <w:r>
+        <w:rPr>
+          <w:rFonts w:cstheme="minorHAnsi"/>
+        </w:rPr>
+        <w:t xml:space="preserve">     "</w:t>
+      </w:r>
+      <w:proofErr w:type="spellStart"/>
+      <w:r>
+        <w:rPr>
+          <w:rFonts w:cstheme="minorHAnsi"/>
+        </w:rPr>
+        <w:t>networkMode</w:t>
+      </w:r>
+      <w:proofErr w:type="spellEnd"/>
+      <w:r>
+        <w:rPr>
+          <w:rFonts w:cstheme="minorHAnsi"/>
+        </w:rPr>
+        <w:t>": "</w:t>
+      </w:r>
+      <w:proofErr w:type="spellStart"/>
+      <w:r>
+        <w:rPr>
+          <w:rFonts w:cstheme="minorHAnsi"/>
+        </w:rPr>
+        <w:t>awsvpc</w:t>
+      </w:r>
+      <w:proofErr w:type="spellEnd"/>
+      <w:r>
+        <w:rPr>
+          <w:rFonts w:cstheme="minorHAnsi"/>
+        </w:rPr>
+        <w:t xml:space="preserve">",    </w:t>
+      </w:r>
+    </w:p>
+    <w:p>
+      <w:pPr>
+        <w:rPr>
+          <w:rFonts w:cstheme="minorHAnsi"/>
+        </w:rPr>
+      </w:pPr>
+      <w:r>
+        <w:rPr>
+          <w:rFonts w:cstheme="minorHAnsi"/>
+        </w:rPr>
+        <w:t xml:space="preserve">     "memory": "512",    </w:t>
+      </w:r>
+    </w:p>
+    <w:p>
+      <w:pPr>
+        <w:rPr>
+          <w:rFonts w:cstheme="minorHAnsi"/>
+        </w:rPr>
+      </w:pPr>
+      <w:r>
+        <w:rPr>
+          <w:rFonts w:cstheme="minorHAnsi"/>
+        </w:rPr>
+        <w:t xml:space="preserve">     "</w:t>
+      </w:r>
+      <w:proofErr w:type="spellStart"/>
+      <w:r>
+        <w:rPr>
+          <w:rFonts w:cstheme="minorHAnsi"/>
+        </w:rPr>
+        <w:t>cpu</w:t>
+      </w:r>
+      <w:proofErr w:type="spellEnd"/>
+      <w:r>
+        <w:rPr>
+          <w:rFonts w:cstheme="minorHAnsi"/>
+        </w:rPr>
+        <w:t>": "256"</w:t>
+      </w:r>
+    </w:p>
+    <w:p>
+      <w:pPr>
+        <w:rPr>
+          <w:rFonts w:cstheme="minorHAnsi"/>
+        </w:rPr>
+      </w:pPr>
+      <w:r>
+        <w:rPr>
+          <w:rFonts w:cstheme="minorHAnsi"/>
+        </w:rPr>
+        <w:t>}</w:t>
+      </w:r>
+    </w:p>
+    <w:p>
+      <w:pPr>
+        <w:rPr>
+          <w:rFonts w:cstheme="minorHAnsi"/>
+        </w:rPr>
+      </w:pPr>
+    </w:p>
+    <w:p>
+      <w:pPr>
+        <w:rPr>
+          <w:rFonts w:cstheme="minorHAnsi"/>
+          <w:b/>
+          <w:bCs/>
+        </w:rPr>
+      </w:pPr>
+      <w:r>
+        <w:rPr>
+          <w:rFonts w:cstheme="minorHAnsi"/>
+          <w:b/>
+          <w:bCs/>
+        </w:rPr>
+        <w:t>USE KUBERNETES WITH AMAZON ELASTIC KUBERNETES SERVICE (AMAZON EKS)</w:t>
+      </w:r>
+    </w:p>
+    <w:p>
+      <w:pPr>
+        <w:rPr>
+          <w:rFonts w:cstheme="minorHAnsi"/>
+        </w:rPr>
+      </w:pPr>
+      <w:r>
+        <w:rPr>
+          <w:rFonts w:cstheme="minorHAnsi"/>
+        </w:rPr>
+        <w:t xml:space="preserve">Kubernetes is a portable, extensible, </w:t>
+      </w:r>
+      <w:r>
+        <w:rPr>
+          <w:rFonts w:cstheme="minorHAnsi"/>
+        </w:rPr>
+        <w:t>open-source</w:t>
+      </w:r>
+      <w:r>
+        <w:rPr>
+          <w:rFonts w:cstheme="minorHAnsi"/>
+        </w:rPr>
+        <w:t xml:space="preserve"> platform for managing containerized workloads and services. By bringing software development and operations together by design, Kubernetes created a rapidly growing ecosystem that is very popular and well established in the </w:t>
+      </w:r>
+      <w:r>
+        <w:rPr>
+          <w:rFonts w:cstheme="minorHAnsi"/>
+        </w:rPr>
+        <w:t>market. If</w:t>
+      </w:r>
+      <w:r>
+        <w:rPr>
+          <w:rFonts w:cstheme="minorHAnsi"/>
+        </w:rPr>
+        <w:t xml:space="preserve"> you already use Kubernetes, you can use Amazon EKS to orchestrate these workloads in the AWS </w:t>
+      </w:r>
+      <w:r>
+        <w:rPr>
+          <w:rFonts w:cstheme="minorHAnsi"/>
+        </w:rPr>
+        <w:t>Cloud. Amazon</w:t>
+      </w:r>
+      <w:r>
+        <w:rPr>
+          <w:rFonts w:cstheme="minorHAnsi"/>
+        </w:rPr>
+        <w:t xml:space="preserve"> EKS is conceptually </w:t>
+      </w:r>
+      <w:proofErr w:type="gramStart"/>
+      <w:r>
+        <w:rPr>
+          <w:rFonts w:cstheme="minorHAnsi"/>
+        </w:rPr>
+        <w:t>similar to</w:t>
+      </w:r>
+      <w:proofErr w:type="gramEnd"/>
+      <w:r>
+        <w:rPr>
+          <w:rFonts w:cstheme="minorHAnsi"/>
+        </w:rPr>
+        <w:t xml:space="preserve"> Amazon ECS, but there are some differences.</w:t>
+      </w:r>
+    </w:p>
+    <w:p>
+      <w:pPr>
+        <w:pStyle w:val="ListParagraph"/>
+        <w:numPr>
+          <w:ilvl w:val="0"/>
+          <w:numId w:val="21"/>
+        </w:numPr>
+        <w:rPr>
+          <w:rFonts w:cstheme="minorHAnsi"/>
+        </w:rPr>
+      </w:pPr>
+      <w:r>
+        <w:rPr>
+          <w:rFonts w:cstheme="minorHAnsi"/>
+        </w:rPr>
+        <w:t>An EC2 instance with the ECS Agent installed and configured is called a container instance. In Amazon EKS, it is called a worker node.</w:t>
+      </w:r>
+    </w:p>
+    <w:p>
+      <w:pPr>
+        <w:pStyle w:val="ListParagraph"/>
+        <w:numPr>
+          <w:ilvl w:val="0"/>
+          <w:numId w:val="21"/>
+        </w:numPr>
+        <w:rPr>
+          <w:rFonts w:cstheme="minorHAnsi"/>
+        </w:rPr>
+      </w:pPr>
+      <w:r>
+        <w:rPr>
+          <w:rFonts w:cstheme="minorHAnsi"/>
+        </w:rPr>
+        <w:t>An ECS Container is called a task. In the Amazon EKS ecosystem, it is called a pod.</w:t>
+      </w:r>
+    </w:p>
+    <w:p>
+      <w:pPr>
+        <w:pStyle w:val="ListParagraph"/>
+        <w:numPr>
+          <w:ilvl w:val="0"/>
+          <w:numId w:val="21"/>
+        </w:numPr>
+        <w:rPr>
+          <w:rFonts w:cstheme="minorHAnsi"/>
+        </w:rPr>
+      </w:pPr>
+      <w:r>
+        <w:rPr>
+          <w:rFonts w:cstheme="minorHAnsi"/>
+        </w:rPr>
+        <w:t>While Amazon ECS runs on AWS native technology, Amazon EKS runs on top of Kubernetes.</w:t>
+      </w:r>
+    </w:p>
+    <w:p>
+      <w:pPr>
+        <w:rPr>
+          <w:rFonts w:cstheme="minorHAnsi"/>
+        </w:rPr>
+      </w:pPr>
+      <w:r>
+        <w:rPr>
+          <w:rFonts w:cstheme="minorHAnsi"/>
+        </w:rPr>
+        <w:t>If you have containers running on Kubernetes and want an advanced orchestration solution that can provide simplicity, high availability, and fine-grained control over your infrastructure, Amazon EKS is the tool for you.</w:t>
+      </w:r>
+    </w:p>
     <w:sectPr>
       <w:pgSz w:w="12240" w:h="15840"/>
       <w:pgMar w:top="1440" w:right="1440" w:bottom="1440" w:left="1440" w:header="720" w:footer="720" w:gutter="0"/>
@@ -10301,6 +11590,232 @@
 <file path=word/numbering.xml><?xml version="1.0" encoding="utf-8"?>
 <w:numbering xmlns:wpc="http://schemas.microsoft.com/office/word/2010/wordprocessingCanvas" xmlns:cx="http://schemas.microsoft.com/office/drawing/2014/chartex" xmlns:cx1="http://schemas.microsoft.com/office/drawing/2015/9/8/chartex" xmlns:cx2="http://schemas.microsoft.com/office/drawing/2015/10/21/chartex" xmlns:cx3="http://schemas.microsoft.com/office/drawing/2016/5/9/chartex" xmlns:cx4="http://schemas.microsoft.com/office/drawing/2016/5/10/chartex" xmlns:cx5="http://schemas.microsoft.com/office/drawing/2016/5/11/chartex" xmlns:cx6="http://schemas.microsoft.com/office/drawing/2016/5/12/chartex" xmlns:cx7="http://schemas.microsoft.com/office/drawing/2016/5/13/chartex" xmlns:cx8="http://schemas.microsoft.com/office/drawing/2016/5/14/chartex" xmlns:mc="http://schemas.openxmlformats.org/markup-compatibility/2006" xmlns:aink="http://schemas.microsoft.com/office/drawing/2016/ink" xmlns:am3d="http://schemas.microsoft.com/office/drawing/2017/model3d" xmlns:o="urn:schemas-microsoft-com:office:office" xmlns:oel="http://schemas.microsoft.com/office/2019/extlst" xmlns:r="http://schemas.openxmlformats.org/officeDocument/2006/relationships" xmlns:m="http://schemas.openxmlformats.org/officeDocument/2006/math" xmlns:v="urn:schemas-microsoft-com:vml" xmlns:wp14="http://schemas.microsoft.com/office/word/2010/wordprocessingDrawing" xmlns:wp="http://schemas.openxmlformats.org/drawingml/2006/wordprocessingDrawing" xmlns:w10="urn:schemas-microsoft-com:office:word" xmlns:w="http://schemas.openxmlformats.org/wordprocessingml/2006/main" xmlns:w14="http://schemas.microsoft.com/office/word/2010/wordml" xmlns:w15="http://schemas.microsoft.com/office/word/2012/wordml" xmlns:w16cex="http://schemas.microsoft.com/office/word/2018/wordml/cex" xmlns:w16cid="http://schemas.microsoft.com/office/word/2016/wordml/cid" xmlns:w16="http://schemas.microsoft.com/office/word/2018/wordml" xmlns:w16sdtdh="http://schemas.microsoft.com/office/word/2020/wordml/sdtdatahash" xmlns:w16se="http://schemas.microsoft.com/office/word/2015/wordml/symex" xmlns:wpg="http://schemas.microsoft.com/office/word/2010/wordprocessingGroup" xmlns:wpi="http://schemas.microsoft.com/office/word/2010/wordprocessingInk" xmlns:wne="http://schemas.microsoft.com/office/word/2006/wordml" xmlns:wps="http://schemas.microsoft.com/office/word/2010/wordprocessingShape" mc:Ignorable="w14 w15 w16se w16cid w16 w16cex w16sdtdh wp14">
   <w:abstractNum w:abstractNumId="0" w15:restartNumberingAfterBreak="0">
+    <w:nsid w:val="040F58E9"/>
+    <w:multiLevelType w:val="hybridMultilevel"/>
+    <w:tmpl w:val="47CCE8DC"/>
+    <w:lvl w:ilvl="0" w:tplc="04090001">
+      <w:start w:val="1"/>
+      <w:numFmt w:val="bullet"/>
+      <w:lvlText w:val=""/>
+      <w:lvlJc w:val="left"/>
+      <w:pPr>
+        <w:ind w:left="720" w:hanging="360"/>
+      </w:pPr>
+      <w:rPr>
+        <w:rFonts w:ascii="Symbol" w:hAnsi="Symbol" w:hint="default"/>
+      </w:rPr>
+    </w:lvl>
+    <w:lvl w:ilvl="1" w:tplc="04090003" w:tentative="1">
+      <w:start w:val="1"/>
+      <w:numFmt w:val="bullet"/>
+      <w:lvlText w:val="o"/>
+      <w:lvlJc w:val="left"/>
+      <w:pPr>
+        <w:ind w:left="1440" w:hanging="360"/>
+      </w:pPr>
+      <w:rPr>
+        <w:rFonts w:ascii="Courier New" w:hAnsi="Courier New" w:cs="Courier New" w:hint="default"/>
+      </w:rPr>
+    </w:lvl>
+    <w:lvl w:ilvl="2" w:tplc="04090005" w:tentative="1">
+      <w:start w:val="1"/>
+      <w:numFmt w:val="bullet"/>
+      <w:lvlText w:val=""/>
+      <w:lvlJc w:val="left"/>
+      <w:pPr>
+        <w:ind w:left="2160" w:hanging="360"/>
+      </w:pPr>
+      <w:rPr>
+        <w:rFonts w:ascii="Wingdings" w:hAnsi="Wingdings" w:hint="default"/>
+      </w:rPr>
+    </w:lvl>
+    <w:lvl w:ilvl="3" w:tplc="04090001" w:tentative="1">
+      <w:start w:val="1"/>
+      <w:numFmt w:val="bullet"/>
+      <w:lvlText w:val=""/>
+      <w:lvlJc w:val="left"/>
+      <w:pPr>
+        <w:ind w:left="2880" w:hanging="360"/>
+      </w:pPr>
+      <w:rPr>
+        <w:rFonts w:ascii="Symbol" w:hAnsi="Symbol" w:hint="default"/>
+      </w:rPr>
+    </w:lvl>
+    <w:lvl w:ilvl="4" w:tplc="04090003" w:tentative="1">
+      <w:start w:val="1"/>
+      <w:numFmt w:val="bullet"/>
+      <w:lvlText w:val="o"/>
+      <w:lvlJc w:val="left"/>
+      <w:pPr>
+        <w:ind w:left="3600" w:hanging="360"/>
+      </w:pPr>
+      <w:rPr>
+        <w:rFonts w:ascii="Courier New" w:hAnsi="Courier New" w:cs="Courier New" w:hint="default"/>
+      </w:rPr>
+    </w:lvl>
+    <w:lvl w:ilvl="5" w:tplc="04090005" w:tentative="1">
+      <w:start w:val="1"/>
+      <w:numFmt w:val="bullet"/>
+      <w:lvlText w:val=""/>
+      <w:lvlJc w:val="left"/>
+      <w:pPr>
+        <w:ind w:left="4320" w:hanging="360"/>
+      </w:pPr>
+      <w:rPr>
+        <w:rFonts w:ascii="Wingdings" w:hAnsi="Wingdings" w:hint="default"/>
+      </w:rPr>
+    </w:lvl>
+    <w:lvl w:ilvl="6" w:tplc="04090001" w:tentative="1">
+      <w:start w:val="1"/>
+      <w:numFmt w:val="bullet"/>
+      <w:lvlText w:val=""/>
+      <w:lvlJc w:val="left"/>
+      <w:pPr>
+        <w:ind w:left="5040" w:hanging="360"/>
+      </w:pPr>
+      <w:rPr>
+        <w:rFonts w:ascii="Symbol" w:hAnsi="Symbol" w:hint="default"/>
+      </w:rPr>
+    </w:lvl>
+    <w:lvl w:ilvl="7" w:tplc="04090003" w:tentative="1">
+      <w:start w:val="1"/>
+      <w:numFmt w:val="bullet"/>
+      <w:lvlText w:val="o"/>
+      <w:lvlJc w:val="left"/>
+      <w:pPr>
+        <w:ind w:left="5760" w:hanging="360"/>
+      </w:pPr>
+      <w:rPr>
+        <w:rFonts w:ascii="Courier New" w:hAnsi="Courier New" w:cs="Courier New" w:hint="default"/>
+      </w:rPr>
+    </w:lvl>
+    <w:lvl w:ilvl="8" w:tplc="04090005" w:tentative="1">
+      <w:start w:val="1"/>
+      <w:numFmt w:val="bullet"/>
+      <w:lvlText w:val=""/>
+      <w:lvlJc w:val="left"/>
+      <w:pPr>
+        <w:ind w:left="6480" w:hanging="360"/>
+      </w:pPr>
+      <w:rPr>
+        <w:rFonts w:ascii="Wingdings" w:hAnsi="Wingdings" w:hint="default"/>
+      </w:rPr>
+    </w:lvl>
+  </w:abstractNum>
+  <w:abstractNum w:abstractNumId="1" w15:restartNumberingAfterBreak="0">
+    <w:nsid w:val="0F5C6507"/>
+    <w:multiLevelType w:val="hybridMultilevel"/>
+    <w:tmpl w:val="11BCC7F2"/>
+    <w:lvl w:ilvl="0" w:tplc="04090001">
+      <w:start w:val="1"/>
+      <w:numFmt w:val="bullet"/>
+      <w:lvlText w:val=""/>
+      <w:lvlJc w:val="left"/>
+      <w:pPr>
+        <w:ind w:left="720" w:hanging="360"/>
+      </w:pPr>
+      <w:rPr>
+        <w:rFonts w:ascii="Symbol" w:hAnsi="Symbol" w:hint="default"/>
+      </w:rPr>
+    </w:lvl>
+    <w:lvl w:ilvl="1" w:tplc="04090003" w:tentative="1">
+      <w:start w:val="1"/>
+      <w:numFmt w:val="bullet"/>
+      <w:lvlText w:val="o"/>
+      <w:lvlJc w:val="left"/>
+      <w:pPr>
+        <w:ind w:left="1440" w:hanging="360"/>
+      </w:pPr>
+      <w:rPr>
+        <w:rFonts w:ascii="Courier New" w:hAnsi="Courier New" w:cs="Courier New" w:hint="default"/>
+      </w:rPr>
+    </w:lvl>
+    <w:lvl w:ilvl="2" w:tplc="04090005" w:tentative="1">
+      <w:start w:val="1"/>
+      <w:numFmt w:val="bullet"/>
+      <w:lvlText w:val=""/>
+      <w:lvlJc w:val="left"/>
+      <w:pPr>
+        <w:ind w:left="2160" w:hanging="360"/>
+      </w:pPr>
+      <w:rPr>
+        <w:rFonts w:ascii="Wingdings" w:hAnsi="Wingdings" w:hint="default"/>
+      </w:rPr>
+    </w:lvl>
+    <w:lvl w:ilvl="3" w:tplc="04090001" w:tentative="1">
+      <w:start w:val="1"/>
+      <w:numFmt w:val="bullet"/>
+      <w:lvlText w:val=""/>
+      <w:lvlJc w:val="left"/>
+      <w:pPr>
+        <w:ind w:left="2880" w:hanging="360"/>
+      </w:pPr>
+      <w:rPr>
+        <w:rFonts w:ascii="Symbol" w:hAnsi="Symbol" w:hint="default"/>
+      </w:rPr>
+    </w:lvl>
+    <w:lvl w:ilvl="4" w:tplc="04090003" w:tentative="1">
+      <w:start w:val="1"/>
+      <w:numFmt w:val="bullet"/>
+      <w:lvlText w:val="o"/>
+      <w:lvlJc w:val="left"/>
+      <w:pPr>
+        <w:ind w:left="3600" w:hanging="360"/>
+      </w:pPr>
+      <w:rPr>
+        <w:rFonts w:ascii="Courier New" w:hAnsi="Courier New" w:cs="Courier New" w:hint="default"/>
+      </w:rPr>
+    </w:lvl>
+    <w:lvl w:ilvl="5" w:tplc="04090005" w:tentative="1">
+      <w:start w:val="1"/>
+      <w:numFmt w:val="bullet"/>
+      <w:lvlText w:val=""/>
+      <w:lvlJc w:val="left"/>
+      <w:pPr>
+        <w:ind w:left="4320" w:hanging="360"/>
+      </w:pPr>
+      <w:rPr>
+        <w:rFonts w:ascii="Wingdings" w:hAnsi="Wingdings" w:hint="default"/>
+      </w:rPr>
+    </w:lvl>
+    <w:lvl w:ilvl="6" w:tplc="04090001" w:tentative="1">
+      <w:start w:val="1"/>
+      <w:numFmt w:val="bullet"/>
+      <w:lvlText w:val=""/>
+      <w:lvlJc w:val="left"/>
+      <w:pPr>
+        <w:ind w:left="5040" w:hanging="360"/>
+      </w:pPr>
+      <w:rPr>
+        <w:rFonts w:ascii="Symbol" w:hAnsi="Symbol" w:hint="default"/>
+      </w:rPr>
+    </w:lvl>
+    <w:lvl w:ilvl="7" w:tplc="04090003" w:tentative="1">
+      <w:start w:val="1"/>
+      <w:numFmt w:val="bullet"/>
+      <w:lvlText w:val="o"/>
+      <w:lvlJc w:val="left"/>
+      <w:pPr>
+        <w:ind w:left="5760" w:hanging="360"/>
+      </w:pPr>
+      <w:rPr>
+        <w:rFonts w:ascii="Courier New" w:hAnsi="Courier New" w:cs="Courier New" w:hint="default"/>
+      </w:rPr>
+    </w:lvl>
+    <w:lvl w:ilvl="8" w:tplc="04090005" w:tentative="1">
+      <w:start w:val="1"/>
+      <w:numFmt w:val="bullet"/>
+      <w:lvlText w:val=""/>
+      <w:lvlJc w:val="left"/>
+      <w:pPr>
+        <w:ind w:left="6480" w:hanging="360"/>
+      </w:pPr>
+      <w:rPr>
+        <w:rFonts w:ascii="Wingdings" w:hAnsi="Wingdings" w:hint="default"/>
+      </w:rPr>
+    </w:lvl>
+  </w:abstractNum>
+  <w:abstractNum w:abstractNumId="2" w15:restartNumberingAfterBreak="0">
     <w:nsid w:val="17676CB5"/>
     <w:multiLevelType w:val="multilevel"/>
     <w:tmpl w:val="6554A5EA"/>
@@ -10449,7 +11964,7 @@
       </w:rPr>
     </w:lvl>
   </w:abstractNum>
-  <w:abstractNum w:abstractNumId="1" w15:restartNumberingAfterBreak="0">
+  <w:abstractNum w:abstractNumId="3" w15:restartNumberingAfterBreak="0">
     <w:nsid w:val="1C2E4235"/>
     <w:multiLevelType w:val="multilevel"/>
     <w:tmpl w:val="502E52FC"/>
@@ -10562,7 +12077,7 @@
       </w:pPr>
     </w:lvl>
   </w:abstractNum>
-  <w:abstractNum w:abstractNumId="2" w15:restartNumberingAfterBreak="0">
+  <w:abstractNum w:abstractNumId="4" w15:restartNumberingAfterBreak="0">
     <w:nsid w:val="1FF36CF9"/>
     <w:multiLevelType w:val="multilevel"/>
     <w:tmpl w:val="CB5E74FE"/>
@@ -10711,7 +12226,7 @@
       </w:rPr>
     </w:lvl>
   </w:abstractNum>
-  <w:abstractNum w:abstractNumId="3" w15:restartNumberingAfterBreak="0">
+  <w:abstractNum w:abstractNumId="5" w15:restartNumberingAfterBreak="0">
     <w:nsid w:val="2F3A6D77"/>
     <w:multiLevelType w:val="hybridMultilevel"/>
     <w:tmpl w:val="6B66AB9A"/>
@@ -10824,7 +12339,7 @@
       </w:rPr>
     </w:lvl>
   </w:abstractNum>
-  <w:abstractNum w:abstractNumId="4" w15:restartNumberingAfterBreak="0">
+  <w:abstractNum w:abstractNumId="6" w15:restartNumberingAfterBreak="0">
     <w:nsid w:val="3C211136"/>
     <w:multiLevelType w:val="hybridMultilevel"/>
     <w:tmpl w:val="F2809D2C"/>
@@ -10937,7 +12452,7 @@
       </w:rPr>
     </w:lvl>
   </w:abstractNum>
-  <w:abstractNum w:abstractNumId="5" w15:restartNumberingAfterBreak="0">
+  <w:abstractNum w:abstractNumId="7" w15:restartNumberingAfterBreak="0">
     <w:nsid w:val="3D505AF4"/>
     <w:multiLevelType w:val="hybridMultilevel"/>
     <w:tmpl w:val="0950A07E"/>
@@ -11050,7 +12565,7 @@
       </w:rPr>
     </w:lvl>
   </w:abstractNum>
-  <w:abstractNum w:abstractNumId="6" w15:restartNumberingAfterBreak="0">
+  <w:abstractNum w:abstractNumId="8" w15:restartNumberingAfterBreak="0">
     <w:nsid w:val="43B11F9E"/>
     <w:multiLevelType w:val="hybridMultilevel"/>
     <w:tmpl w:val="2DA45DDA"/>
@@ -11163,7 +12678,7 @@
       </w:rPr>
     </w:lvl>
   </w:abstractNum>
-  <w:abstractNum w:abstractNumId="7" w15:restartNumberingAfterBreak="0">
+  <w:abstractNum w:abstractNumId="9" w15:restartNumberingAfterBreak="0">
     <w:nsid w:val="46777D78"/>
     <w:multiLevelType w:val="multilevel"/>
     <w:tmpl w:val="81A2A386"/>
@@ -11312,7 +12827,7 @@
       </w:rPr>
     </w:lvl>
   </w:abstractNum>
-  <w:abstractNum w:abstractNumId="8" w15:restartNumberingAfterBreak="0">
+  <w:abstractNum w:abstractNumId="10" w15:restartNumberingAfterBreak="0">
     <w:nsid w:val="48B46987"/>
     <w:multiLevelType w:val="hybridMultilevel"/>
     <w:tmpl w:val="541054B4"/>
@@ -11425,7 +12940,7 @@
       </w:rPr>
     </w:lvl>
   </w:abstractNum>
-  <w:abstractNum w:abstractNumId="9" w15:restartNumberingAfterBreak="0">
+  <w:abstractNum w:abstractNumId="11" w15:restartNumberingAfterBreak="0">
     <w:nsid w:val="491A2EB9"/>
     <w:multiLevelType w:val="multilevel"/>
     <w:tmpl w:val="787A69A0"/>
@@ -11574,7 +13089,7 @@
       </w:rPr>
     </w:lvl>
   </w:abstractNum>
-  <w:abstractNum w:abstractNumId="10" w15:restartNumberingAfterBreak="0">
+  <w:abstractNum w:abstractNumId="12" w15:restartNumberingAfterBreak="0">
     <w:nsid w:val="54120529"/>
     <w:multiLevelType w:val="multilevel"/>
     <w:tmpl w:val="5646324C"/>
@@ -11723,7 +13238,7 @@
       </w:rPr>
     </w:lvl>
   </w:abstractNum>
-  <w:abstractNum w:abstractNumId="11" w15:restartNumberingAfterBreak="0">
+  <w:abstractNum w:abstractNumId="13" w15:restartNumberingAfterBreak="0">
     <w:nsid w:val="563C04E0"/>
     <w:multiLevelType w:val="hybridMultilevel"/>
     <w:tmpl w:val="55C6DEFA"/>
@@ -11836,7 +13351,7 @@
       </w:rPr>
     </w:lvl>
   </w:abstractNum>
-  <w:abstractNum w:abstractNumId="12" w15:restartNumberingAfterBreak="0">
+  <w:abstractNum w:abstractNumId="14" w15:restartNumberingAfterBreak="0">
     <w:nsid w:val="5CBC525A"/>
     <w:multiLevelType w:val="multilevel"/>
     <w:tmpl w:val="1DDE4EEE"/>
@@ -11985,7 +13500,7 @@
       </w:rPr>
     </w:lvl>
   </w:abstractNum>
-  <w:abstractNum w:abstractNumId="13" w15:restartNumberingAfterBreak="0">
+  <w:abstractNum w:abstractNumId="15" w15:restartNumberingAfterBreak="0">
     <w:nsid w:val="5F9347C7"/>
     <w:multiLevelType w:val="multilevel"/>
     <w:tmpl w:val="A998B988"/>
@@ -12134,7 +13649,7 @@
       </w:rPr>
     </w:lvl>
   </w:abstractNum>
-  <w:abstractNum w:abstractNumId="14" w15:restartNumberingAfterBreak="0">
+  <w:abstractNum w:abstractNumId="16" w15:restartNumberingAfterBreak="0">
     <w:nsid w:val="66B3373F"/>
     <w:multiLevelType w:val="multilevel"/>
     <w:tmpl w:val="71788936"/>
@@ -12283,7 +13798,7 @@
       </w:rPr>
     </w:lvl>
   </w:abstractNum>
-  <w:abstractNum w:abstractNumId="15" w15:restartNumberingAfterBreak="0">
+  <w:abstractNum w:abstractNumId="17" w15:restartNumberingAfterBreak="0">
     <w:nsid w:val="6A7D1D2D"/>
     <w:multiLevelType w:val="multilevel"/>
     <w:tmpl w:val="E7C05776"/>
@@ -12432,7 +13947,7 @@
       </w:rPr>
     </w:lvl>
   </w:abstractNum>
-  <w:abstractNum w:abstractNumId="16" w15:restartNumberingAfterBreak="0">
+  <w:abstractNum w:abstractNumId="18" w15:restartNumberingAfterBreak="0">
     <w:nsid w:val="6C4318E4"/>
     <w:multiLevelType w:val="hybridMultilevel"/>
     <w:tmpl w:val="1F86D04C"/>
@@ -12545,7 +14060,7 @@
       </w:rPr>
     </w:lvl>
   </w:abstractNum>
-  <w:abstractNum w:abstractNumId="17" w15:restartNumberingAfterBreak="0">
+  <w:abstractNum w:abstractNumId="19" w15:restartNumberingAfterBreak="0">
     <w:nsid w:val="71150CDD"/>
     <w:multiLevelType w:val="hybridMultilevel"/>
     <w:tmpl w:val="5B460026"/>
@@ -12658,7 +14173,7 @@
       </w:rPr>
     </w:lvl>
   </w:abstractNum>
-  <w:abstractNum w:abstractNumId="18" w15:restartNumberingAfterBreak="0">
+  <w:abstractNum w:abstractNumId="20" w15:restartNumberingAfterBreak="0">
     <w:nsid w:val="7F315740"/>
     <w:multiLevelType w:val="multilevel"/>
     <w:tmpl w:val="E0C80EEE"/>
@@ -12808,61 +14323,67 @@
     </w:lvl>
   </w:abstractNum>
   <w:num w:numId="1" w16cid:durableId="1905796266">
+    <w:abstractNumId w:val="8"/>
+  </w:num>
+  <w:num w:numId="2" w16cid:durableId="668099779">
+    <w:abstractNumId w:val="10"/>
+  </w:num>
+  <w:num w:numId="3" w16cid:durableId="924613546">
+    <w:abstractNumId w:val="4"/>
+  </w:num>
+  <w:num w:numId="4" w16cid:durableId="226646627">
+    <w:abstractNumId w:val="9"/>
+  </w:num>
+  <w:num w:numId="5" w16cid:durableId="1810441090">
+    <w:abstractNumId w:val="17"/>
+  </w:num>
+  <w:num w:numId="6" w16cid:durableId="1872496102">
+    <w:abstractNumId w:val="2"/>
+  </w:num>
+  <w:num w:numId="7" w16cid:durableId="75518871">
+    <w:abstractNumId w:val="3"/>
+  </w:num>
+  <w:num w:numId="8" w16cid:durableId="164902200">
+    <w:abstractNumId w:val="20"/>
+  </w:num>
+  <w:num w:numId="9" w16cid:durableId="1656295969">
+    <w:abstractNumId w:val="14"/>
+  </w:num>
+  <w:num w:numId="10" w16cid:durableId="1092969406">
+    <w:abstractNumId w:val="11"/>
+  </w:num>
+  <w:num w:numId="11" w16cid:durableId="850796240">
+    <w:abstractNumId w:val="15"/>
+  </w:num>
+  <w:num w:numId="12" w16cid:durableId="1507549228">
+    <w:abstractNumId w:val="12"/>
+  </w:num>
+  <w:num w:numId="13" w16cid:durableId="1371497718">
+    <w:abstractNumId w:val="16"/>
+  </w:num>
+  <w:num w:numId="14" w16cid:durableId="21824354">
+    <w:abstractNumId w:val="19"/>
+  </w:num>
+  <w:num w:numId="15" w16cid:durableId="945305474">
     <w:abstractNumId w:val="6"/>
   </w:num>
-  <w:num w:numId="2" w16cid:durableId="668099779">
-    <w:abstractNumId w:val="8"/>
+  <w:num w:numId="16" w16cid:durableId="1558317207">
+    <w:abstractNumId w:val="5"/>
   </w:num>
-  <w:num w:numId="3" w16cid:durableId="924613546">
-    <w:abstractNumId w:val="2"/>
-  </w:num>
-  <w:num w:numId="4" w16cid:durableId="226646627">
+  <w:num w:numId="17" w16cid:durableId="1805729500">
     <w:abstractNumId w:val="7"/>
   </w:num>
-  <w:num w:numId="5" w16cid:durableId="1810441090">
-    <w:abstractNumId w:val="15"/>
+  <w:num w:numId="18" w16cid:durableId="536239516">
+    <w:abstractNumId w:val="18"/>
   </w:num>
-  <w:num w:numId="6" w16cid:durableId="1872496102">
-    <w:abstractNumId w:val="0"/>
+  <w:num w:numId="19" w16cid:durableId="1304119182">
+    <w:abstractNumId w:val="13"/>
   </w:num>
-  <w:num w:numId="7" w16cid:durableId="75518871">
+  <w:num w:numId="20" w16cid:durableId="428046274">
     <w:abstractNumId w:val="1"/>
   </w:num>
-  <w:num w:numId="8" w16cid:durableId="164902200">
-    <w:abstractNumId w:val="18"/>
-  </w:num>
-  <w:num w:numId="9" w16cid:durableId="1656295969">
-    <w:abstractNumId w:val="12"/>
-  </w:num>
-  <w:num w:numId="10" w16cid:durableId="1092969406">
-    <w:abstractNumId w:val="9"/>
-  </w:num>
-  <w:num w:numId="11" w16cid:durableId="850796240">
-    <w:abstractNumId w:val="13"/>
-  </w:num>
-  <w:num w:numId="12" w16cid:durableId="1507549228">
-    <w:abstractNumId w:val="10"/>
-  </w:num>
-  <w:num w:numId="13" w16cid:durableId="1371497718">
-    <w:abstractNumId w:val="14"/>
-  </w:num>
-  <w:num w:numId="14" w16cid:durableId="21824354">
-    <w:abstractNumId w:val="17"/>
-  </w:num>
-  <w:num w:numId="15" w16cid:durableId="945305474">
-    <w:abstractNumId w:val="4"/>
-  </w:num>
-  <w:num w:numId="16" w16cid:durableId="1558317207">
-    <w:abstractNumId w:val="3"/>
-  </w:num>
-  <w:num w:numId="17" w16cid:durableId="1805729500">
-    <w:abstractNumId w:val="5"/>
-  </w:num>
-  <w:num w:numId="18" w16cid:durableId="536239516">
-    <w:abstractNumId w:val="16"/>
-  </w:num>
-  <w:num w:numId="19" w16cid:durableId="1304119182">
-    <w:abstractNumId w:val="11"/>
+  <w:num w:numId="21" w16cid:durableId="2027977936">
+    <w:abstractNumId w:val="0"/>
   </w:num>
 </w:numbering>
 </file>

</xml_diff>

<commit_message>
Serverless and AWS Lambda
</commit_message>
<xml_diff>
--- a/AWS Essiensials.docx
+++ b/AWS Essiensials.docx
@@ -10338,59 +10338,41 @@
           <w:color w:val="1F1F1F"/>
           <w:shd w:val="clear" w:color="auto" w:fill="FFFFFF"/>
         </w:rPr>
-        <w:t xml:space="preserve">. There is no one-size-fits-all service because it depends on your </w:t>
-      </w:r>
+        <w:t xml:space="preserve">. There is no one-size-fits-all service because it depends on your needs. The key is to understand what each option has to offer </w:t>
+      </w:r>
+      <w:proofErr w:type="gramStart"/>
       <w:r>
         <w:rPr>
           <w:rFonts w:cstheme="minorHAnsi"/>
           <w:color w:val="1F1F1F"/>
           <w:shd w:val="clear" w:color="auto" w:fill="FFFFFF"/>
         </w:rPr>
-        <w:t>needs. The</w:t>
-      </w:r>
+        <w:t>in order to</w:t>
+      </w:r>
+      <w:proofErr w:type="gramEnd"/>
       <w:r>
         <w:rPr>
           <w:rFonts w:cstheme="minorHAnsi"/>
           <w:color w:val="1F1F1F"/>
           <w:shd w:val="clear" w:color="auto" w:fill="FFFFFF"/>
         </w:rPr>
-        <w:t xml:space="preserve"> key is to understand what each option has to offer </w:t>
-      </w:r>
-      <w:proofErr w:type="gramStart"/>
+        <w:t xml:space="preserve"> build a more appropriate cloud architecture for your use case. In this unit, you learn about containers and how to run them on AWS.</w:t>
+      </w:r>
       <w:r>
         <w:rPr>
           <w:rFonts w:cstheme="minorHAnsi"/>
           <w:color w:val="1F1F1F"/>
           <w:shd w:val="clear" w:color="auto" w:fill="FFFFFF"/>
         </w:rPr>
-        <w:t>in order to</w:t>
-      </w:r>
-      <w:proofErr w:type="gramEnd"/>
+        <w:t xml:space="preserve"> </w:t>
+      </w:r>
       <w:r>
         <w:rPr>
           <w:rFonts w:cstheme="minorHAnsi"/>
           <w:color w:val="1F1F1F"/>
           <w:shd w:val="clear" w:color="auto" w:fill="FFFFFF"/>
         </w:rPr>
-        <w:t xml:space="preserve"> build a more appropriate cloud architecture for your use case. In this unit, you learn about containers and how to run them on </w:t>
-      </w:r>
-      <w:proofErr w:type="spellStart"/>
-      <w:r>
-        <w:rPr>
-          <w:rFonts w:cstheme="minorHAnsi"/>
-          <w:color w:val="1F1F1F"/>
-          <w:shd w:val="clear" w:color="auto" w:fill="FFFFFF"/>
-        </w:rPr>
-        <w:t>AWS.Containers</w:t>
-      </w:r>
-      <w:proofErr w:type="spellEnd"/>
-      <w:r>
-        <w:rPr>
-          <w:rFonts w:cstheme="minorHAnsi"/>
-          <w:color w:val="1F1F1F"/>
-          <w:shd w:val="clear" w:color="auto" w:fill="FFFFFF"/>
-        </w:rPr>
-        <w:t xml:space="preserve"> can host a variety of different workloads, including web applications, lift and shift migrations, distributed applications, and streamlining of development, test, and production environments.</w:t>
+        <w:t>Containers can host a variety of different workloads, including web applications, lift and shift migrations, distributed applications, and streamlining of development, test, and production environments.</w:t>
       </w:r>
     </w:p>
     <w:p>
@@ -10429,43 +10411,7 @@
         <w:rPr>
           <w:rFonts w:cstheme="minorHAnsi"/>
         </w:rPr>
-        <w:t xml:space="preserve">While containers are often referred to as a new technology, the idea started in the 1970s with certain Linux kernels having the ability to separate their processes through isolation. At the time, this was configured manually, making operations </w:t>
-      </w:r>
-      <w:r>
-        <w:rPr>
-          <w:rFonts w:cstheme="minorHAnsi"/>
-        </w:rPr>
-        <w:t>complex. With</w:t>
-      </w:r>
-      <w:r>
-        <w:rPr>
-          <w:rFonts w:cstheme="minorHAnsi"/>
-        </w:rPr>
-        <w:t xml:space="preserve"> the evolution of the </w:t>
-      </w:r>
-      <w:r>
-        <w:rPr>
-          <w:rFonts w:cstheme="minorHAnsi"/>
-        </w:rPr>
-        <w:t>open-source</w:t>
-      </w:r>
-      <w:r>
-        <w:rPr>
-          <w:rFonts w:cstheme="minorHAnsi"/>
-        </w:rPr>
-        <w:t xml:space="preserve"> software community, containers evolved. Today, containers are used as a solution to problems of traditional compute, including the issue of getting software to run reliably when it moves from one compute environment to </w:t>
-      </w:r>
-      <w:r>
-        <w:rPr>
-          <w:rFonts w:cstheme="minorHAnsi"/>
-        </w:rPr>
-        <w:t>another. A</w:t>
-      </w:r>
-      <w:r>
-        <w:rPr>
-          <w:rFonts w:cstheme="minorHAnsi"/>
-        </w:rPr>
-        <w:t xml:space="preserve"> container is a standardized unit that packages up your code and </w:t>
+        <w:t xml:space="preserve">While containers are often referred to as a new technology, the idea started in the 1970s with certain Linux kernels having the ability to separate their processes through isolation. At the time, this was configured manually, making operations complex. With the evolution of the open-source software community, containers evolved. Today, containers are used as a solution to problems of traditional compute, including the issue of getting software to run reliably when it moves from one compute environment to another. A container is a standardized unit that packages up your code and </w:t>
       </w:r>
       <w:proofErr w:type="gramStart"/>
       <w:r>
@@ -10649,39 +10595,7 @@
           <w:color w:val="1F1F1F"/>
           <w:shd w:val="clear" w:color="auto" w:fill="FFFFFF"/>
         </w:rPr>
-        <w:t xml:space="preserve"> maintain a copy of an operating system, there’s a degree of wasted </w:t>
-      </w:r>
-      <w:r>
-        <w:rPr>
-          <w:rFonts w:cstheme="minorHAnsi"/>
-          <w:color w:val="1F1F1F"/>
-          <w:shd w:val="clear" w:color="auto" w:fill="FFFFFF"/>
-        </w:rPr>
-        <w:t>space. A</w:t>
-      </w:r>
-      <w:r>
-        <w:rPr>
-          <w:rFonts w:cstheme="minorHAnsi"/>
-          <w:color w:val="1F1F1F"/>
-          <w:shd w:val="clear" w:color="auto" w:fill="FFFFFF"/>
-        </w:rPr>
-        <w:t xml:space="preserve"> container is more lightweight. They spin up quicker, almost instantly. This difference in startup time becomes instrumental when designing applications that need to scale quickly during input/output (I/O) </w:t>
-      </w:r>
-      <w:r>
-        <w:rPr>
-          <w:rFonts w:cstheme="minorHAnsi"/>
-          <w:color w:val="1F1F1F"/>
-          <w:shd w:val="clear" w:color="auto" w:fill="FFFFFF"/>
-        </w:rPr>
-        <w:t>bursts. While</w:t>
-      </w:r>
-      <w:r>
-        <w:rPr>
-          <w:rFonts w:cstheme="minorHAnsi"/>
-          <w:color w:val="1F1F1F"/>
-          <w:shd w:val="clear" w:color="auto" w:fill="FFFFFF"/>
-        </w:rPr>
-        <w:t xml:space="preserve"> containers can provide speed, virtual machines offer you the full strength of an operating system and offer more resources, like package installation, a dedicated kernel, and more.</w:t>
+        <w:t xml:space="preserve"> maintain a copy of an operating system, there’s a degree of wasted space. A container is more lightweight. They spin up quicker, almost instantly. This difference in startup time becomes instrumental when designing applications that need to scale quickly during input/output (I/O) bursts. While containers can provide speed, virtual machines offer you the full strength of an operating system and offer more resources, like package installation, a dedicated kernel, and more.</w:t>
       </w:r>
     </w:p>
     <w:p>
@@ -10720,31 +10634,7 @@
         <w:rPr>
           <w:rFonts w:cstheme="minorHAnsi"/>
         </w:rPr>
-        <w:t xml:space="preserve">In AWS, containers run on EC2 instances. For example, you may have a large instance and run a few containers on that </w:t>
-      </w:r>
-      <w:r>
-        <w:rPr>
-          <w:rFonts w:cstheme="minorHAnsi"/>
-        </w:rPr>
-        <w:t>instance. While</w:t>
-      </w:r>
-      <w:r>
-        <w:rPr>
-          <w:rFonts w:cstheme="minorHAnsi"/>
-        </w:rPr>
-        <w:t xml:space="preserve"> running one instance is easy to manage, it lacks high availability and scalability. Most companies and organizations run many containers on many EC2 instances across several Availability </w:t>
-      </w:r>
-      <w:r>
-        <w:rPr>
-          <w:rFonts w:cstheme="minorHAnsi"/>
-        </w:rPr>
-        <w:t>Zones. If</w:t>
-      </w:r>
-      <w:r>
-        <w:rPr>
-          <w:rFonts w:cstheme="minorHAnsi"/>
-        </w:rPr>
-        <w:t xml:space="preserve"> you’re trying to manage your compute at a large scale, you need to know:</w:t>
+        <w:t>In AWS, containers run on EC2 instances. For example, you may have a large instance and run a few containers on that instance. While running one instance is easy to manage, it lacks high availability and scalability. Most companies and organizations run many containers on many EC2 instances across several Availability Zones. If you’re trying to manage your compute at a large scale, you need to know:</w:t>
       </w:r>
     </w:p>
     <w:p>
@@ -10829,7 +10719,27 @@
         <w:rPr>
           <w:rFonts w:cstheme="minorHAnsi"/>
         </w:rPr>
-        <w:t>This coordination is handled by a container orchestration service. AWS offers two container orchestration services: Amazon Elastic Container Service (ECS) and Amazon Elastic Kubernetes Service (EKS).</w:t>
+        <w:t xml:space="preserve">This coordination is handled by a container orchestration service. AWS offers two container orchestration services: </w:t>
+      </w:r>
+      <w:r>
+        <w:rPr>
+          <w:rFonts w:cstheme="minorHAnsi"/>
+          <w:highlight w:val="yellow"/>
+        </w:rPr>
+        <w:t>Amazon Elastic Container Service (ECS)</w:t>
+      </w:r>
+      <w:r>
+        <w:rPr>
+          <w:rFonts w:cstheme="minorHAnsi"/>
+        </w:rPr>
+        <w:t xml:space="preserve"> and </w:t>
+      </w:r>
+      <w:r>
+        <w:rPr>
+          <w:rFonts w:cstheme="minorHAnsi"/>
+          <w:highlight w:val="yellow"/>
+        </w:rPr>
+        <w:t>Amazon Elastic Kubernetes Service (EKS).</w:t>
       </w:r>
     </w:p>
     <w:p>
@@ -11407,43 +11317,7 @@
         <w:rPr>
           <w:rFonts w:cstheme="minorHAnsi"/>
         </w:rPr>
-        <w:t xml:space="preserve">Kubernetes is a portable, extensible, </w:t>
-      </w:r>
-      <w:r>
-        <w:rPr>
-          <w:rFonts w:cstheme="minorHAnsi"/>
-        </w:rPr>
-        <w:t>open-source</w:t>
-      </w:r>
-      <w:r>
-        <w:rPr>
-          <w:rFonts w:cstheme="minorHAnsi"/>
-        </w:rPr>
-        <w:t xml:space="preserve"> platform for managing containerized workloads and services. By bringing software development and operations together by design, Kubernetes created a rapidly growing ecosystem that is very popular and well established in the </w:t>
-      </w:r>
-      <w:r>
-        <w:rPr>
-          <w:rFonts w:cstheme="minorHAnsi"/>
-        </w:rPr>
-        <w:t>market. If</w:t>
-      </w:r>
-      <w:r>
-        <w:rPr>
-          <w:rFonts w:cstheme="minorHAnsi"/>
-        </w:rPr>
-        <w:t xml:space="preserve"> you already use Kubernetes, you can use Amazon EKS to orchestrate these workloads in the AWS </w:t>
-      </w:r>
-      <w:r>
-        <w:rPr>
-          <w:rFonts w:cstheme="minorHAnsi"/>
-        </w:rPr>
-        <w:t>Cloud. Amazon</w:t>
-      </w:r>
-      <w:r>
-        <w:rPr>
-          <w:rFonts w:cstheme="minorHAnsi"/>
-        </w:rPr>
-        <w:t xml:space="preserve"> EKS is conceptually </w:t>
+        <w:t xml:space="preserve">Kubernetes is a portable, extensible, open-source platform for managing containerized workloads and services. By bringing software development and operations together by design, Kubernetes created a rapidly growing ecosystem that is very popular and well established in the market. If you already use Kubernetes, you can use Amazon EKS to orchestrate these workloads in the AWS Cloud. Amazon EKS is conceptually </w:t>
       </w:r>
       <w:proofErr w:type="gramStart"/>
       <w:r>
@@ -11527,7 +11401,1751 @@
         <w:t>If you have containers running on Kubernetes and want an advanced orchestration solution that can provide simplicity, high availability, and fine-grained control over your infrastructure, Amazon EKS is the tool for you.</w:t>
       </w:r>
     </w:p>
+    <w:p>
+      <w:pPr>
+        <w:pStyle w:val="Heading1"/>
+        <w:rPr>
+          <w:rFonts w:asciiTheme="minorHAnsi" w:hAnsiTheme="minorHAnsi" w:cstheme="minorHAnsi"/>
+          <w:sz w:val="44"/>
+          <w:szCs w:val="44"/>
+        </w:rPr>
+      </w:pPr>
+      <w:r>
+        <w:rPr>
+          <w:rFonts w:asciiTheme="minorHAnsi" w:hAnsiTheme="minorHAnsi" w:cstheme="minorHAnsi"/>
+          <w:sz w:val="44"/>
+          <w:szCs w:val="44"/>
+        </w:rPr>
+        <w:lastRenderedPageBreak/>
+        <w:t>Serverless and AWS Lambda</w:t>
+      </w:r>
+    </w:p>
+    <w:p>
+      <w:pPr>
+        <w:rPr>
+          <w:rFonts w:cstheme="minorHAnsi"/>
+          <w:b/>
+          <w:bCs/>
+        </w:rPr>
+      </w:pPr>
+      <w:r>
+        <w:rPr>
+          <w:rFonts w:cstheme="minorHAnsi"/>
+          <w:b/>
+          <w:bCs/>
+        </w:rPr>
+        <w:t>REMOVE THE UNDIFFERENTIATED HEAVY LIFTING</w:t>
+      </w:r>
+    </w:p>
+    <w:p>
+      <w:pPr>
+        <w:rPr>
+          <w:rFonts w:cstheme="minorHAnsi"/>
+        </w:rPr>
+      </w:pPr>
+      <w:r>
+        <w:rPr>
+          <w:rFonts w:cstheme="minorHAnsi"/>
+        </w:rPr>
+        <w:t xml:space="preserve">If you run your code on Amazon EC2, AWS is responsible for the physical hardware and you are responsible for the logical controls, such as guest operating system, security and patching, networking, security, and scaling. If you run your code in containers on Amazon ECS and Amazon EKS, AWS is responsible for more of the container management, such as deploying containers across EC2 instances and managing the container cluster. However, when running ECS and EKS on EC2, you are still responsible for maintaining the underlying EC2 instances. If you want to deploy your workloads and applications without having to manage any EC2 instances, you can do that on AWS with </w:t>
+      </w:r>
+      <w:r>
+        <w:rPr>
+          <w:rFonts w:cstheme="minorHAnsi"/>
+          <w:i/>
+          <w:iCs/>
+        </w:rPr>
+        <w:t xml:space="preserve">serverless </w:t>
+      </w:r>
+      <w:r>
+        <w:rPr>
+          <w:rFonts w:cstheme="minorHAnsi"/>
+        </w:rPr>
+        <w:t>compute.</w:t>
+      </w:r>
+    </w:p>
+    <w:p>
+      <w:pPr>
+        <w:rPr>
+          <w:rFonts w:cstheme="minorHAnsi"/>
+        </w:rPr>
+      </w:pPr>
+    </w:p>
+    <w:p>
+      <w:pPr>
+        <w:rPr>
+          <w:rFonts w:cstheme="minorHAnsi"/>
+          <w:b/>
+          <w:bCs/>
+        </w:rPr>
+      </w:pPr>
+      <w:r>
+        <w:rPr>
+          <w:rFonts w:cstheme="minorHAnsi"/>
+          <w:b/>
+          <w:bCs/>
+        </w:rPr>
+        <w:t>GO SERVERLESS</w:t>
+      </w:r>
+    </w:p>
+    <w:p>
+      <w:pPr>
+        <w:rPr>
+          <w:rFonts w:cstheme="minorHAnsi"/>
+        </w:rPr>
+      </w:pPr>
+      <w:r>
+        <w:rPr>
+          <w:rFonts w:cstheme="minorHAnsi"/>
+        </w:rPr>
+        <w:t>Every definition of serverless mentions four aspects.</w:t>
+      </w:r>
+    </w:p>
+    <w:p>
+      <w:pPr>
+        <w:pStyle w:val="ListParagraph"/>
+        <w:numPr>
+          <w:ilvl w:val="0"/>
+          <w:numId w:val="22"/>
+        </w:numPr>
+        <w:rPr>
+          <w:rFonts w:cstheme="minorHAnsi"/>
+        </w:rPr>
+      </w:pPr>
+      <w:r>
+        <w:rPr>
+          <w:rFonts w:cstheme="minorHAnsi"/>
+        </w:rPr>
+        <w:t>No servers to provision or manage.</w:t>
+      </w:r>
+    </w:p>
+    <w:p>
+      <w:pPr>
+        <w:pStyle w:val="ListParagraph"/>
+        <w:numPr>
+          <w:ilvl w:val="0"/>
+          <w:numId w:val="22"/>
+        </w:numPr>
+        <w:rPr>
+          <w:rFonts w:cstheme="minorHAnsi"/>
+        </w:rPr>
+      </w:pPr>
+      <w:r>
+        <w:rPr>
+          <w:rFonts w:cstheme="minorHAnsi"/>
+        </w:rPr>
+        <w:t>Scales with usage.</w:t>
+      </w:r>
+    </w:p>
+    <w:p>
+      <w:pPr>
+        <w:pStyle w:val="ListParagraph"/>
+        <w:numPr>
+          <w:ilvl w:val="0"/>
+          <w:numId w:val="22"/>
+        </w:numPr>
+        <w:rPr>
+          <w:rFonts w:cstheme="minorHAnsi"/>
+        </w:rPr>
+      </w:pPr>
+      <w:r>
+        <w:rPr>
+          <w:rFonts w:cstheme="minorHAnsi"/>
+        </w:rPr>
+        <w:t>You never pay for idle resources.</w:t>
+      </w:r>
+    </w:p>
+    <w:p>
+      <w:pPr>
+        <w:pStyle w:val="ListParagraph"/>
+        <w:numPr>
+          <w:ilvl w:val="0"/>
+          <w:numId w:val="22"/>
+        </w:numPr>
+        <w:rPr>
+          <w:rFonts w:cstheme="minorHAnsi"/>
+        </w:rPr>
+      </w:pPr>
+      <w:r>
+        <w:rPr>
+          <w:rFonts w:cstheme="minorHAnsi"/>
+        </w:rPr>
+        <w:t xml:space="preserve">Availability and fault tolerance are </w:t>
+      </w:r>
+      <w:proofErr w:type="gramStart"/>
+      <w:r>
+        <w:rPr>
+          <w:rFonts w:cstheme="minorHAnsi"/>
+        </w:rPr>
+        <w:t>built-in.</w:t>
+      </w:r>
+      <w:proofErr w:type="gramEnd"/>
+    </w:p>
+    <w:p>
+      <w:pPr>
+        <w:rPr>
+          <w:rFonts w:cstheme="minorHAnsi"/>
+        </w:rPr>
+      </w:pPr>
+      <w:r>
+        <w:rPr>
+          <w:rFonts w:cstheme="minorHAnsi"/>
+        </w:rPr>
+        <w:t>With serverless, spend time on the things that differentiate your application, rather than spending time on ensuring availability, scaling, and managing servers.</w:t>
+      </w:r>
+      <w:r>
+        <w:rPr>
+          <w:rFonts w:cstheme="minorHAnsi"/>
+        </w:rPr>
+        <w:t xml:space="preserve"> </w:t>
+      </w:r>
+      <w:r>
+        <w:rPr>
+          <w:rFonts w:cstheme="minorHAnsi"/>
+        </w:rPr>
+        <w:t xml:space="preserve">AWS has several serverless compute options, including AWS </w:t>
+      </w:r>
+      <w:proofErr w:type="spellStart"/>
+      <w:r>
+        <w:rPr>
+          <w:rFonts w:cstheme="minorHAnsi"/>
+        </w:rPr>
+        <w:t>Fargate</w:t>
+      </w:r>
+      <w:proofErr w:type="spellEnd"/>
+      <w:r>
+        <w:rPr>
+          <w:rFonts w:cstheme="minorHAnsi"/>
+        </w:rPr>
+        <w:t xml:space="preserve"> and AWS Lambda.</w:t>
+      </w:r>
+    </w:p>
+    <w:p>
+      <w:pPr>
+        <w:rPr>
+          <w:rFonts w:cstheme="minorHAnsi"/>
+        </w:rPr>
+      </w:pPr>
+      <w:r>
+        <w:rPr>
+          <w:rFonts w:cstheme="minorHAnsi"/>
+        </w:rPr>
+        <w:br w:type="page"/>
+      </w:r>
+    </w:p>
+    <w:p>
+      <w:pPr>
+        <w:rPr>
+          <w:rFonts w:cstheme="minorHAnsi"/>
+          <w:b/>
+          <w:bCs/>
+        </w:rPr>
+      </w:pPr>
+      <w:r>
+        <w:rPr>
+          <w:rFonts w:cstheme="minorHAnsi"/>
+          <w:b/>
+          <w:bCs/>
+        </w:rPr>
+        <w:lastRenderedPageBreak/>
+        <w:t>EXPLORE SERVERLESS CONTAINERS WITH AWS FARGATE</w:t>
+      </w:r>
+    </w:p>
+    <w:p>
+      <w:pPr>
+        <w:rPr>
+          <w:rFonts w:cstheme="minorHAnsi"/>
+        </w:rPr>
+      </w:pPr>
+      <w:r>
+        <w:rPr>
+          <w:rFonts w:cstheme="minorHAnsi"/>
+        </w:rPr>
+        <w:t>Amazon ECS and Amazon EKS enable you to run your containers in two modes.</w:t>
+      </w:r>
+    </w:p>
+    <w:p>
+      <w:pPr>
+        <w:pStyle w:val="ListParagraph"/>
+        <w:numPr>
+          <w:ilvl w:val="0"/>
+          <w:numId w:val="23"/>
+        </w:numPr>
+        <w:rPr>
+          <w:rFonts w:cstheme="minorHAnsi"/>
+        </w:rPr>
+      </w:pPr>
+      <w:r>
+        <w:rPr>
+          <w:rFonts w:cstheme="minorHAnsi"/>
+        </w:rPr>
+        <w:t>Amazon EC2 mode</w:t>
+      </w:r>
+    </w:p>
+    <w:p>
+      <w:pPr>
+        <w:pStyle w:val="ListParagraph"/>
+        <w:numPr>
+          <w:ilvl w:val="0"/>
+          <w:numId w:val="23"/>
+        </w:numPr>
+        <w:rPr>
+          <w:rFonts w:cstheme="minorHAnsi"/>
+        </w:rPr>
+      </w:pPr>
+      <w:r>
+        <w:rPr>
+          <w:rFonts w:cstheme="minorHAnsi"/>
+        </w:rPr>
+        <w:t xml:space="preserve">AWS </w:t>
+      </w:r>
+      <w:proofErr w:type="spellStart"/>
+      <w:r>
+        <w:rPr>
+          <w:rFonts w:cstheme="minorHAnsi"/>
+        </w:rPr>
+        <w:t>Fargate</w:t>
+      </w:r>
+      <w:proofErr w:type="spellEnd"/>
+      <w:r>
+        <w:rPr>
+          <w:rFonts w:cstheme="minorHAnsi"/>
+        </w:rPr>
+        <w:t xml:space="preserve"> mode</w:t>
+      </w:r>
+    </w:p>
+    <w:p>
+      <w:pPr>
+        <w:rPr>
+          <w:rFonts w:cstheme="minorHAnsi"/>
+        </w:rPr>
+      </w:pPr>
+      <w:r>
+        <w:rPr>
+          <w:rFonts w:cstheme="minorHAnsi"/>
+          <w:noProof/>
+        </w:rPr>
+        <w:drawing>
+          <wp:inline distT="0" distB="0" distL="0" distR="0" wp14:anchorId="69C13271" wp14:editId="1BBD0826">
+            <wp:extent cx="5329646" cy="2035553"/>
+            <wp:effectExtent l="19050" t="19050" r="23495" b="22225"/>
+            <wp:docPr id="20" name="Picture 20"/>
+            <wp:cNvGraphicFramePr>
+              <a:graphicFrameLocks xmlns:a="http://schemas.openxmlformats.org/drawingml/2006/main" noChangeAspect="1"/>
+            </wp:cNvGraphicFramePr>
+            <a:graphic xmlns:a="http://schemas.openxmlformats.org/drawingml/2006/main">
+              <a:graphicData uri="http://schemas.openxmlformats.org/drawingml/2006/picture">
+                <pic:pic xmlns:pic="http://schemas.openxmlformats.org/drawingml/2006/picture">
+                  <pic:nvPicPr>
+                    <pic:cNvPr id="0" name="Picture 2"/>
+                    <pic:cNvPicPr>
+                      <a:picLocks noChangeAspect="1" noChangeArrowheads="1"/>
+                    </pic:cNvPicPr>
+                  </pic:nvPicPr>
+                  <pic:blipFill>
+                    <a:blip r:embed="rId31">
+                      <a:extLst>
+                        <a:ext uri="{28A0092B-C50C-407E-A947-70E740481C1C}">
+                          <a14:useLocalDpi xmlns:a14="http://schemas.microsoft.com/office/drawing/2010/main" val="0"/>
+                        </a:ext>
+                      </a:extLst>
+                    </a:blip>
+                    <a:srcRect/>
+                    <a:stretch>
+                      <a:fillRect/>
+                    </a:stretch>
+                  </pic:blipFill>
+                  <pic:spPr bwMode="auto">
+                    <a:xfrm>
+                      <a:off x="0" y="0"/>
+                      <a:ext cx="5353037" cy="2044487"/>
+                    </a:xfrm>
+                    <a:prstGeom prst="rect">
+                      <a:avLst/>
+                    </a:prstGeom>
+                    <a:noFill/>
+                    <a:ln>
+                      <a:solidFill>
+                        <a:schemeClr val="tx1"/>
+                      </a:solidFill>
+                    </a:ln>
+                  </pic:spPr>
+                </pic:pic>
+              </a:graphicData>
+            </a:graphic>
+          </wp:inline>
+        </w:drawing>
+      </w:r>
+    </w:p>
+    <w:p>
+      <w:pPr>
+        <w:rPr>
+          <w:rFonts w:cstheme="minorHAnsi"/>
+        </w:rPr>
+      </w:pPr>
+      <w:r>
+        <w:rPr>
+          <w:rFonts w:cstheme="minorHAnsi"/>
+        </w:rPr>
+        <w:t xml:space="preserve">AWS </w:t>
+      </w:r>
+      <w:proofErr w:type="spellStart"/>
+      <w:r>
+        <w:rPr>
+          <w:rFonts w:cstheme="minorHAnsi"/>
+        </w:rPr>
+        <w:t>Fargate</w:t>
+      </w:r>
+      <w:proofErr w:type="spellEnd"/>
+      <w:r>
+        <w:rPr>
+          <w:rFonts w:cstheme="minorHAnsi"/>
+        </w:rPr>
+        <w:t xml:space="preserve"> is a purpose-built serverless compute engine for containers. </w:t>
+      </w:r>
+      <w:proofErr w:type="spellStart"/>
+      <w:r>
+        <w:rPr>
+          <w:rFonts w:cstheme="minorHAnsi"/>
+        </w:rPr>
+        <w:t>Fargate</w:t>
+      </w:r>
+      <w:proofErr w:type="spellEnd"/>
+      <w:r>
+        <w:rPr>
+          <w:rFonts w:cstheme="minorHAnsi"/>
+        </w:rPr>
+        <w:t xml:space="preserve"> scales and manages the infrastructure, allowing developers to work on what they do best: application </w:t>
+      </w:r>
+      <w:proofErr w:type="spellStart"/>
+      <w:proofErr w:type="gramStart"/>
+      <w:r>
+        <w:rPr>
+          <w:rFonts w:cstheme="minorHAnsi"/>
+        </w:rPr>
+        <w:t>development.It</w:t>
+      </w:r>
+      <w:proofErr w:type="spellEnd"/>
+      <w:proofErr w:type="gramEnd"/>
+      <w:r>
+        <w:rPr>
+          <w:rFonts w:cstheme="minorHAnsi"/>
+        </w:rPr>
+        <w:t xml:space="preserve"> achieves this by allocating the right amount of compute, eliminating the need to choose and handle EC2 Instances and cluster capacity and scaling. </w:t>
+      </w:r>
+      <w:proofErr w:type="spellStart"/>
+      <w:r>
+        <w:rPr>
+          <w:rFonts w:cstheme="minorHAnsi"/>
+        </w:rPr>
+        <w:t>Fargate</w:t>
+      </w:r>
+      <w:proofErr w:type="spellEnd"/>
+      <w:r>
+        <w:rPr>
+          <w:rFonts w:cstheme="minorHAnsi"/>
+        </w:rPr>
+        <w:t xml:space="preserve"> supports both Amazon ECS and Amazon EKS architecture and provides workload isolation and improved security by design.</w:t>
+      </w:r>
+    </w:p>
+    <w:p>
+      <w:pPr>
+        <w:rPr>
+          <w:rFonts w:cstheme="minorHAnsi"/>
+        </w:rPr>
+      </w:pPr>
+      <w:r>
+        <w:rPr>
+          <w:rFonts w:cstheme="minorHAnsi"/>
+        </w:rPr>
+        <w:t xml:space="preserve">AWS </w:t>
+      </w:r>
+      <w:proofErr w:type="spellStart"/>
+      <w:r>
+        <w:rPr>
+          <w:rFonts w:cstheme="minorHAnsi"/>
+        </w:rPr>
+        <w:t>Fargate</w:t>
+      </w:r>
+      <w:proofErr w:type="spellEnd"/>
+      <w:r>
+        <w:rPr>
+          <w:rFonts w:cstheme="minorHAnsi"/>
+        </w:rPr>
+        <w:t xml:space="preserve"> abstracts the EC2 </w:t>
+      </w:r>
+      <w:proofErr w:type="gramStart"/>
+      <w:r>
+        <w:rPr>
+          <w:rFonts w:cstheme="minorHAnsi"/>
+        </w:rPr>
+        <w:t>instance</w:t>
+      </w:r>
+      <w:proofErr w:type="gramEnd"/>
+      <w:r>
+        <w:rPr>
+          <w:rFonts w:cstheme="minorHAnsi"/>
+        </w:rPr>
+        <w:t xml:space="preserve"> so you’re not required to manage it. However, with AWS </w:t>
+      </w:r>
+      <w:proofErr w:type="spellStart"/>
+      <w:r>
+        <w:rPr>
+          <w:rFonts w:cstheme="minorHAnsi"/>
+        </w:rPr>
+        <w:t>Fargate</w:t>
+      </w:r>
+      <w:proofErr w:type="spellEnd"/>
+      <w:r>
+        <w:rPr>
+          <w:rFonts w:cstheme="minorHAnsi"/>
+        </w:rPr>
+        <w:t xml:space="preserve">, you can use all the same ECS primitives, APIs, and AWS integrations. It natively integrates with AWS Identity and Access Management (IAM) and Amazon Virtual Private Cloud (VPC). Having native integration with Amazon VPC allows you to launch </w:t>
+      </w:r>
+      <w:proofErr w:type="spellStart"/>
+      <w:r>
+        <w:rPr>
+          <w:rFonts w:cstheme="minorHAnsi"/>
+        </w:rPr>
+        <w:t>Fargate</w:t>
+      </w:r>
+      <w:proofErr w:type="spellEnd"/>
+      <w:r>
+        <w:rPr>
+          <w:rFonts w:cstheme="minorHAnsi"/>
+        </w:rPr>
+        <w:t xml:space="preserve"> containers inside your network and control connectivity to your applications.</w:t>
+      </w:r>
+    </w:p>
+    <w:p>
+      <w:pPr>
+        <w:rPr>
+          <w:rFonts w:cstheme="minorHAnsi"/>
+        </w:rPr>
+      </w:pPr>
+    </w:p>
+    <w:p>
+      <w:pPr>
+        <w:rPr>
+          <w:rFonts w:cstheme="minorHAnsi"/>
+          <w:b/>
+          <w:bCs/>
+        </w:rPr>
+      </w:pPr>
+      <w:r>
+        <w:rPr>
+          <w:rFonts w:cstheme="minorHAnsi"/>
+          <w:b/>
+          <w:bCs/>
+        </w:rPr>
+        <w:t>RUN YOUR CODE ON AWS LAMBDA</w:t>
+      </w:r>
+    </w:p>
+    <w:p>
+      <w:pPr>
+        <w:rPr>
+          <w:rFonts w:cstheme="minorHAnsi"/>
+        </w:rPr>
+      </w:pPr>
+      <w:r>
+        <w:rPr>
+          <w:rFonts w:cstheme="minorHAnsi"/>
+        </w:rPr>
+        <w:t>If you want to deploy your workloads and applications without having to manage any EC2 instances or containers, you can use AWS Lambda.</w:t>
+      </w:r>
+      <w:r>
+        <w:rPr>
+          <w:rFonts w:cstheme="minorHAnsi"/>
+        </w:rPr>
+        <w:t xml:space="preserve"> </w:t>
+      </w:r>
+      <w:r>
+        <w:rPr>
+          <w:rFonts w:cstheme="minorHAnsi"/>
+        </w:rPr>
+        <w:t xml:space="preserve">AWS Lambda lets you run code without provisioning or managing servers or containers. You can run code for virtually any type of application or backend service, including data processing, real-time stream processing, machine learning, </w:t>
+      </w:r>
+      <w:proofErr w:type="spellStart"/>
+      <w:r>
+        <w:rPr>
+          <w:rFonts w:cstheme="minorHAnsi"/>
+        </w:rPr>
+        <w:t>WebSockets</w:t>
+      </w:r>
+      <w:proofErr w:type="spellEnd"/>
+      <w:r>
+        <w:rPr>
+          <w:rFonts w:cstheme="minorHAnsi"/>
+        </w:rPr>
+        <w:t>, IoT backends, mobile backends, and web apps, like your corporate directory app!</w:t>
+      </w:r>
+    </w:p>
+    <w:p>
+      <w:pPr>
+        <w:rPr>
+          <w:rFonts w:cstheme="minorHAnsi"/>
+        </w:rPr>
+      </w:pPr>
+      <w:r>
+        <w:rPr>
+          <w:rFonts w:cstheme="minorHAnsi"/>
+        </w:rPr>
+        <w:t xml:space="preserve">AWS Lambda requires zero administration from the user. You upload your source code and Lambda takes care of everything required to run and scale your code with high availability. There are no servers to manage, bringing you continuous scaling with </w:t>
+      </w:r>
+      <w:proofErr w:type="spellStart"/>
+      <w:r>
+        <w:rPr>
+          <w:rFonts w:cstheme="minorHAnsi"/>
+        </w:rPr>
+        <w:t>subsecond</w:t>
+      </w:r>
+      <w:proofErr w:type="spellEnd"/>
+      <w:r>
+        <w:rPr>
+          <w:rFonts w:cstheme="minorHAnsi"/>
+        </w:rPr>
+        <w:t xml:space="preserve"> metering and consistent performance.</w:t>
+      </w:r>
+    </w:p>
+    <w:p>
+      <w:pPr>
+        <w:rPr>
+          <w:rFonts w:cstheme="minorHAnsi"/>
+        </w:rPr>
+      </w:pPr>
+      <w:r>
+        <w:rPr>
+          <w:rFonts w:cstheme="minorHAnsi"/>
+        </w:rPr>
+        <w:br w:type="page"/>
+      </w:r>
+    </w:p>
+    <w:p>
+      <w:pPr>
+        <w:rPr>
+          <w:rFonts w:cstheme="minorHAnsi"/>
+          <w:b/>
+          <w:bCs/>
+        </w:rPr>
+      </w:pPr>
+      <w:r>
+        <w:rPr>
+          <w:rFonts w:cstheme="minorHAnsi"/>
+          <w:b/>
+          <w:bCs/>
+        </w:rPr>
+        <w:lastRenderedPageBreak/>
+        <w:t>HOW LAMBDA WORKS</w:t>
+      </w:r>
+    </w:p>
+    <w:p>
+      <w:pPr>
+        <w:rPr>
+          <w:rFonts w:cstheme="minorHAnsi"/>
+        </w:rPr>
+      </w:pPr>
+      <w:r>
+        <w:rPr>
+          <w:rFonts w:cstheme="minorHAnsi"/>
+        </w:rPr>
+        <w:t>There are three primary components of a Lambda function: the trigger, code, and configuration.</w:t>
+      </w:r>
+      <w:r>
+        <w:rPr>
+          <w:rFonts w:cstheme="minorHAnsi"/>
+        </w:rPr>
+        <w:t xml:space="preserve"> </w:t>
+      </w:r>
+      <w:r>
+        <w:rPr>
+          <w:rFonts w:cstheme="minorHAnsi"/>
+        </w:rPr>
+        <w:t>The code is source code, that describes what the Lambda function should run. This code can be authored in three ways.</w:t>
+      </w:r>
+    </w:p>
+    <w:p>
+      <w:pPr>
+        <w:rPr>
+          <w:rFonts w:cstheme="minorHAnsi"/>
+        </w:rPr>
+      </w:pPr>
+      <w:r>
+        <w:rPr>
+          <w:rFonts w:cstheme="minorHAnsi"/>
+          <w:noProof/>
+        </w:rPr>
+        <w:drawing>
+          <wp:inline distT="0" distB="0" distL="0" distR="0" wp14:anchorId="1659EEC8" wp14:editId="0649725B">
+            <wp:extent cx="2495006" cy="2392554"/>
+            <wp:effectExtent l="19050" t="19050" r="19685" b="27305"/>
+            <wp:docPr id="21" name="Picture 21"/>
+            <wp:cNvGraphicFramePr>
+              <a:graphicFrameLocks xmlns:a="http://schemas.openxmlformats.org/drawingml/2006/main" noChangeAspect="1"/>
+            </wp:cNvGraphicFramePr>
+            <a:graphic xmlns:a="http://schemas.openxmlformats.org/drawingml/2006/main">
+              <a:graphicData uri="http://schemas.openxmlformats.org/drawingml/2006/picture">
+                <pic:pic xmlns:pic="http://schemas.openxmlformats.org/drawingml/2006/picture">
+                  <pic:nvPicPr>
+                    <pic:cNvPr id="0" name="Picture 3"/>
+                    <pic:cNvPicPr>
+                      <a:picLocks noChangeAspect="1" noChangeArrowheads="1"/>
+                    </pic:cNvPicPr>
+                  </pic:nvPicPr>
+                  <pic:blipFill>
+                    <a:blip r:embed="rId32">
+                      <a:extLst>
+                        <a:ext uri="{28A0092B-C50C-407E-A947-70E740481C1C}">
+                          <a14:useLocalDpi xmlns:a14="http://schemas.microsoft.com/office/drawing/2010/main" val="0"/>
+                        </a:ext>
+                      </a:extLst>
+                    </a:blip>
+                    <a:srcRect/>
+                    <a:stretch>
+                      <a:fillRect/>
+                    </a:stretch>
+                  </pic:blipFill>
+                  <pic:spPr bwMode="auto">
+                    <a:xfrm>
+                      <a:off x="0" y="0"/>
+                      <a:ext cx="2500462" cy="2397786"/>
+                    </a:xfrm>
+                    <a:prstGeom prst="rect">
+                      <a:avLst/>
+                    </a:prstGeom>
+                    <a:noFill/>
+                    <a:ln>
+                      <a:solidFill>
+                        <a:schemeClr val="tx1"/>
+                      </a:solidFill>
+                    </a:ln>
+                  </pic:spPr>
+                </pic:pic>
+              </a:graphicData>
+            </a:graphic>
+          </wp:inline>
+        </w:drawing>
+      </w:r>
+    </w:p>
+    <w:p>
+      <w:pPr>
+        <w:pStyle w:val="ListParagraph"/>
+        <w:numPr>
+          <w:ilvl w:val="0"/>
+          <w:numId w:val="24"/>
+        </w:numPr>
+        <w:rPr>
+          <w:rFonts w:cstheme="minorHAnsi"/>
+        </w:rPr>
+      </w:pPr>
+      <w:r>
+        <w:rPr>
+          <w:rFonts w:cstheme="minorHAnsi"/>
+        </w:rPr>
+        <w:t>You create the code from scratch.</w:t>
+      </w:r>
+    </w:p>
+    <w:p>
+      <w:pPr>
+        <w:pStyle w:val="ListParagraph"/>
+        <w:numPr>
+          <w:ilvl w:val="0"/>
+          <w:numId w:val="24"/>
+        </w:numPr>
+        <w:rPr>
+          <w:rFonts w:cstheme="minorHAnsi"/>
+        </w:rPr>
+      </w:pPr>
+      <w:r>
+        <w:rPr>
+          <w:rFonts w:cstheme="minorHAnsi"/>
+        </w:rPr>
+        <w:t>You use a blueprint that AWS provides.</w:t>
+      </w:r>
+    </w:p>
+    <w:p>
+      <w:pPr>
+        <w:pStyle w:val="ListParagraph"/>
+        <w:numPr>
+          <w:ilvl w:val="0"/>
+          <w:numId w:val="24"/>
+        </w:numPr>
+        <w:rPr>
+          <w:rFonts w:cstheme="minorHAnsi"/>
+        </w:rPr>
+      </w:pPr>
+      <w:r>
+        <w:rPr>
+          <w:rFonts w:cstheme="minorHAnsi"/>
+        </w:rPr>
+        <w:t>You use same code from the AWS Serverless Application Repository, a resource that contains sample applications, such as “hello world” code, Amazon Alexa Skill sample code, image resizing code, video encoding, and more.</w:t>
+      </w:r>
+    </w:p>
+    <w:p>
+      <w:pPr>
+        <w:rPr>
+          <w:rFonts w:cstheme="minorHAnsi"/>
+        </w:rPr>
+      </w:pPr>
+      <w:r>
+        <w:rPr>
+          <w:rFonts w:cstheme="minorHAnsi"/>
+        </w:rPr>
+        <w:t xml:space="preserve">When you create your Lambda function, you specify the runtime you want your code to run in. There are built-in runtimes such as Python, Node.js, Ruby, Go, Java, .NET Core, or you can implement your Lambda functions to run on a custom runtime. The configuration of a Lambda function consists of information that describes how the function should run. In the configuration, you specify network placement, environment variables, memory, invocation type, permission sets, and other configurations. To dive deeper into these configurations, check out the resources section of this unit. Triggers describe when the Lambda function should run. </w:t>
+      </w:r>
+    </w:p>
+    <w:p>
+      <w:pPr>
+        <w:rPr>
+          <w:rFonts w:cstheme="minorHAnsi"/>
+        </w:rPr>
+      </w:pPr>
+      <w:r>
+        <w:rPr>
+          <w:rFonts w:cstheme="minorHAnsi"/>
+        </w:rPr>
+        <w:t xml:space="preserve">A trigger integrates your Lambda function with other AWS services, enabling you to run your Lambda function in response to certain API calls that occur in your AWS account. This makes you quicker to respond to events in your console without having to perform manual actions. All you need is the what, how, and when of a Lambda function to have functional compute capacity that runs only when you need it </w:t>
+      </w:r>
+      <w:proofErr w:type="spellStart"/>
+      <w:proofErr w:type="gramStart"/>
+      <w:r>
+        <w:rPr>
+          <w:rFonts w:cstheme="minorHAnsi"/>
+        </w:rPr>
+        <w:t>to.Amazon’s</w:t>
+      </w:r>
+      <w:proofErr w:type="spellEnd"/>
+      <w:proofErr w:type="gramEnd"/>
+      <w:r>
+        <w:rPr>
+          <w:rFonts w:cstheme="minorHAnsi"/>
+        </w:rPr>
+        <w:t xml:space="preserve"> CTO, Werner </w:t>
+      </w:r>
+      <w:proofErr w:type="spellStart"/>
+      <w:r>
+        <w:rPr>
+          <w:rFonts w:cstheme="minorHAnsi"/>
+        </w:rPr>
+        <w:t>Vogels</w:t>
+      </w:r>
+      <w:proofErr w:type="spellEnd"/>
+      <w:r>
+        <w:rPr>
+          <w:rFonts w:cstheme="minorHAnsi"/>
+        </w:rPr>
+        <w:t xml:space="preserve">, says, “No server is easier to manage than no server.” This quote summarizes the convenience you can have when running serverless solutions, like AWS </w:t>
+      </w:r>
+      <w:proofErr w:type="spellStart"/>
+      <w:r>
+        <w:rPr>
+          <w:rFonts w:cstheme="minorHAnsi"/>
+        </w:rPr>
+        <w:t>Fargate</w:t>
+      </w:r>
+      <w:proofErr w:type="spellEnd"/>
+      <w:r>
+        <w:rPr>
+          <w:rFonts w:cstheme="minorHAnsi"/>
+        </w:rPr>
+        <w:t xml:space="preserve"> and AWS Lambda. </w:t>
+      </w:r>
+    </w:p>
+    <w:p>
+      <w:pPr>
+        <w:rPr>
+          <w:rFonts w:cstheme="minorHAnsi"/>
+        </w:rPr>
+      </w:pPr>
+      <w:r>
+        <w:rPr>
+          <w:rFonts w:cstheme="minorHAnsi"/>
+        </w:rPr>
+        <w:t xml:space="preserve">In the next unit, you apply all the information you’ve learned about Amazon EC2, Amazon ECS and Amazon EKS, and AWS </w:t>
+      </w:r>
+      <w:proofErr w:type="spellStart"/>
+      <w:r>
+        <w:rPr>
+          <w:rFonts w:cstheme="minorHAnsi"/>
+        </w:rPr>
+        <w:t>Fargate</w:t>
+      </w:r>
+      <w:proofErr w:type="spellEnd"/>
+      <w:r>
+        <w:rPr>
+          <w:rFonts w:cstheme="minorHAnsi"/>
+        </w:rPr>
+        <w:t xml:space="preserve"> and learn the use cases for each service.</w:t>
+      </w:r>
+    </w:p>
+    <w:p>
+      <w:pPr>
+        <w:rPr>
+          <w:rFonts w:cstheme="minorHAnsi"/>
+        </w:rPr>
+      </w:pPr>
+      <w:r>
+        <w:rPr>
+          <w:rFonts w:cstheme="minorHAnsi"/>
+        </w:rPr>
+        <w:br w:type="page"/>
+      </w:r>
+    </w:p>
+    <w:p>
+      <w:pPr>
+        <w:rPr>
+          <w:rFonts w:cstheme="minorHAnsi"/>
+          <w:b/>
+          <w:bCs/>
+        </w:rPr>
+      </w:pPr>
+      <w:r>
+        <w:rPr>
+          <w:rFonts w:cstheme="minorHAnsi"/>
+          <w:b/>
+          <w:bCs/>
+        </w:rPr>
+        <w:lastRenderedPageBreak/>
+        <w:t>AWS Lambda function handler</w:t>
+      </w:r>
+    </w:p>
+    <w:p>
+      <w:pPr>
+        <w:rPr>
+          <w:rFonts w:cstheme="minorHAnsi"/>
+        </w:rPr>
+      </w:pPr>
+      <w:r>
+        <w:rPr>
+          <w:rFonts w:cstheme="minorHAnsi"/>
+        </w:rPr>
+        <w:t>The AWS Lambda function handler is the method in your function code that processes events. When your function is invoked, Lambda runs the handler method. When the handler exits or returns a response, it becomes available to handle another event. You can use the following general syntax when creating a function handler in Python:</w:t>
+      </w:r>
+    </w:p>
+    <w:p>
+      <w:pPr>
+        <w:ind w:firstLine="720"/>
+        <w:rPr>
+          <w:rFonts w:cstheme="minorHAnsi"/>
+        </w:rPr>
+      </w:pPr>
+      <w:r>
+        <w:rPr>
+          <w:rFonts w:cstheme="minorHAnsi"/>
+          <w:highlight w:val="yellow"/>
+        </w:rPr>
+        <w:t xml:space="preserve">def </w:t>
+      </w:r>
+      <w:proofErr w:type="spellStart"/>
+      <w:r>
+        <w:rPr>
+          <w:rFonts w:cstheme="minorHAnsi"/>
+          <w:highlight w:val="yellow"/>
+        </w:rPr>
+        <w:t>handler_</w:t>
+      </w:r>
+      <w:proofErr w:type="gramStart"/>
+      <w:r>
+        <w:rPr>
+          <w:rFonts w:cstheme="minorHAnsi"/>
+          <w:highlight w:val="yellow"/>
+        </w:rPr>
+        <w:t>name</w:t>
+      </w:r>
+      <w:proofErr w:type="spellEnd"/>
+      <w:r>
+        <w:rPr>
+          <w:rFonts w:cstheme="minorHAnsi"/>
+          <w:highlight w:val="yellow"/>
+        </w:rPr>
+        <w:t>(</w:t>
+      </w:r>
+      <w:proofErr w:type="gramEnd"/>
+      <w:r>
+        <w:rPr>
+          <w:rFonts w:cstheme="minorHAnsi"/>
+          <w:highlight w:val="yellow"/>
+        </w:rPr>
+        <w:t xml:space="preserve">event, context):  ... return </w:t>
+      </w:r>
+      <w:proofErr w:type="spellStart"/>
+      <w:r>
+        <w:rPr>
+          <w:rFonts w:cstheme="minorHAnsi"/>
+          <w:highlight w:val="yellow"/>
+        </w:rPr>
+        <w:t>some_value</w:t>
+      </w:r>
+      <w:proofErr w:type="spellEnd"/>
+    </w:p>
+    <w:p>
+      <w:pPr>
+        <w:rPr>
+          <w:rFonts w:cstheme="minorHAnsi"/>
+        </w:rPr>
+      </w:pPr>
+    </w:p>
+    <w:p>
+      <w:pPr>
+        <w:rPr>
+          <w:rFonts w:cstheme="minorHAnsi"/>
+          <w:b/>
+          <w:bCs/>
+        </w:rPr>
+      </w:pPr>
+      <w:r>
+        <w:rPr>
+          <w:rFonts w:cstheme="minorHAnsi"/>
+          <w:b/>
+          <w:bCs/>
+        </w:rPr>
+        <w:t>NAMING</w:t>
+      </w:r>
+    </w:p>
+    <w:p>
+      <w:pPr>
+        <w:rPr>
+          <w:rFonts w:cstheme="minorHAnsi"/>
+        </w:rPr>
+      </w:pPr>
+      <w:r>
+        <w:rPr>
+          <w:rFonts w:cstheme="minorHAnsi"/>
+        </w:rPr>
+        <w:t xml:space="preserve">The Lambda function </w:t>
+      </w:r>
+      <w:r>
+        <w:rPr>
+          <w:rFonts w:cstheme="minorHAnsi"/>
+          <w:i/>
+          <w:iCs/>
+        </w:rPr>
+        <w:t>handler</w:t>
+      </w:r>
+      <w:r>
+        <w:rPr>
+          <w:rFonts w:cstheme="minorHAnsi"/>
+        </w:rPr>
+        <w:t xml:space="preserve"> name specified at the time you create a Lambda function is derived from the </w:t>
+      </w:r>
+      <w:proofErr w:type="spellStart"/>
+      <w:proofErr w:type="gramStart"/>
+      <w:r>
+        <w:rPr>
+          <w:rFonts w:cstheme="minorHAnsi"/>
+        </w:rPr>
+        <w:t>following:the</w:t>
+      </w:r>
+      <w:proofErr w:type="spellEnd"/>
+      <w:proofErr w:type="gramEnd"/>
+      <w:r>
+        <w:rPr>
+          <w:rFonts w:cstheme="minorHAnsi"/>
+        </w:rPr>
+        <w:t xml:space="preserve"> name of the file in which the Lambda handler function is </w:t>
+      </w:r>
+      <w:proofErr w:type="spellStart"/>
+      <w:r>
+        <w:rPr>
+          <w:rFonts w:cstheme="minorHAnsi"/>
+        </w:rPr>
+        <w:t>locatedthe</w:t>
+      </w:r>
+      <w:proofErr w:type="spellEnd"/>
+      <w:r>
+        <w:rPr>
+          <w:rFonts w:cstheme="minorHAnsi"/>
+        </w:rPr>
+        <w:t xml:space="preserve"> name of the Python handler </w:t>
+      </w:r>
+      <w:proofErr w:type="spellStart"/>
+      <w:r>
+        <w:rPr>
+          <w:rFonts w:cstheme="minorHAnsi"/>
+        </w:rPr>
+        <w:t>functionA</w:t>
+      </w:r>
+      <w:proofErr w:type="spellEnd"/>
+      <w:r>
+        <w:rPr>
+          <w:rFonts w:cstheme="minorHAnsi"/>
+        </w:rPr>
+        <w:t xml:space="preserve"> function handler can be any name; however, the default on the Lambda console is </w:t>
+      </w:r>
+      <w:proofErr w:type="spellStart"/>
+      <w:r>
+        <w:rPr>
+          <w:rFonts w:cstheme="minorHAnsi"/>
+          <w:highlight w:val="yellow"/>
+        </w:rPr>
+        <w:t>lambda_function.lambda_handler</w:t>
+      </w:r>
+      <w:proofErr w:type="spellEnd"/>
+      <w:r>
+        <w:rPr>
+          <w:rFonts w:cstheme="minorHAnsi"/>
+        </w:rPr>
+        <w:t xml:space="preserve">. This name reflects the function name as </w:t>
+      </w:r>
+      <w:proofErr w:type="spellStart"/>
+      <w:r>
+        <w:rPr>
+          <w:rFonts w:cstheme="minorHAnsi"/>
+        </w:rPr>
+        <w:t>lambda_handler</w:t>
+      </w:r>
+      <w:proofErr w:type="spellEnd"/>
+      <w:r>
+        <w:rPr>
+          <w:rFonts w:cstheme="minorHAnsi"/>
+        </w:rPr>
+        <w:t xml:space="preserve">, and the file where the handler code is stored in </w:t>
+      </w:r>
+      <w:proofErr w:type="spellStart"/>
+      <w:proofErr w:type="gramStart"/>
+      <w:r>
+        <w:rPr>
+          <w:rFonts w:cstheme="minorHAnsi"/>
+        </w:rPr>
+        <w:t>lambda_function.py.If</w:t>
+      </w:r>
+      <w:proofErr w:type="spellEnd"/>
+      <w:proofErr w:type="gramEnd"/>
+      <w:r>
+        <w:rPr>
+          <w:rFonts w:cstheme="minorHAnsi"/>
+        </w:rPr>
+        <w:t xml:space="preserve"> you choose a different name for your function handler on the Lambda console, you must update the name on the </w:t>
+      </w:r>
+      <w:r>
+        <w:rPr>
+          <w:rFonts w:cstheme="minorHAnsi"/>
+          <w:b/>
+          <w:bCs/>
+          <w:color w:val="FF0000"/>
+        </w:rPr>
+        <w:t>Runtime settings</w:t>
+      </w:r>
+      <w:r>
+        <w:rPr>
+          <w:rFonts w:cstheme="minorHAnsi"/>
+          <w:color w:val="FF0000"/>
+        </w:rPr>
+        <w:t xml:space="preserve"> </w:t>
+      </w:r>
+      <w:r>
+        <w:rPr>
+          <w:rFonts w:cstheme="minorHAnsi"/>
+        </w:rPr>
+        <w:t>pane.</w:t>
+      </w:r>
+    </w:p>
+    <w:p>
+      <w:pPr>
+        <w:rPr>
+          <w:rFonts w:cstheme="minorHAnsi"/>
+        </w:rPr>
+      </w:pPr>
+    </w:p>
+    <w:p>
+      <w:pPr>
+        <w:rPr>
+          <w:rFonts w:cstheme="minorHAnsi"/>
+          <w:b/>
+          <w:bCs/>
+        </w:rPr>
+      </w:pPr>
+      <w:r>
+        <w:rPr>
+          <w:rFonts w:cstheme="minorHAnsi"/>
+          <w:b/>
+          <w:bCs/>
+        </w:rPr>
+        <w:t>BILLING GRANULARITY</w:t>
+      </w:r>
+    </w:p>
+    <w:p>
+      <w:pPr>
+        <w:rPr>
+          <w:rFonts w:cstheme="minorHAnsi"/>
+        </w:rPr>
+      </w:pPr>
+      <w:r>
+        <w:rPr>
+          <w:rFonts w:cstheme="minorHAnsi"/>
+        </w:rPr>
+        <w:t>AWS Lambda lets you run code without provisioning or managing servers, and you pay only for what you use. You are charged for the number of times your code is triggered (requests) and for the time your code executes, rounded up to the nearest 1ms (duration). AWS rounds up duration to the nearest millisecond with no minimum execution time. With this pricing, it can be very cost effective to run functions whose execution time is very low, such as functions with durations under 100ms or low latency APIs.</w:t>
+      </w:r>
+    </w:p>
+    <w:p>
+      <w:pPr>
+        <w:rPr>
+          <w:rFonts w:cstheme="minorHAnsi"/>
+        </w:rPr>
+      </w:pPr>
+    </w:p>
+    <w:p>
+      <w:pPr>
+        <w:rPr>
+          <w:rFonts w:cstheme="minorHAnsi"/>
+          <w:b/>
+          <w:bCs/>
+        </w:rPr>
+      </w:pPr>
+      <w:r>
+        <w:rPr>
+          <w:rFonts w:cstheme="minorHAnsi"/>
+          <w:b/>
+          <w:bCs/>
+        </w:rPr>
+        <w:t>SOURCE CODE</w:t>
+      </w:r>
+    </w:p>
+    <w:p>
+      <w:pPr>
+        <w:rPr>
+          <w:rFonts w:cstheme="minorHAnsi"/>
+        </w:rPr>
+      </w:pPr>
+      <w:r>
+        <w:rPr>
+          <w:rFonts w:cstheme="minorHAnsi"/>
+        </w:rPr>
+        <w:t xml:space="preserve">This video used a small amount of sample code illustrating a pattern for lazily generating assets using AWS Lambda and Amazon S3. If you’re looking to deploy a service to resize images to production, consider using the new release   </w:t>
+      </w:r>
+      <w:hyperlink r:id="rId33" w:history="1">
+        <w:r>
+          <w:rPr>
+            <w:rStyle w:val="Hyperlink"/>
+            <w:rFonts w:cstheme="minorHAnsi"/>
+          </w:rPr>
+          <w:t xml:space="preserve"> Serverless Image Handler</w:t>
+        </w:r>
+      </w:hyperlink>
+      <w:r>
+        <w:rPr>
+          <w:rFonts w:cstheme="minorHAnsi"/>
+        </w:rPr>
+        <w:t xml:space="preserve"> </w:t>
+      </w:r>
+      <w:r>
+        <w:rPr>
+          <w:rFonts w:cstheme="minorHAnsi"/>
+        </w:rPr>
+        <w:t>which is a robust solution to handle image manipulation and can be deployed via an AWS CloudFormation template.</w:t>
+      </w:r>
+    </w:p>
+    <w:p>
+      <w:pPr>
+        <w:rPr>
+          <w:rFonts w:cstheme="minorHAnsi"/>
+        </w:rPr>
+      </w:pPr>
+    </w:p>
+    <w:p>
+      <w:pPr>
+        <w:rPr>
+          <w:rFonts w:cstheme="minorHAnsi"/>
+        </w:rPr>
+      </w:pPr>
+      <w:r>
+        <w:rPr>
+          <w:rFonts w:cstheme="minorHAnsi"/>
+        </w:rPr>
+        <w:t xml:space="preserve">You can find a tutorial on creating the AWS Lambda function as well as the code used in the AWS Lambda demo here: see </w:t>
+      </w:r>
+      <w:hyperlink r:id="rId34" w:history="1">
+        <w:r>
+          <w:rPr>
+            <w:rStyle w:val="Hyperlink"/>
+            <w:rFonts w:cstheme="minorHAnsi"/>
+          </w:rPr>
+          <w:t>AWS News Blog</w:t>
+        </w:r>
+      </w:hyperlink>
+      <w:r>
+        <w:rPr>
+          <w:rFonts w:cstheme="minorHAnsi"/>
+        </w:rPr>
+        <w:t>.</w:t>
+      </w:r>
+    </w:p>
+    <w:p>
+      <w:pPr>
+        <w:rPr>
+          <w:rFonts w:cstheme="minorHAnsi"/>
+        </w:rPr>
+      </w:pPr>
+      <w:r>
+        <w:rPr>
+          <w:rFonts w:cstheme="minorHAnsi"/>
+        </w:rPr>
+        <w:br w:type="page"/>
+      </w:r>
+    </w:p>
+    <w:p>
+      <w:pPr>
+        <w:rPr>
+          <w:rFonts w:cstheme="minorHAnsi"/>
+          <w:b/>
+          <w:bCs/>
+        </w:rPr>
+      </w:pPr>
+      <w:r>
+        <w:rPr>
+          <w:rFonts w:cstheme="minorHAnsi"/>
+          <w:b/>
+          <w:bCs/>
+        </w:rPr>
+        <w:lastRenderedPageBreak/>
+        <w:t>Used Scenarios</w:t>
+      </w:r>
+    </w:p>
+    <w:p>
+      <w:pPr>
+        <w:rPr>
+          <w:rStyle w:val="ui-provider"/>
+        </w:rPr>
+      </w:pPr>
+      <w:r>
+        <w:rPr>
+          <w:rStyle w:val="ui-provider"/>
+        </w:rPr>
+        <w:t>1.</w:t>
+      </w:r>
+      <w:r>
+        <w:rPr>
+          <w:rStyle w:val="ui-provider"/>
+        </w:rPr>
+        <w:t xml:space="preserve">  </w:t>
+      </w:r>
+      <w:r>
+        <w:rPr>
+          <w:rStyle w:val="ui-provider"/>
+        </w:rPr>
+        <w:t>Consider a scenario where you are a developer who is tasked with creating a new feature for a web application being hosted on EC2. The web application is an online store. And right now, all the items being sold in the store are loaded into a database manually behind the scenes. By manually, I mean there is a person who adds a new row to a database for each new item to be sold in the store. This process takes a long time, isn't very scalable, and is prone to error. You are tasked with automating the process of getting the new item information loaded into the inventory database. The goal is to have a person upload an inventory spreadsheet into Amazon S3, the object storage service, then have a process automatically load the data into the inventory database. What compute would you use to host the processing logic to load the items from the file into the database?</w:t>
+      </w:r>
+    </w:p>
+    <w:p>
+      <w:pPr>
+        <w:rPr>
+          <w:rFonts w:cstheme="minorHAnsi"/>
+          <w:b/>
+          <w:bCs/>
+        </w:rPr>
+      </w:pPr>
+    </w:p>
+    <w:p>
+      <w:pPr>
+        <w:rPr>
+          <w:rFonts w:cstheme="minorHAnsi"/>
+        </w:rPr>
+      </w:pPr>
+      <w:r>
+        <w:rPr>
+          <w:rFonts w:cstheme="minorHAnsi"/>
+          <w:b/>
+          <w:bCs/>
+          <w:color w:val="538135" w:themeColor="accent6" w:themeShade="BF"/>
+        </w:rPr>
+        <w:t>AWS Lambda</w:t>
+      </w:r>
+      <w:r>
+        <w:rPr>
+          <w:rFonts w:cstheme="minorHAnsi"/>
+          <w:color w:val="538135" w:themeColor="accent6" w:themeShade="BF"/>
+        </w:rPr>
+        <w:t xml:space="preserve"> </w:t>
+      </w:r>
+      <w:r>
+        <w:rPr>
+          <w:rFonts w:cstheme="minorHAnsi"/>
+        </w:rPr>
+        <w:t xml:space="preserve">is the correct answer for this one. There are a few reasons. </w:t>
+      </w:r>
+      <w:proofErr w:type="gramStart"/>
+      <w:r>
+        <w:rPr>
+          <w:rFonts w:cstheme="minorHAnsi"/>
+        </w:rPr>
+        <w:t>First of all</w:t>
+      </w:r>
+      <w:proofErr w:type="gramEnd"/>
+      <w:r>
+        <w:rPr>
+          <w:rFonts w:cstheme="minorHAnsi"/>
+        </w:rPr>
+        <w:t>, to address your concern on cost</w:t>
+      </w:r>
+      <w:r>
+        <w:rPr>
+          <w:rFonts w:cstheme="minorHAnsi"/>
+        </w:rPr>
+        <w:t xml:space="preserve">, </w:t>
+      </w:r>
+      <w:r>
+        <w:rPr>
+          <w:rFonts w:cstheme="minorHAnsi"/>
+        </w:rPr>
+        <w:t xml:space="preserve">AWS Lambda only charges you for the compute you consume when the code is actually running. And code is only run in response to triggers or a direct invitation. </w:t>
+      </w:r>
+      <w:proofErr w:type="gramStart"/>
+      <w:r>
+        <w:rPr>
+          <w:rFonts w:cstheme="minorHAnsi"/>
+        </w:rPr>
+        <w:t>So</w:t>
+      </w:r>
+      <w:proofErr w:type="gramEnd"/>
+      <w:r>
+        <w:rPr>
+          <w:rFonts w:cstheme="minorHAnsi"/>
+        </w:rPr>
+        <w:t xml:space="preserve"> here's my suggestion. You know that the goal is to have someone upload an inventory document to S3,</w:t>
+      </w:r>
+      <w:r>
+        <w:rPr>
+          <w:rFonts w:cstheme="minorHAnsi"/>
+        </w:rPr>
+        <w:t xml:space="preserve"> </w:t>
+      </w:r>
+      <w:r>
+        <w:rPr>
+          <w:rFonts w:cstheme="minorHAnsi"/>
+        </w:rPr>
+        <w:t xml:space="preserve">which should kick off the process of updating the database. You also learned that AWS Lambda has triggers that run your Lambda functions code. AWS Lambda integrates with many AWS services to act as triggers, and Amazon S3 is one of them. </w:t>
+      </w:r>
+      <w:proofErr w:type="gramStart"/>
+      <w:r>
+        <w:rPr>
+          <w:rFonts w:cstheme="minorHAnsi"/>
+        </w:rPr>
+        <w:t>So</w:t>
+      </w:r>
+      <w:proofErr w:type="gramEnd"/>
+      <w:r>
+        <w:rPr>
+          <w:rFonts w:cstheme="minorHAnsi"/>
+        </w:rPr>
+        <w:t xml:space="preserve"> my suggestion would be to create an AWS Lambda function; configure a </w:t>
+      </w:r>
+      <w:proofErr w:type="spellStart"/>
+      <w:r>
+        <w:rPr>
+          <w:rFonts w:cstheme="minorHAnsi"/>
+        </w:rPr>
+        <w:t>PutEvent</w:t>
+      </w:r>
+      <w:proofErr w:type="spellEnd"/>
+      <w:r>
+        <w:rPr>
+          <w:rFonts w:cstheme="minorHAnsi"/>
+        </w:rPr>
+        <w:t xml:space="preserve"> as the trigger from Amazon S3; then when the inventory is uploaded, Amazon S3 will trigger the Lambda function to run and the code in the function will parse the inventory document and add each item to the database.</w:t>
+      </w:r>
+    </w:p>
+    <w:p>
+      <w:pPr>
+        <w:rPr>
+          <w:rFonts w:cstheme="minorHAnsi"/>
+        </w:rPr>
+      </w:pPr>
+      <w:r>
+        <w:rPr>
+          <w:rFonts w:cstheme="minorHAnsi"/>
+        </w:rPr>
+        <w:t xml:space="preserve">  </w:t>
+      </w:r>
+      <w:r>
+        <w:rPr>
+          <w:rFonts w:cstheme="minorHAnsi"/>
+        </w:rPr>
+        <w:tab/>
+      </w:r>
+      <w:r>
+        <w:rPr>
+          <w:rFonts w:cstheme="minorHAnsi"/>
+        </w:rPr>
+        <w:tab/>
+      </w:r>
+      <w:r>
+        <w:rPr>
+          <w:rFonts w:cstheme="minorHAnsi"/>
+        </w:rPr>
+        <w:tab/>
+      </w:r>
+      <w:r>
+        <w:rPr>
+          <w:rFonts w:cstheme="minorHAnsi"/>
+        </w:rPr>
+        <w:drawing>
+          <wp:inline distT="0" distB="0" distL="0" distR="0" wp14:anchorId="12419840" wp14:editId="46DA1E19">
+            <wp:extent cx="3370217" cy="1709953"/>
+            <wp:effectExtent l="0" t="0" r="1905" b="5080"/>
+            <wp:docPr id="22" name="Picture 22"/>
+            <wp:cNvGraphicFramePr>
+              <a:graphicFrameLocks xmlns:a="http://schemas.openxmlformats.org/drawingml/2006/main" noChangeAspect="1"/>
+            </wp:cNvGraphicFramePr>
+            <a:graphic xmlns:a="http://schemas.openxmlformats.org/drawingml/2006/main">
+              <a:graphicData uri="http://schemas.openxmlformats.org/drawingml/2006/picture">
+                <pic:pic xmlns:pic="http://schemas.openxmlformats.org/drawingml/2006/picture">
+                  <pic:nvPicPr>
+                    <pic:cNvPr id="1" name=""/>
+                    <pic:cNvPicPr/>
+                  </pic:nvPicPr>
+                  <pic:blipFill>
+                    <a:blip r:embed="rId35"/>
+                    <a:stretch>
+                      <a:fillRect/>
+                    </a:stretch>
+                  </pic:blipFill>
+                  <pic:spPr>
+                    <a:xfrm>
+                      <a:off x="0" y="0"/>
+                      <a:ext cx="3380568" cy="1715205"/>
+                    </a:xfrm>
+                    <a:prstGeom prst="rect">
+                      <a:avLst/>
+                    </a:prstGeom>
+                  </pic:spPr>
+                </pic:pic>
+              </a:graphicData>
+            </a:graphic>
+          </wp:inline>
+        </w:drawing>
+      </w:r>
+    </w:p>
+    <w:p>
+      <w:pPr>
+        <w:rPr>
+          <w:rFonts w:cstheme="minorHAnsi"/>
+        </w:rPr>
+      </w:pPr>
+      <w:r>
+        <w:rPr>
+          <w:rFonts w:cstheme="minorHAnsi"/>
+        </w:rPr>
+        <w:br w:type="page"/>
+      </w:r>
+    </w:p>
+    <w:p>
+      <w:pPr>
+        <w:rPr>
+          <w:rStyle w:val="ui-provider"/>
+        </w:rPr>
+      </w:pPr>
+      <w:r>
+        <w:rPr>
+          <w:rStyle w:val="ui-provider"/>
+        </w:rPr>
+        <w:lastRenderedPageBreak/>
+        <w:t>2.Let's say you have an application currently hosted in your on-premises data center, which needs to be migrated to AWS. It's currently running on Linux servers in the data center, and you want to minimize the amount of refactoring needed to migrate to AWS. It's important that this workload is elastic and can support varying demand. What compute option would you choose?</w:t>
+      </w:r>
+    </w:p>
+    <w:p>
+      <w:pPr>
+        <w:rPr>
+          <w:rStyle w:val="ui-provider"/>
+        </w:rPr>
+      </w:pPr>
+    </w:p>
+    <w:p>
+      <w:pPr>
+        <w:rPr>
+          <w:rStyle w:val="ui-provider"/>
+        </w:rPr>
+      </w:pPr>
+      <w:r>
+        <w:rPr>
+          <w:rStyle w:val="ui-provider"/>
+        </w:rPr>
+        <w:t xml:space="preserve">AWS Lambda could work, but you can't just upload the same code you would run on Amazon EC2 into a Lambda function. There would have to be a decent amount of refactoring </w:t>
+      </w:r>
+      <w:proofErr w:type="gramStart"/>
+      <w:r>
+        <w:rPr>
+          <w:rStyle w:val="ui-provider"/>
+        </w:rPr>
+        <w:t>in order to</w:t>
+      </w:r>
+      <w:proofErr w:type="gramEnd"/>
+      <w:r>
+        <w:rPr>
+          <w:rStyle w:val="ui-provider"/>
+        </w:rPr>
+        <w:t xml:space="preserve"> take advantage of that service. Same idea with any of the AWS container services, like ECS or EKS. Again, you'd have some amount of rework required to migrate to containers. Therefore, </w:t>
+      </w:r>
+      <w:r>
+        <w:rPr>
+          <w:rStyle w:val="Strong"/>
+          <w:color w:val="538135" w:themeColor="accent6" w:themeShade="BF"/>
+        </w:rPr>
+        <w:t>Amazon EC2</w:t>
+      </w:r>
+      <w:r>
+        <w:rPr>
+          <w:rStyle w:val="ui-provider"/>
+          <w:color w:val="538135" w:themeColor="accent6" w:themeShade="BF"/>
+        </w:rPr>
+        <w:t xml:space="preserve"> </w:t>
+      </w:r>
+      <w:r>
+        <w:rPr>
+          <w:rStyle w:val="ui-provider"/>
+        </w:rPr>
+        <w:t>is the best option for this migration.</w:t>
+      </w:r>
+    </w:p>
+    <w:p>
+      <w:pPr>
+        <w:pStyle w:val="NormalWeb"/>
+        <w:rPr>
+          <w:rFonts w:ascii="Segoe UI" w:hAnsi="Segoe UI" w:cs="Segoe UI"/>
+          <w:sz w:val="21"/>
+          <w:szCs w:val="21"/>
+        </w:rPr>
+      </w:pPr>
+      <w:r>
+        <w:rPr>
+          <w:rFonts w:ascii="Segoe UI" w:hAnsi="Segoe UI" w:cs="Segoe UI"/>
+          <w:sz w:val="21"/>
+          <w:szCs w:val="21"/>
+        </w:rPr>
+        <w:t>3.Imagine a scenario where you are planning to write a brand-new application using a microservices or service-oriented design. And you want to architect the application where it can scale up or down quickly, and you want to lower the risk of deploying new changes to production. Which AWS compute service would you use?</w:t>
+      </w:r>
+    </w:p>
+    <w:p>
+      <w:pPr>
+        <w:rPr>
+          <w:rFonts w:cstheme="minorHAnsi"/>
+        </w:rPr>
+      </w:pPr>
+    </w:p>
+    <w:p>
+      <w:pPr>
+        <w:rPr>
+          <w:rStyle w:val="ui-provider"/>
+        </w:rPr>
+      </w:pPr>
+      <w:r>
+        <w:rPr>
+          <w:rStyle w:val="ui-provider"/>
+        </w:rPr>
+        <w:t xml:space="preserve">The answer is either </w:t>
+      </w:r>
+      <w:r>
+        <w:rPr>
+          <w:rStyle w:val="Strong"/>
+          <w:color w:val="538135" w:themeColor="accent6" w:themeShade="BF"/>
+        </w:rPr>
+        <w:t>ECS</w:t>
+      </w:r>
+      <w:r>
+        <w:rPr>
+          <w:rStyle w:val="ui-provider"/>
+        </w:rPr>
+        <w:t xml:space="preserve"> or </w:t>
+      </w:r>
+      <w:r>
+        <w:rPr>
+          <w:rStyle w:val="Strong"/>
+          <w:color w:val="538135" w:themeColor="accent6" w:themeShade="BF"/>
+        </w:rPr>
+        <w:t>EKS</w:t>
+      </w:r>
+      <w:r>
+        <w:rPr>
+          <w:rStyle w:val="ui-provider"/>
+        </w:rPr>
+        <w:t xml:space="preserve"> for this one because using containers makes it easier to support microservice or service-oriented designs. Containers boot up quickly, so scaling is quicker than EC2 instances, and the use of containers helps with code portability. Meaning, if I write the code on my laptop and run it in a container, test it in QA in a container, I can then expect the same container to behave the same way once deployed to production, thus reducing the risk of deployments causing errors because of environmental issues.</w:t>
+      </w:r>
+    </w:p>
+    <w:p>
+      <w:pPr>
+        <w:rPr>
+          <w:rFonts w:cstheme="minorHAnsi"/>
+        </w:rPr>
+      </w:pPr>
+      <w:r>
+        <w:rPr>
+          <w:rFonts w:cstheme="minorHAnsi"/>
+        </w:rPr>
+        <w:t xml:space="preserve"> </w:t>
+      </w:r>
+      <w:r>
+        <w:rPr>
+          <w:rFonts w:cstheme="minorHAnsi"/>
+        </w:rPr>
+        <w:tab/>
+      </w:r>
+      <w:r>
+        <w:rPr>
+          <w:rFonts w:cstheme="minorHAnsi"/>
+        </w:rPr>
+        <w:tab/>
+      </w:r>
+      <w:r>
+        <w:rPr>
+          <w:rFonts w:cstheme="minorHAnsi"/>
+        </w:rPr>
+        <w:drawing>
+          <wp:inline distT="0" distB="0" distL="0" distR="0" wp14:anchorId="5E30716B" wp14:editId="3829C904">
+            <wp:extent cx="4127863" cy="2369993"/>
+            <wp:effectExtent l="0" t="0" r="6350" b="0"/>
+            <wp:docPr id="23" name="Picture 23" descr="Graphical user interface, application&#10;&#10;Description automatically generated"/>
+            <wp:cNvGraphicFramePr>
+              <a:graphicFrameLocks xmlns:a="http://schemas.openxmlformats.org/drawingml/2006/main" noChangeAspect="1"/>
+            </wp:cNvGraphicFramePr>
+            <a:graphic xmlns:a="http://schemas.openxmlformats.org/drawingml/2006/main">
+              <a:graphicData uri="http://schemas.openxmlformats.org/drawingml/2006/picture">
+                <pic:pic xmlns:pic="http://schemas.openxmlformats.org/drawingml/2006/picture">
+                  <pic:nvPicPr>
+                    <pic:cNvPr id="23" name="Picture 23" descr="Graphical user interface, application&#10;&#10;Description automatically generated"/>
+                    <pic:cNvPicPr/>
+                  </pic:nvPicPr>
+                  <pic:blipFill>
+                    <a:blip r:embed="rId36"/>
+                    <a:stretch>
+                      <a:fillRect/>
+                    </a:stretch>
+                  </pic:blipFill>
+                  <pic:spPr>
+                    <a:xfrm>
+                      <a:off x="0" y="0"/>
+                      <a:ext cx="4134447" cy="2373773"/>
+                    </a:xfrm>
+                    <a:prstGeom prst="rect">
+                      <a:avLst/>
+                    </a:prstGeom>
+                  </pic:spPr>
+                </pic:pic>
+              </a:graphicData>
+            </a:graphic>
+          </wp:inline>
+        </w:drawing>
+      </w:r>
+    </w:p>
+    <w:p>
+      <w:pPr>
+        <w:rPr>
+          <w:rFonts w:cstheme="minorHAnsi"/>
+        </w:rPr>
+      </w:pPr>
+      <w:r>
+        <w:rPr>
+          <w:rFonts w:cstheme="minorHAnsi"/>
+        </w:rPr>
+        <w:br w:type="page"/>
+      </w:r>
+    </w:p>
+    <w:p>
+      <w:pPr>
+        <w:rPr>
+          <w:rFonts w:cstheme="minorHAnsi"/>
+        </w:rPr>
+      </w:pPr>
+    </w:p>
     <w:sectPr>
+      <w:footerReference w:type="default" r:id="rId37"/>
       <w:pgSz w:w="12240" w:h="15840"/>
       <w:pgMar w:top="1440" w:right="1440" w:bottom="1440" w:left="1440" w:header="720" w:footer="720" w:gutter="0"/>
       <w:cols w:space="720"/>
@@ -11562,6 +13180,59 @@
 </w:endnotes>
 </file>
 
+<file path=word/footer1.xml><?xml version="1.0" encoding="utf-8"?>
+<w:ftr xmlns:wpc="http://schemas.microsoft.com/office/word/2010/wordprocessingCanvas" xmlns:cx="http://schemas.microsoft.com/office/drawing/2014/chartex" xmlns:cx1="http://schemas.microsoft.com/office/drawing/2015/9/8/chartex" xmlns:cx2="http://schemas.microsoft.com/office/drawing/2015/10/21/chartex" xmlns:cx3="http://schemas.microsoft.com/office/drawing/2016/5/9/chartex" xmlns:cx4="http://schemas.microsoft.com/office/drawing/2016/5/10/chartex" xmlns:cx5="http://schemas.microsoft.com/office/drawing/2016/5/11/chartex" xmlns:cx6="http://schemas.microsoft.com/office/drawing/2016/5/12/chartex" xmlns:cx7="http://schemas.microsoft.com/office/drawing/2016/5/13/chartex" xmlns:cx8="http://schemas.microsoft.com/office/drawing/2016/5/14/chartex" xmlns:mc="http://schemas.openxmlformats.org/markup-compatibility/2006" xmlns:aink="http://schemas.microsoft.com/office/drawing/2016/ink" xmlns:am3d="http://schemas.microsoft.com/office/drawing/2017/model3d" xmlns:o="urn:schemas-microsoft-com:office:office" xmlns:oel="http://schemas.microsoft.com/office/2019/extlst" xmlns:r="http://schemas.openxmlformats.org/officeDocument/2006/relationships" xmlns:m="http://schemas.openxmlformats.org/officeDocument/2006/math" xmlns:v="urn:schemas-microsoft-com:vml" xmlns:wp14="http://schemas.microsoft.com/office/word/2010/wordprocessingDrawing" xmlns:wp="http://schemas.openxmlformats.org/drawingml/2006/wordprocessingDrawing" xmlns:w10="urn:schemas-microsoft-com:office:word" xmlns:w="http://schemas.openxmlformats.org/wordprocessingml/2006/main" xmlns:w14="http://schemas.microsoft.com/office/word/2010/wordml" xmlns:w15="http://schemas.microsoft.com/office/word/2012/wordml" xmlns:w16cex="http://schemas.microsoft.com/office/word/2018/wordml/cex" xmlns:w16cid="http://schemas.microsoft.com/office/word/2016/wordml/cid" xmlns:w16="http://schemas.microsoft.com/office/word/2018/wordml" xmlns:w16sdtdh="http://schemas.microsoft.com/office/word/2020/wordml/sdtdatahash" xmlns:w16se="http://schemas.microsoft.com/office/word/2015/wordml/symex" xmlns:wpg="http://schemas.microsoft.com/office/word/2010/wordprocessingGroup" xmlns:wpi="http://schemas.microsoft.com/office/word/2010/wordprocessingInk" xmlns:wne="http://schemas.microsoft.com/office/word/2006/wordml" xmlns:wps="http://schemas.microsoft.com/office/word/2010/wordprocessingShape" mc:Ignorable="w14 w15 w16se w16cid w16 w16cex w16sdtdh wp14">
+  <w:sdt>
+    <w:sdtPr>
+      <w:id w:val="-662926883"/>
+      <w:docPartObj>
+        <w:docPartGallery w:val="Page Numbers (Bottom of Page)"/>
+        <w:docPartUnique/>
+      </w:docPartObj>
+    </w:sdtPr>
+    <w:sdtEndPr>
+      <w:rPr>
+        <w:noProof/>
+      </w:rPr>
+    </w:sdtEndPr>
+    <w:sdtContent>
+      <w:p>
+        <w:pPr>
+          <w:pStyle w:val="Footer"/>
+          <w:jc w:val="right"/>
+        </w:pPr>
+        <w:r>
+          <w:fldChar w:fldCharType="begin"/>
+        </w:r>
+        <w:r>
+          <w:instrText xml:space="preserve"> PAGE   \* MERGEFORMAT </w:instrText>
+        </w:r>
+        <w:r>
+          <w:fldChar w:fldCharType="separate"/>
+        </w:r>
+        <w:r>
+          <w:rPr>
+            <w:noProof/>
+          </w:rPr>
+          <w:t>2</w:t>
+        </w:r>
+        <w:r>
+          <w:rPr>
+            <w:noProof/>
+          </w:rPr>
+          <w:fldChar w:fldCharType="end"/>
+        </w:r>
+      </w:p>
+    </w:sdtContent>
+  </w:sdt>
+  <w:p>
+    <w:pPr>
+      <w:pStyle w:val="Footer"/>
+    </w:pPr>
+  </w:p>
+</w:ftr>
+</file>
+
 <file path=word/footnotes.xml><?xml version="1.0" encoding="utf-8"?>
 <w:footnotes xmlns:wpc="http://schemas.microsoft.com/office/word/2010/wordprocessingCanvas" xmlns:cx="http://schemas.microsoft.com/office/drawing/2014/chartex" xmlns:cx1="http://schemas.microsoft.com/office/drawing/2015/9/8/chartex" xmlns:cx2="http://schemas.microsoft.com/office/drawing/2015/10/21/chartex" xmlns:cx3="http://schemas.microsoft.com/office/drawing/2016/5/9/chartex" xmlns:cx4="http://schemas.microsoft.com/office/drawing/2016/5/10/chartex" xmlns:cx5="http://schemas.microsoft.com/office/drawing/2016/5/11/chartex" xmlns:cx6="http://schemas.microsoft.com/office/drawing/2016/5/12/chartex" xmlns:cx7="http://schemas.microsoft.com/office/drawing/2016/5/13/chartex" xmlns:cx8="http://schemas.microsoft.com/office/drawing/2016/5/14/chartex" xmlns:mc="http://schemas.openxmlformats.org/markup-compatibility/2006" xmlns:aink="http://schemas.microsoft.com/office/drawing/2016/ink" xmlns:am3d="http://schemas.microsoft.com/office/drawing/2017/model3d" xmlns:o="urn:schemas-microsoft-com:office:office" xmlns:oel="http://schemas.microsoft.com/office/2019/extlst" xmlns:r="http://schemas.openxmlformats.org/officeDocument/2006/relationships" xmlns:m="http://schemas.openxmlformats.org/officeDocument/2006/math" xmlns:v="urn:schemas-microsoft-com:vml" xmlns:wp14="http://schemas.microsoft.com/office/word/2010/wordprocessingDrawing" xmlns:wp="http://schemas.openxmlformats.org/drawingml/2006/wordprocessingDrawing" xmlns:w10="urn:schemas-microsoft-com:office:word" xmlns:w="http://schemas.openxmlformats.org/wordprocessingml/2006/main" xmlns:w14="http://schemas.microsoft.com/office/word/2010/wordml" xmlns:w15="http://schemas.microsoft.com/office/word/2012/wordml" xmlns:w16cex="http://schemas.microsoft.com/office/word/2018/wordml/cex" xmlns:w16cid="http://schemas.microsoft.com/office/word/2016/wordml/cid" xmlns:w16="http://schemas.microsoft.com/office/word/2018/wordml" xmlns:w16sdtdh="http://schemas.microsoft.com/office/word/2020/wordml/sdtdatahash" xmlns:w16se="http://schemas.microsoft.com/office/word/2015/wordml/symex" xmlns:wpg="http://schemas.microsoft.com/office/word/2010/wordprocessingGroup" xmlns:wpi="http://schemas.microsoft.com/office/word/2010/wordprocessingInk" xmlns:wne="http://schemas.microsoft.com/office/word/2006/wordml" xmlns:wps="http://schemas.microsoft.com/office/word/2010/wordprocessingShape" mc:Ignorable="w14 w15 w16se w16cid w16 w16cex w16sdtdh wp14">
   <w:footnote w:type="separator" w:id="-1">
@@ -12340,6 +14011,119 @@
     </w:lvl>
   </w:abstractNum>
   <w:abstractNum w:abstractNumId="6" w15:restartNumberingAfterBreak="0">
+    <w:nsid w:val="38B6650C"/>
+    <w:multiLevelType w:val="hybridMultilevel"/>
+    <w:tmpl w:val="A6547014"/>
+    <w:lvl w:ilvl="0" w:tplc="04090001">
+      <w:start w:val="1"/>
+      <w:numFmt w:val="bullet"/>
+      <w:lvlText w:val=""/>
+      <w:lvlJc w:val="left"/>
+      <w:pPr>
+        <w:ind w:left="720" w:hanging="360"/>
+      </w:pPr>
+      <w:rPr>
+        <w:rFonts w:ascii="Symbol" w:hAnsi="Symbol" w:hint="default"/>
+      </w:rPr>
+    </w:lvl>
+    <w:lvl w:ilvl="1" w:tplc="04090003" w:tentative="1">
+      <w:start w:val="1"/>
+      <w:numFmt w:val="bullet"/>
+      <w:lvlText w:val="o"/>
+      <w:lvlJc w:val="left"/>
+      <w:pPr>
+        <w:ind w:left="1440" w:hanging="360"/>
+      </w:pPr>
+      <w:rPr>
+        <w:rFonts w:ascii="Courier New" w:hAnsi="Courier New" w:cs="Courier New" w:hint="default"/>
+      </w:rPr>
+    </w:lvl>
+    <w:lvl w:ilvl="2" w:tplc="04090005" w:tentative="1">
+      <w:start w:val="1"/>
+      <w:numFmt w:val="bullet"/>
+      <w:lvlText w:val=""/>
+      <w:lvlJc w:val="left"/>
+      <w:pPr>
+        <w:ind w:left="2160" w:hanging="360"/>
+      </w:pPr>
+      <w:rPr>
+        <w:rFonts w:ascii="Wingdings" w:hAnsi="Wingdings" w:hint="default"/>
+      </w:rPr>
+    </w:lvl>
+    <w:lvl w:ilvl="3" w:tplc="04090001" w:tentative="1">
+      <w:start w:val="1"/>
+      <w:numFmt w:val="bullet"/>
+      <w:lvlText w:val=""/>
+      <w:lvlJc w:val="left"/>
+      <w:pPr>
+        <w:ind w:left="2880" w:hanging="360"/>
+      </w:pPr>
+      <w:rPr>
+        <w:rFonts w:ascii="Symbol" w:hAnsi="Symbol" w:hint="default"/>
+      </w:rPr>
+    </w:lvl>
+    <w:lvl w:ilvl="4" w:tplc="04090003" w:tentative="1">
+      <w:start w:val="1"/>
+      <w:numFmt w:val="bullet"/>
+      <w:lvlText w:val="o"/>
+      <w:lvlJc w:val="left"/>
+      <w:pPr>
+        <w:ind w:left="3600" w:hanging="360"/>
+      </w:pPr>
+      <w:rPr>
+        <w:rFonts w:ascii="Courier New" w:hAnsi="Courier New" w:cs="Courier New" w:hint="default"/>
+      </w:rPr>
+    </w:lvl>
+    <w:lvl w:ilvl="5" w:tplc="04090005" w:tentative="1">
+      <w:start w:val="1"/>
+      <w:numFmt w:val="bullet"/>
+      <w:lvlText w:val=""/>
+      <w:lvlJc w:val="left"/>
+      <w:pPr>
+        <w:ind w:left="4320" w:hanging="360"/>
+      </w:pPr>
+      <w:rPr>
+        <w:rFonts w:ascii="Wingdings" w:hAnsi="Wingdings" w:hint="default"/>
+      </w:rPr>
+    </w:lvl>
+    <w:lvl w:ilvl="6" w:tplc="04090001" w:tentative="1">
+      <w:start w:val="1"/>
+      <w:numFmt w:val="bullet"/>
+      <w:lvlText w:val=""/>
+      <w:lvlJc w:val="left"/>
+      <w:pPr>
+        <w:ind w:left="5040" w:hanging="360"/>
+      </w:pPr>
+      <w:rPr>
+        <w:rFonts w:ascii="Symbol" w:hAnsi="Symbol" w:hint="default"/>
+      </w:rPr>
+    </w:lvl>
+    <w:lvl w:ilvl="7" w:tplc="04090003" w:tentative="1">
+      <w:start w:val="1"/>
+      <w:numFmt w:val="bullet"/>
+      <w:lvlText w:val="o"/>
+      <w:lvlJc w:val="left"/>
+      <w:pPr>
+        <w:ind w:left="5760" w:hanging="360"/>
+      </w:pPr>
+      <w:rPr>
+        <w:rFonts w:ascii="Courier New" w:hAnsi="Courier New" w:cs="Courier New" w:hint="default"/>
+      </w:rPr>
+    </w:lvl>
+    <w:lvl w:ilvl="8" w:tplc="04090005" w:tentative="1">
+      <w:start w:val="1"/>
+      <w:numFmt w:val="bullet"/>
+      <w:lvlText w:val=""/>
+      <w:lvlJc w:val="left"/>
+      <w:pPr>
+        <w:ind w:left="6480" w:hanging="360"/>
+      </w:pPr>
+      <w:rPr>
+        <w:rFonts w:ascii="Wingdings" w:hAnsi="Wingdings" w:hint="default"/>
+      </w:rPr>
+    </w:lvl>
+  </w:abstractNum>
+  <w:abstractNum w:abstractNumId="7" w15:restartNumberingAfterBreak="0">
     <w:nsid w:val="3C211136"/>
     <w:multiLevelType w:val="hybridMultilevel"/>
     <w:tmpl w:val="F2809D2C"/>
@@ -12452,7 +14236,7 @@
       </w:rPr>
     </w:lvl>
   </w:abstractNum>
-  <w:abstractNum w:abstractNumId="7" w15:restartNumberingAfterBreak="0">
+  <w:abstractNum w:abstractNumId="8" w15:restartNumberingAfterBreak="0">
     <w:nsid w:val="3D505AF4"/>
     <w:multiLevelType w:val="hybridMultilevel"/>
     <w:tmpl w:val="0950A07E"/>
@@ -12565,7 +14349,7 @@
       </w:rPr>
     </w:lvl>
   </w:abstractNum>
-  <w:abstractNum w:abstractNumId="8" w15:restartNumberingAfterBreak="0">
+  <w:abstractNum w:abstractNumId="9" w15:restartNumberingAfterBreak="0">
     <w:nsid w:val="43B11F9E"/>
     <w:multiLevelType w:val="hybridMultilevel"/>
     <w:tmpl w:val="2DA45DDA"/>
@@ -12678,7 +14462,7 @@
       </w:rPr>
     </w:lvl>
   </w:abstractNum>
-  <w:abstractNum w:abstractNumId="9" w15:restartNumberingAfterBreak="0">
+  <w:abstractNum w:abstractNumId="10" w15:restartNumberingAfterBreak="0">
     <w:nsid w:val="46777D78"/>
     <w:multiLevelType w:val="multilevel"/>
     <w:tmpl w:val="81A2A386"/>
@@ -12827,7 +14611,120 @@
       </w:rPr>
     </w:lvl>
   </w:abstractNum>
-  <w:abstractNum w:abstractNumId="10" w15:restartNumberingAfterBreak="0">
+  <w:abstractNum w:abstractNumId="11" w15:restartNumberingAfterBreak="0">
+    <w:nsid w:val="4797250C"/>
+    <w:multiLevelType w:val="hybridMultilevel"/>
+    <w:tmpl w:val="CAF6C1CA"/>
+    <w:lvl w:ilvl="0" w:tplc="04090001">
+      <w:start w:val="1"/>
+      <w:numFmt w:val="bullet"/>
+      <w:lvlText w:val=""/>
+      <w:lvlJc w:val="left"/>
+      <w:pPr>
+        <w:ind w:left="720" w:hanging="360"/>
+      </w:pPr>
+      <w:rPr>
+        <w:rFonts w:ascii="Symbol" w:hAnsi="Symbol" w:hint="default"/>
+      </w:rPr>
+    </w:lvl>
+    <w:lvl w:ilvl="1" w:tplc="04090003" w:tentative="1">
+      <w:start w:val="1"/>
+      <w:numFmt w:val="bullet"/>
+      <w:lvlText w:val="o"/>
+      <w:lvlJc w:val="left"/>
+      <w:pPr>
+        <w:ind w:left="1440" w:hanging="360"/>
+      </w:pPr>
+      <w:rPr>
+        <w:rFonts w:ascii="Courier New" w:hAnsi="Courier New" w:cs="Courier New" w:hint="default"/>
+      </w:rPr>
+    </w:lvl>
+    <w:lvl w:ilvl="2" w:tplc="04090005" w:tentative="1">
+      <w:start w:val="1"/>
+      <w:numFmt w:val="bullet"/>
+      <w:lvlText w:val=""/>
+      <w:lvlJc w:val="left"/>
+      <w:pPr>
+        <w:ind w:left="2160" w:hanging="360"/>
+      </w:pPr>
+      <w:rPr>
+        <w:rFonts w:ascii="Wingdings" w:hAnsi="Wingdings" w:hint="default"/>
+      </w:rPr>
+    </w:lvl>
+    <w:lvl w:ilvl="3" w:tplc="04090001" w:tentative="1">
+      <w:start w:val="1"/>
+      <w:numFmt w:val="bullet"/>
+      <w:lvlText w:val=""/>
+      <w:lvlJc w:val="left"/>
+      <w:pPr>
+        <w:ind w:left="2880" w:hanging="360"/>
+      </w:pPr>
+      <w:rPr>
+        <w:rFonts w:ascii="Symbol" w:hAnsi="Symbol" w:hint="default"/>
+      </w:rPr>
+    </w:lvl>
+    <w:lvl w:ilvl="4" w:tplc="04090003" w:tentative="1">
+      <w:start w:val="1"/>
+      <w:numFmt w:val="bullet"/>
+      <w:lvlText w:val="o"/>
+      <w:lvlJc w:val="left"/>
+      <w:pPr>
+        <w:ind w:left="3600" w:hanging="360"/>
+      </w:pPr>
+      <w:rPr>
+        <w:rFonts w:ascii="Courier New" w:hAnsi="Courier New" w:cs="Courier New" w:hint="default"/>
+      </w:rPr>
+    </w:lvl>
+    <w:lvl w:ilvl="5" w:tplc="04090005" w:tentative="1">
+      <w:start w:val="1"/>
+      <w:numFmt w:val="bullet"/>
+      <w:lvlText w:val=""/>
+      <w:lvlJc w:val="left"/>
+      <w:pPr>
+        <w:ind w:left="4320" w:hanging="360"/>
+      </w:pPr>
+      <w:rPr>
+        <w:rFonts w:ascii="Wingdings" w:hAnsi="Wingdings" w:hint="default"/>
+      </w:rPr>
+    </w:lvl>
+    <w:lvl w:ilvl="6" w:tplc="04090001" w:tentative="1">
+      <w:start w:val="1"/>
+      <w:numFmt w:val="bullet"/>
+      <w:lvlText w:val=""/>
+      <w:lvlJc w:val="left"/>
+      <w:pPr>
+        <w:ind w:left="5040" w:hanging="360"/>
+      </w:pPr>
+      <w:rPr>
+        <w:rFonts w:ascii="Symbol" w:hAnsi="Symbol" w:hint="default"/>
+      </w:rPr>
+    </w:lvl>
+    <w:lvl w:ilvl="7" w:tplc="04090003" w:tentative="1">
+      <w:start w:val="1"/>
+      <w:numFmt w:val="bullet"/>
+      <w:lvlText w:val="o"/>
+      <w:lvlJc w:val="left"/>
+      <w:pPr>
+        <w:ind w:left="5760" w:hanging="360"/>
+      </w:pPr>
+      <w:rPr>
+        <w:rFonts w:ascii="Courier New" w:hAnsi="Courier New" w:cs="Courier New" w:hint="default"/>
+      </w:rPr>
+    </w:lvl>
+    <w:lvl w:ilvl="8" w:tplc="04090005" w:tentative="1">
+      <w:start w:val="1"/>
+      <w:numFmt w:val="bullet"/>
+      <w:lvlText w:val=""/>
+      <w:lvlJc w:val="left"/>
+      <w:pPr>
+        <w:ind w:left="6480" w:hanging="360"/>
+      </w:pPr>
+      <w:rPr>
+        <w:rFonts w:ascii="Wingdings" w:hAnsi="Wingdings" w:hint="default"/>
+      </w:rPr>
+    </w:lvl>
+  </w:abstractNum>
+  <w:abstractNum w:abstractNumId="12" w15:restartNumberingAfterBreak="0">
     <w:nsid w:val="48B46987"/>
     <w:multiLevelType w:val="hybridMultilevel"/>
     <w:tmpl w:val="541054B4"/>
@@ -12940,7 +14837,7 @@
       </w:rPr>
     </w:lvl>
   </w:abstractNum>
-  <w:abstractNum w:abstractNumId="11" w15:restartNumberingAfterBreak="0">
+  <w:abstractNum w:abstractNumId="13" w15:restartNumberingAfterBreak="0">
     <w:nsid w:val="491A2EB9"/>
     <w:multiLevelType w:val="multilevel"/>
     <w:tmpl w:val="787A69A0"/>
@@ -13089,7 +14986,7 @@
       </w:rPr>
     </w:lvl>
   </w:abstractNum>
-  <w:abstractNum w:abstractNumId="12" w15:restartNumberingAfterBreak="0">
+  <w:abstractNum w:abstractNumId="14" w15:restartNumberingAfterBreak="0">
     <w:nsid w:val="54120529"/>
     <w:multiLevelType w:val="multilevel"/>
     <w:tmpl w:val="5646324C"/>
@@ -13238,7 +15135,7 @@
       </w:rPr>
     </w:lvl>
   </w:abstractNum>
-  <w:abstractNum w:abstractNumId="13" w15:restartNumberingAfterBreak="0">
+  <w:abstractNum w:abstractNumId="15" w15:restartNumberingAfterBreak="0">
     <w:nsid w:val="563C04E0"/>
     <w:multiLevelType w:val="hybridMultilevel"/>
     <w:tmpl w:val="55C6DEFA"/>
@@ -13351,7 +15248,7 @@
       </w:rPr>
     </w:lvl>
   </w:abstractNum>
-  <w:abstractNum w:abstractNumId="14" w15:restartNumberingAfterBreak="0">
+  <w:abstractNum w:abstractNumId="16" w15:restartNumberingAfterBreak="0">
     <w:nsid w:val="5CBC525A"/>
     <w:multiLevelType w:val="multilevel"/>
     <w:tmpl w:val="1DDE4EEE"/>
@@ -13500,7 +15397,7 @@
       </w:rPr>
     </w:lvl>
   </w:abstractNum>
-  <w:abstractNum w:abstractNumId="15" w15:restartNumberingAfterBreak="0">
+  <w:abstractNum w:abstractNumId="17" w15:restartNumberingAfterBreak="0">
     <w:nsid w:val="5F9347C7"/>
     <w:multiLevelType w:val="multilevel"/>
     <w:tmpl w:val="A998B988"/>
@@ -13649,7 +15546,7 @@
       </w:rPr>
     </w:lvl>
   </w:abstractNum>
-  <w:abstractNum w:abstractNumId="16" w15:restartNumberingAfterBreak="0">
+  <w:abstractNum w:abstractNumId="18" w15:restartNumberingAfterBreak="0">
     <w:nsid w:val="66B3373F"/>
     <w:multiLevelType w:val="multilevel"/>
     <w:tmpl w:val="71788936"/>
@@ -13798,7 +15695,7 @@
       </w:rPr>
     </w:lvl>
   </w:abstractNum>
-  <w:abstractNum w:abstractNumId="17" w15:restartNumberingAfterBreak="0">
+  <w:abstractNum w:abstractNumId="19" w15:restartNumberingAfterBreak="0">
     <w:nsid w:val="6A7D1D2D"/>
     <w:multiLevelType w:val="multilevel"/>
     <w:tmpl w:val="E7C05776"/>
@@ -13947,7 +15844,7 @@
       </w:rPr>
     </w:lvl>
   </w:abstractNum>
-  <w:abstractNum w:abstractNumId="18" w15:restartNumberingAfterBreak="0">
+  <w:abstractNum w:abstractNumId="20" w15:restartNumberingAfterBreak="0">
     <w:nsid w:val="6C4318E4"/>
     <w:multiLevelType w:val="hybridMultilevel"/>
     <w:tmpl w:val="1F86D04C"/>
@@ -14060,7 +15957,7 @@
       </w:rPr>
     </w:lvl>
   </w:abstractNum>
-  <w:abstractNum w:abstractNumId="19" w15:restartNumberingAfterBreak="0">
+  <w:abstractNum w:abstractNumId="21" w15:restartNumberingAfterBreak="0">
     <w:nsid w:val="71150CDD"/>
     <w:multiLevelType w:val="hybridMultilevel"/>
     <w:tmpl w:val="5B460026"/>
@@ -14173,7 +16070,120 @@
       </w:rPr>
     </w:lvl>
   </w:abstractNum>
-  <w:abstractNum w:abstractNumId="20" w15:restartNumberingAfterBreak="0">
+  <w:abstractNum w:abstractNumId="22" w15:restartNumberingAfterBreak="0">
+    <w:nsid w:val="7782765F"/>
+    <w:multiLevelType w:val="hybridMultilevel"/>
+    <w:tmpl w:val="C74080FA"/>
+    <w:lvl w:ilvl="0" w:tplc="04090001">
+      <w:start w:val="1"/>
+      <w:numFmt w:val="bullet"/>
+      <w:lvlText w:val=""/>
+      <w:lvlJc w:val="left"/>
+      <w:pPr>
+        <w:ind w:left="720" w:hanging="360"/>
+      </w:pPr>
+      <w:rPr>
+        <w:rFonts w:ascii="Symbol" w:hAnsi="Symbol" w:hint="default"/>
+      </w:rPr>
+    </w:lvl>
+    <w:lvl w:ilvl="1" w:tplc="04090003" w:tentative="1">
+      <w:start w:val="1"/>
+      <w:numFmt w:val="bullet"/>
+      <w:lvlText w:val="o"/>
+      <w:lvlJc w:val="left"/>
+      <w:pPr>
+        <w:ind w:left="1440" w:hanging="360"/>
+      </w:pPr>
+      <w:rPr>
+        <w:rFonts w:ascii="Courier New" w:hAnsi="Courier New" w:cs="Courier New" w:hint="default"/>
+      </w:rPr>
+    </w:lvl>
+    <w:lvl w:ilvl="2" w:tplc="04090005" w:tentative="1">
+      <w:start w:val="1"/>
+      <w:numFmt w:val="bullet"/>
+      <w:lvlText w:val=""/>
+      <w:lvlJc w:val="left"/>
+      <w:pPr>
+        <w:ind w:left="2160" w:hanging="360"/>
+      </w:pPr>
+      <w:rPr>
+        <w:rFonts w:ascii="Wingdings" w:hAnsi="Wingdings" w:hint="default"/>
+      </w:rPr>
+    </w:lvl>
+    <w:lvl w:ilvl="3" w:tplc="04090001" w:tentative="1">
+      <w:start w:val="1"/>
+      <w:numFmt w:val="bullet"/>
+      <w:lvlText w:val=""/>
+      <w:lvlJc w:val="left"/>
+      <w:pPr>
+        <w:ind w:left="2880" w:hanging="360"/>
+      </w:pPr>
+      <w:rPr>
+        <w:rFonts w:ascii="Symbol" w:hAnsi="Symbol" w:hint="default"/>
+      </w:rPr>
+    </w:lvl>
+    <w:lvl w:ilvl="4" w:tplc="04090003" w:tentative="1">
+      <w:start w:val="1"/>
+      <w:numFmt w:val="bullet"/>
+      <w:lvlText w:val="o"/>
+      <w:lvlJc w:val="left"/>
+      <w:pPr>
+        <w:ind w:left="3600" w:hanging="360"/>
+      </w:pPr>
+      <w:rPr>
+        <w:rFonts w:ascii="Courier New" w:hAnsi="Courier New" w:cs="Courier New" w:hint="default"/>
+      </w:rPr>
+    </w:lvl>
+    <w:lvl w:ilvl="5" w:tplc="04090005" w:tentative="1">
+      <w:start w:val="1"/>
+      <w:numFmt w:val="bullet"/>
+      <w:lvlText w:val=""/>
+      <w:lvlJc w:val="left"/>
+      <w:pPr>
+        <w:ind w:left="4320" w:hanging="360"/>
+      </w:pPr>
+      <w:rPr>
+        <w:rFonts w:ascii="Wingdings" w:hAnsi="Wingdings" w:hint="default"/>
+      </w:rPr>
+    </w:lvl>
+    <w:lvl w:ilvl="6" w:tplc="04090001" w:tentative="1">
+      <w:start w:val="1"/>
+      <w:numFmt w:val="bullet"/>
+      <w:lvlText w:val=""/>
+      <w:lvlJc w:val="left"/>
+      <w:pPr>
+        <w:ind w:left="5040" w:hanging="360"/>
+      </w:pPr>
+      <w:rPr>
+        <w:rFonts w:ascii="Symbol" w:hAnsi="Symbol" w:hint="default"/>
+      </w:rPr>
+    </w:lvl>
+    <w:lvl w:ilvl="7" w:tplc="04090003" w:tentative="1">
+      <w:start w:val="1"/>
+      <w:numFmt w:val="bullet"/>
+      <w:lvlText w:val="o"/>
+      <w:lvlJc w:val="left"/>
+      <w:pPr>
+        <w:ind w:left="5760" w:hanging="360"/>
+      </w:pPr>
+      <w:rPr>
+        <w:rFonts w:ascii="Courier New" w:hAnsi="Courier New" w:cs="Courier New" w:hint="default"/>
+      </w:rPr>
+    </w:lvl>
+    <w:lvl w:ilvl="8" w:tplc="04090005" w:tentative="1">
+      <w:start w:val="1"/>
+      <w:numFmt w:val="bullet"/>
+      <w:lvlText w:val=""/>
+      <w:lvlJc w:val="left"/>
+      <w:pPr>
+        <w:ind w:left="6480" w:hanging="360"/>
+      </w:pPr>
+      <w:rPr>
+        <w:rFonts w:ascii="Wingdings" w:hAnsi="Wingdings" w:hint="default"/>
+      </w:rPr>
+    </w:lvl>
+  </w:abstractNum>
+  <w:abstractNum w:abstractNumId="23" w15:restartNumberingAfterBreak="0">
     <w:nsid w:val="7F315740"/>
     <w:multiLevelType w:val="multilevel"/>
     <w:tmpl w:val="E0C80EEE"/>
@@ -14323,19 +16333,19 @@
     </w:lvl>
   </w:abstractNum>
   <w:num w:numId="1" w16cid:durableId="1905796266">
-    <w:abstractNumId w:val="8"/>
+    <w:abstractNumId w:val="9"/>
   </w:num>
   <w:num w:numId="2" w16cid:durableId="668099779">
-    <w:abstractNumId w:val="10"/>
+    <w:abstractNumId w:val="12"/>
   </w:num>
   <w:num w:numId="3" w16cid:durableId="924613546">
     <w:abstractNumId w:val="4"/>
   </w:num>
   <w:num w:numId="4" w16cid:durableId="226646627">
-    <w:abstractNumId w:val="9"/>
+    <w:abstractNumId w:val="10"/>
   </w:num>
   <w:num w:numId="5" w16cid:durableId="1810441090">
-    <w:abstractNumId w:val="17"/>
+    <w:abstractNumId w:val="19"/>
   </w:num>
   <w:num w:numId="6" w16cid:durableId="1872496102">
     <w:abstractNumId w:val="2"/>
@@ -14344,46 +16354,55 @@
     <w:abstractNumId w:val="3"/>
   </w:num>
   <w:num w:numId="8" w16cid:durableId="164902200">
-    <w:abstractNumId w:val="20"/>
+    <w:abstractNumId w:val="23"/>
   </w:num>
   <w:num w:numId="9" w16cid:durableId="1656295969">
+    <w:abstractNumId w:val="16"/>
+  </w:num>
+  <w:num w:numId="10" w16cid:durableId="1092969406">
+    <w:abstractNumId w:val="13"/>
+  </w:num>
+  <w:num w:numId="11" w16cid:durableId="850796240">
+    <w:abstractNumId w:val="17"/>
+  </w:num>
+  <w:num w:numId="12" w16cid:durableId="1507549228">
     <w:abstractNumId w:val="14"/>
   </w:num>
-  <w:num w:numId="10" w16cid:durableId="1092969406">
-    <w:abstractNumId w:val="11"/>
-  </w:num>
-  <w:num w:numId="11" w16cid:durableId="850796240">
-    <w:abstractNumId w:val="15"/>
-  </w:num>
-  <w:num w:numId="12" w16cid:durableId="1507549228">
-    <w:abstractNumId w:val="12"/>
-  </w:num>
   <w:num w:numId="13" w16cid:durableId="1371497718">
-    <w:abstractNumId w:val="16"/>
+    <w:abstractNumId w:val="18"/>
   </w:num>
   <w:num w:numId="14" w16cid:durableId="21824354">
-    <w:abstractNumId w:val="19"/>
+    <w:abstractNumId w:val="21"/>
   </w:num>
   <w:num w:numId="15" w16cid:durableId="945305474">
-    <w:abstractNumId w:val="6"/>
+    <w:abstractNumId w:val="7"/>
   </w:num>
   <w:num w:numId="16" w16cid:durableId="1558317207">
     <w:abstractNumId w:val="5"/>
   </w:num>
   <w:num w:numId="17" w16cid:durableId="1805729500">
-    <w:abstractNumId w:val="7"/>
+    <w:abstractNumId w:val="8"/>
   </w:num>
   <w:num w:numId="18" w16cid:durableId="536239516">
-    <w:abstractNumId w:val="18"/>
+    <w:abstractNumId w:val="20"/>
   </w:num>
   <w:num w:numId="19" w16cid:durableId="1304119182">
-    <w:abstractNumId w:val="13"/>
+    <w:abstractNumId w:val="15"/>
   </w:num>
   <w:num w:numId="20" w16cid:durableId="428046274">
     <w:abstractNumId w:val="1"/>
   </w:num>
   <w:num w:numId="21" w16cid:durableId="2027977936">
     <w:abstractNumId w:val="0"/>
+  </w:num>
+  <w:num w:numId="22" w16cid:durableId="14237768">
+    <w:abstractNumId w:val="11"/>
+  </w:num>
+  <w:num w:numId="23" w16cid:durableId="586890034">
+    <w:abstractNumId w:val="6"/>
+  </w:num>
+  <w:num w:numId="24" w16cid:durableId="758602136">
+    <w:abstractNumId w:val="22"/>
   </w:num>
 </w:numbering>
 </file>
@@ -14973,7 +16992,6 @@
     <w:name w:val="Hyperlink"/>
     <w:basedOn w:val="DefaultParagraphFont"/>
     <w:uiPriority w:val="99"/>
-    <w:semiHidden/>
     <w:unhideWhenUsed/>
     <w:rsid w:val="00D35BCD"/>
     <w:rPr>
@@ -14992,6 +17010,79 @@
       <w:i/>
       <w:iCs/>
     </w:rPr>
+  </w:style>
+  <w:style w:type="character" w:styleId="UnresolvedMention">
+    <w:name w:val="Unresolved Mention"/>
+    <w:basedOn w:val="DefaultParagraphFont"/>
+    <w:uiPriority w:val="99"/>
+    <w:semiHidden/>
+    <w:unhideWhenUsed/>
+    <w:rsid w:val="00383F59"/>
+    <w:rPr>
+      <w:color w:val="605E5C"/>
+      <w:shd w:val="clear" w:color="auto" w:fill="E1DFDD"/>
+    </w:rPr>
+  </w:style>
+  <w:style w:type="character" w:styleId="FollowedHyperlink">
+    <w:name w:val="FollowedHyperlink"/>
+    <w:basedOn w:val="DefaultParagraphFont"/>
+    <w:uiPriority w:val="99"/>
+    <w:semiHidden/>
+    <w:unhideWhenUsed/>
+    <w:rsid w:val="00383F59"/>
+    <w:rPr>
+      <w:color w:val="954F72" w:themeColor="followedHyperlink"/>
+      <w:u w:val="single"/>
+    </w:rPr>
+  </w:style>
+  <w:style w:type="paragraph" w:styleId="Header">
+    <w:name w:val="header"/>
+    <w:basedOn w:val="Normal"/>
+    <w:link w:val="HeaderChar"/>
+    <w:uiPriority w:val="99"/>
+    <w:unhideWhenUsed/>
+    <w:rsid w:val="00C761DD"/>
+    <w:pPr>
+      <w:tabs>
+        <w:tab w:val="center" w:pos="4680"/>
+        <w:tab w:val="right" w:pos="9360"/>
+      </w:tabs>
+      <w:spacing w:after="0" w:line="240" w:lineRule="auto"/>
+    </w:pPr>
+  </w:style>
+  <w:style w:type="character" w:customStyle="1" w:styleId="HeaderChar">
+    <w:name w:val="Header Char"/>
+    <w:basedOn w:val="DefaultParagraphFont"/>
+    <w:link w:val="Header"/>
+    <w:uiPriority w:val="99"/>
+    <w:rsid w:val="00C761DD"/>
+  </w:style>
+  <w:style w:type="paragraph" w:styleId="Footer">
+    <w:name w:val="footer"/>
+    <w:basedOn w:val="Normal"/>
+    <w:link w:val="FooterChar"/>
+    <w:uiPriority w:val="99"/>
+    <w:unhideWhenUsed/>
+    <w:rsid w:val="00C761DD"/>
+    <w:pPr>
+      <w:tabs>
+        <w:tab w:val="center" w:pos="4680"/>
+        <w:tab w:val="right" w:pos="9360"/>
+      </w:tabs>
+      <w:spacing w:after="0" w:line="240" w:lineRule="auto"/>
+    </w:pPr>
+  </w:style>
+  <w:style w:type="character" w:customStyle="1" w:styleId="FooterChar">
+    <w:name w:val="Footer Char"/>
+    <w:basedOn w:val="DefaultParagraphFont"/>
+    <w:link w:val="Footer"/>
+    <w:uiPriority w:val="99"/>
+    <w:rsid w:val="00C761DD"/>
+  </w:style>
+  <w:style w:type="character" w:customStyle="1" w:styleId="ui-provider">
+    <w:name w:val="ui-provider"/>
+    <w:basedOn w:val="DefaultParagraphFont"/>
+    <w:rsid w:val="00D76E28"/>
   </w:style>
 </w:styles>
 </file>

</xml_diff>